<commit_message>
Minor changes to documentation following the update of paper submitted to JSS.
git-svn-id: svn://svn.r-forge.r-project.org/svnroot/hwriterplus@18 edb9625f-4e0d-4859-8d74-9fd3b1da38cb
</commit_message>
<xml_diff>
--- a/pkg/hwriterPlus/inst/examples/BrowserExampleMathJax.docx
+++ b/pkg/hwriterPlus/inst/examples/BrowserExampleMathJax.docx
@@ -84,12 +84,14 @@
         <w:br/>
         <w:t xml:space="preserve">Ordinary paragraph text can be entering using </w:t>
       </w:r>
+      <w:proofErr w:type="spellStart"/>
       <w:r>
         <w:rPr>
           <w:rFonts w:ascii="Courier New" w:eastAsia="Times New Roman" w:hAnsi="Courier New" w:cs="Courier New"/>
         </w:rPr>
         <w:t>hwrite</w:t>
       </w:r>
+      <w:proofErr w:type="spellEnd"/>
       <w:r>
         <w:rPr>
           <w:rFonts w:eastAsia="Times New Roman"/>
@@ -202,8 +204,17 @@
           <w:rStyle w:val="pkg1"/>
           <w:rFonts w:eastAsia="Times New Roman"/>
         </w:rPr>
-        <w:t>.css</w:t>
-      </w:r>
+        <w:t>.</w:t>
+      </w:r>
+      <w:proofErr w:type="spellStart"/>
+      <w:r>
+        <w:rPr>
+          <w:rStyle w:val="pkg1"/>
+          <w:rFonts w:eastAsia="Times New Roman"/>
+        </w:rPr>
+        <w:t>css</w:t>
+      </w:r>
+      <w:proofErr w:type="spellEnd"/>
       <w:r>
         <w:rPr>
           <w:rFonts w:eastAsia="Times New Roman"/>
@@ -420,7 +431,35 @@
         <w:rPr>
           <w:rFonts w:eastAsia="Times New Roman"/>
         </w:rPr>
-        <w:t xml:space="preserve">, although this may not work in some browsers without the presence of additional fonts. Codes can be used instead of \(\LaTeX\)-like names: </w:t>
+        <w:t xml:space="preserve">, although this may not work in some browsers without the presence of additional fonts. Codes can be used instead of </w:t>
+      </w:r>
+      <w:proofErr w:type="gramStart"/>
+      <w:r>
+        <w:rPr>
+          <w:rFonts w:eastAsia="Times New Roman"/>
+        </w:rPr>
+        <w:t>\(</w:t>
+      </w:r>
+      <w:proofErr w:type="gramEnd"/>
+      <w:r>
+        <w:rPr>
+          <w:rFonts w:eastAsia="Times New Roman"/>
+        </w:rPr>
+        <w:t>\</w:t>
+      </w:r>
+      <w:proofErr w:type="spellStart"/>
+      <w:r>
+        <w:rPr>
+          <w:rFonts w:eastAsia="Times New Roman"/>
+        </w:rPr>
+        <w:t>LaTeX</w:t>
+      </w:r>
+      <w:proofErr w:type="spellEnd"/>
+      <w:r>
+        <w:rPr>
+          <w:rFonts w:eastAsia="Times New Roman"/>
+        </w:rPr>
+        <w:t xml:space="preserve">\)-like names: </w:t>
       </w:r>
       <w:r>
         <w:rPr>
@@ -510,7 +549,35 @@
         <w:rPr>
           <w:rFonts w:eastAsia="Times New Roman"/>
         </w:rPr>
-        <w:t>age produced by other means, for example by \(\LaTeX\) or Word's equation editor. The following expression was produced by Word's equation editor then saved as a jpeg.</w:t>
+        <w:t xml:space="preserve">age produced by other means, for example by </w:t>
+      </w:r>
+      <w:proofErr w:type="gramStart"/>
+      <w:r>
+        <w:rPr>
+          <w:rFonts w:eastAsia="Times New Roman"/>
+        </w:rPr>
+        <w:t>\(</w:t>
+      </w:r>
+      <w:proofErr w:type="gramEnd"/>
+      <w:r>
+        <w:rPr>
+          <w:rFonts w:eastAsia="Times New Roman"/>
+        </w:rPr>
+        <w:t>\</w:t>
+      </w:r>
+      <w:proofErr w:type="spellStart"/>
+      <w:r>
+        <w:rPr>
+          <w:rFonts w:eastAsia="Times New Roman"/>
+        </w:rPr>
+        <w:t>LaTeX</w:t>
+      </w:r>
+      <w:proofErr w:type="spellEnd"/>
+      <w:r>
+        <w:rPr>
+          <w:rFonts w:eastAsia="Times New Roman"/>
+        </w:rPr>
+        <w:t>\) or Word's equation editor. The following expression was produced by Word's equation editor then saved as a jpeg.</w:t>
       </w:r>
     </w:p>
     <w:p>
@@ -526,7 +593,7 @@
           <w:noProof/>
         </w:rPr>
         <w:drawing>
-          <wp:inline distT="0" distB="0" distL="0" distR="0">
+          <wp:inline distT="0" distB="0" distL="0" distR="0" wp14:anchorId="5D53C17E" wp14:editId="7132DC22">
             <wp:extent cx="5734050" cy="533400"/>
             <wp:effectExtent l="0" t="0" r="0" b="0"/>
             <wp:docPr id="1" name="Picture 1" descr="DisplayedEquation.jpg"/>
@@ -543,7 +610,7 @@
                     </pic:cNvPicPr>
                   </pic:nvPicPr>
                   <pic:blipFill>
-                    <a:blip r:link="rId5">
+                    <a:blip r:embed="rId5" r:link="rId6">
                       <a:extLst>
                         <a:ext uri="{28A0092B-C50C-407E-A947-70E740481C1C}">
                           <a14:useLocalDpi xmlns:a14="http://schemas.microsoft.com/office/drawing/2010/main" val="0"/>
@@ -587,7 +654,35 @@
           <w:rFonts w:eastAsia="Times New Roman"/>
         </w:rPr>
         <w:br/>
-        <w:t>To enable the rendering of complex mathematical expressions using \(\LaTeX\)</w:t>
+        <w:t xml:space="preserve">To enable the rendering of complex mathematical expressions using </w:t>
+      </w:r>
+      <w:proofErr w:type="gramStart"/>
+      <w:r>
+        <w:rPr>
+          <w:rFonts w:eastAsia="Times New Roman"/>
+        </w:rPr>
+        <w:t>\(</w:t>
+      </w:r>
+      <w:proofErr w:type="gramEnd"/>
+      <w:r>
+        <w:rPr>
+          <w:rFonts w:eastAsia="Times New Roman"/>
+        </w:rPr>
+        <w:t>\</w:t>
+      </w:r>
+      <w:proofErr w:type="spellStart"/>
+      <w:r>
+        <w:rPr>
+          <w:rFonts w:eastAsia="Times New Roman"/>
+        </w:rPr>
+        <w:t>LaTeX</w:t>
+      </w:r>
+      <w:proofErr w:type="spellEnd"/>
+      <w:r>
+        <w:rPr>
+          <w:rFonts w:eastAsia="Times New Roman"/>
+        </w:rPr>
+        <w:t>\)</w:t>
       </w:r>
       <w:r>
         <w:rPr>
@@ -606,7 +701,35 @@
         <w:rPr>
           <w:rFonts w:eastAsia="Times New Roman"/>
         </w:rPr>
-        <w:t xml:space="preserve"> uses MathPlayer to do the rendering. An alternative is MathJax which is used by </w:t>
+        <w:t xml:space="preserve"> uses </w:t>
+      </w:r>
+      <w:proofErr w:type="spellStart"/>
+      <w:r>
+        <w:rPr>
+          <w:rFonts w:eastAsia="Times New Roman"/>
+        </w:rPr>
+        <w:t>MathPlayer</w:t>
+      </w:r>
+      <w:proofErr w:type="spellEnd"/>
+      <w:r>
+        <w:rPr>
+          <w:rFonts w:eastAsia="Times New Roman"/>
+        </w:rPr>
+        <w:t xml:space="preserve"> to do the rendering. An alternative is </w:t>
+      </w:r>
+      <w:proofErr w:type="spellStart"/>
+      <w:r>
+        <w:rPr>
+          <w:rFonts w:eastAsia="Times New Roman"/>
+        </w:rPr>
+        <w:t>MathJax</w:t>
+      </w:r>
+      <w:proofErr w:type="spellEnd"/>
+      <w:r>
+        <w:rPr>
+          <w:rFonts w:eastAsia="Times New Roman"/>
+        </w:rPr>
+        <w:t xml:space="preserve"> which is used by </w:t>
       </w:r>
       <w:r>
         <w:rPr>
@@ -619,26 +742,83 @@
         <w:rPr>
           <w:rFonts w:eastAsia="Times New Roman"/>
         </w:rPr>
-        <w:t xml:space="preserve"> MathJax is supported by a number of scientific</w:t>
-      </w:r>
-      <w:r>
-        <w:rPr>
-          <w:rFonts w:eastAsia="Times New Roman"/>
-        </w:rPr>
-        <w:t xml:space="preserve"> societies and is sponsored by the American Mathematical Society and the Society for Industrial and Applied Mathematics: see </w:t>
-      </w:r>
-      <w:r>
-        <w:rPr>
-          <w:rFonts w:eastAsia="Times New Roman"/>
-        </w:rPr>
-        <w:t>. MathPlayer does not work reliably in all browsers and may require an add-on to f</w:t>
-      </w:r>
-      <w:r>
-        <w:rPr>
-          <w:rFonts w:eastAsia="Times New Roman"/>
-        </w:rPr>
-        <w:t xml:space="preserve">unction. MathJax is preferred for these reasons in extending the capabilities of </w:t>
-      </w:r>
+        <w:t xml:space="preserve"> </w:t>
+      </w:r>
+      <w:proofErr w:type="spellStart"/>
+      <w:r>
+        <w:rPr>
+          <w:rFonts w:eastAsia="Times New Roman"/>
+        </w:rPr>
+        <w:t>MathJax</w:t>
+      </w:r>
+      <w:proofErr w:type="spellEnd"/>
+      <w:r>
+        <w:rPr>
+          <w:rFonts w:eastAsia="Times New Roman"/>
+        </w:rPr>
+        <w:t xml:space="preserve"> is supported by a number of scientific</w:t>
+      </w:r>
+      <w:r>
+        <w:rPr>
+          <w:rFonts w:eastAsia="Times New Roman"/>
+        </w:rPr>
+        <w:t xml:space="preserve"> societies and is sponsored by the American Mathematical Society and the Society for Industrial and Applied Mathematics: </w:t>
+      </w:r>
+      <w:proofErr w:type="gramStart"/>
+      <w:r>
+        <w:rPr>
+          <w:rFonts w:eastAsia="Times New Roman"/>
+        </w:rPr>
+        <w:t xml:space="preserve">see </w:t>
+      </w:r>
+      <w:r>
+        <w:rPr>
+          <w:rFonts w:eastAsia="Times New Roman"/>
+        </w:rPr>
+        <w:t>.</w:t>
+      </w:r>
+      <w:proofErr w:type="gramEnd"/>
+      <w:r>
+        <w:rPr>
+          <w:rFonts w:eastAsia="Times New Roman"/>
+        </w:rPr>
+        <w:t xml:space="preserve"> </w:t>
+      </w:r>
+      <w:proofErr w:type="spellStart"/>
+      <w:r>
+        <w:rPr>
+          <w:rFonts w:eastAsia="Times New Roman"/>
+        </w:rPr>
+        <w:t>MathPlayer</w:t>
+      </w:r>
+      <w:proofErr w:type="spellEnd"/>
+      <w:r>
+        <w:rPr>
+          <w:rFonts w:eastAsia="Times New Roman"/>
+        </w:rPr>
+        <w:t xml:space="preserve"> does not work reliably in all browsers and may require an add-on to f</w:t>
+      </w:r>
+      <w:r>
+        <w:rPr>
+          <w:rFonts w:eastAsia="Times New Roman"/>
+        </w:rPr>
+        <w:t xml:space="preserve">unction. </w:t>
+      </w:r>
+      <w:proofErr w:type="spellStart"/>
+      <w:r>
+        <w:rPr>
+          <w:rFonts w:eastAsia="Times New Roman"/>
+        </w:rPr>
+        <w:t>MathJax</w:t>
+      </w:r>
+      <w:proofErr w:type="spellEnd"/>
+      <w:r>
+        <w:rPr>
+          <w:rFonts w:eastAsia="Times New Roman"/>
+        </w:rPr>
+        <w:t xml:space="preserve"> is preferred for these reasons in extending the capabilities of </w:t>
+      </w:r>
+      <w:proofErr w:type="spellStart"/>
       <w:r>
         <w:rPr>
           <w:rStyle w:val="pkg1"/>
@@ -646,12 +826,14 @@
         </w:rPr>
         <w:t>hwriter</w:t>
       </w:r>
+      <w:proofErr w:type="spellEnd"/>
       <w:r>
         <w:rPr>
           <w:rFonts w:eastAsia="Times New Roman"/>
         </w:rPr>
         <w:t xml:space="preserve"> in the </w:t>
       </w:r>
+      <w:proofErr w:type="spellStart"/>
       <w:r>
         <w:rPr>
           <w:rStyle w:val="pkg1"/>
@@ -659,6 +841,7 @@
         </w:rPr>
         <w:t>hwriterPlus</w:t>
       </w:r>
+      <w:proofErr w:type="spellEnd"/>
       <w:r>
         <w:rPr>
           <w:rFonts w:eastAsia="Times New Roman"/>
@@ -676,7 +859,49 @@
           <w:rFonts w:eastAsia="Times New Roman"/>
         </w:rPr>
         <w:br/>
-        <w:t xml:space="preserve">Here is an inline expression:\(\int_{-\infty}^{1}f(x)dx\), followed by two displayed expressions, one of which is numbered and </w:t>
+        <w:t xml:space="preserve">Here is an inline </w:t>
+      </w:r>
+      <w:proofErr w:type="gramStart"/>
+      <w:r>
+        <w:rPr>
+          <w:rFonts w:eastAsia="Times New Roman"/>
+        </w:rPr>
+        <w:t>expression:</w:t>
+      </w:r>
+      <w:proofErr w:type="gramEnd"/>
+      <w:r>
+        <w:rPr>
+          <w:rFonts w:eastAsia="Times New Roman"/>
+        </w:rPr>
+        <w:t>\(\</w:t>
+      </w:r>
+      <w:proofErr w:type="spellStart"/>
+      <w:r>
+        <w:rPr>
+          <w:rFonts w:eastAsia="Times New Roman"/>
+        </w:rPr>
+        <w:t>int</w:t>
+      </w:r>
+      <w:proofErr w:type="spellEnd"/>
+      <w:r>
+        <w:rPr>
+          <w:rFonts w:eastAsia="Times New Roman"/>
+        </w:rPr>
+        <w:t>_{-\</w:t>
+      </w:r>
+      <w:proofErr w:type="spellStart"/>
+      <w:r>
+        <w:rPr>
+          <w:rFonts w:eastAsia="Times New Roman"/>
+        </w:rPr>
+        <w:t>infty</w:t>
+      </w:r>
+      <w:proofErr w:type="spellEnd"/>
+      <w:r>
+        <w:rPr>
+          <w:rFonts w:eastAsia="Times New Roman"/>
+        </w:rPr>
+        <w:t xml:space="preserve">}^{1}f(x)dx\), followed by two displayed expressions, one of which is numbered and </w:t>
       </w:r>
       <w:r>
         <w:rPr>
@@ -696,12 +921,14 @@
         </w:rPr>
         <w:t xml:space="preserve"> to the argument </w:t>
       </w:r>
+      <w:proofErr w:type="spellStart"/>
       <w:r>
         <w:rPr>
           <w:rFonts w:ascii="Courier New" w:eastAsia="Times New Roman" w:hAnsi="Courier New" w:cs="Courier New"/>
         </w:rPr>
         <w:t>table.attributes</w:t>
       </w:r>
+      <w:proofErr w:type="spellEnd"/>
       <w:r>
         <w:rPr>
           <w:rFonts w:eastAsia="Times New Roman"/>
@@ -771,7 +998,35 @@
               <w:rPr>
                 <w:rFonts w:eastAsia="Times New Roman"/>
               </w:rPr>
-              <w:t>\[\int_{-\infty}^{1}f(x)dx\]</w:t>
+              <w:t>\[\</w:t>
+            </w:r>
+            <w:proofErr w:type="spellStart"/>
+            <w:r>
+              <w:rPr>
+                <w:rFonts w:eastAsia="Times New Roman"/>
+              </w:rPr>
+              <w:t>int</w:t>
+            </w:r>
+            <w:proofErr w:type="spellEnd"/>
+            <w:r>
+              <w:rPr>
+                <w:rFonts w:eastAsia="Times New Roman"/>
+              </w:rPr>
+              <w:t>_{-\</w:t>
+            </w:r>
+            <w:proofErr w:type="spellStart"/>
+            <w:r>
+              <w:rPr>
+                <w:rFonts w:eastAsia="Times New Roman"/>
+              </w:rPr>
+              <w:t>infty</w:t>
+            </w:r>
+            <w:proofErr w:type="spellEnd"/>
+            <w:r>
+              <w:rPr>
+                <w:rFonts w:eastAsia="Times New Roman"/>
+              </w:rPr>
+              <w:t>}^{1}f(x)dx\]</w:t>
             </w:r>
           </w:p>
         </w:tc>
@@ -870,13 +1125,83 @@
               <w:rPr>
                 <w:rFonts w:eastAsia="Times New Roman"/>
               </w:rPr>
-              <w:t xml:space="preserve">\[\{ 26.119 &lt; \sum_{i=1}^n(X_i-\bar{X})^2\} \bigcup\ \{ 5.629 </w:t>
-            </w:r>
-            <w:r>
-              <w:rPr>
-                <w:rFonts w:eastAsia="Times New Roman"/>
-              </w:rPr>
-              <w:t>&gt; \sum_{i=1}^n (X_i-\bar{X})^2 \}.\]</w:t>
+              <w:t>\[\{ 26.119 &lt; \sum_{</w:t>
+            </w:r>
+            <w:proofErr w:type="spellStart"/>
+            <w:r>
+              <w:rPr>
+                <w:rFonts w:eastAsia="Times New Roman"/>
+              </w:rPr>
+              <w:t>i</w:t>
+            </w:r>
+            <w:proofErr w:type="spellEnd"/>
+            <w:r>
+              <w:rPr>
+                <w:rFonts w:eastAsia="Times New Roman"/>
+              </w:rPr>
+              <w:t>=1}^n(</w:t>
+            </w:r>
+            <w:proofErr w:type="spellStart"/>
+            <w:r>
+              <w:rPr>
+                <w:rFonts w:eastAsia="Times New Roman"/>
+              </w:rPr>
+              <w:t>X_i</w:t>
+            </w:r>
+            <w:proofErr w:type="spellEnd"/>
+            <w:r>
+              <w:rPr>
+                <w:rFonts w:eastAsia="Times New Roman"/>
+              </w:rPr>
+              <w:t>-\bar{X})^2\} \</w:t>
+            </w:r>
+            <w:proofErr w:type="spellStart"/>
+            <w:r>
+              <w:rPr>
+                <w:rFonts w:eastAsia="Times New Roman"/>
+              </w:rPr>
+              <w:t>bigcup</w:t>
+            </w:r>
+            <w:proofErr w:type="spellEnd"/>
+            <w:r>
+              <w:rPr>
+                <w:rFonts w:eastAsia="Times New Roman"/>
+              </w:rPr>
+              <w:t xml:space="preserve">\ \{ 5.629 </w:t>
+            </w:r>
+            <w:r>
+              <w:rPr>
+                <w:rFonts w:eastAsia="Times New Roman"/>
+              </w:rPr>
+              <w:t>&gt; \sum_{</w:t>
+            </w:r>
+            <w:proofErr w:type="spellStart"/>
+            <w:r>
+              <w:rPr>
+                <w:rFonts w:eastAsia="Times New Roman"/>
+              </w:rPr>
+              <w:t>i</w:t>
+            </w:r>
+            <w:proofErr w:type="spellEnd"/>
+            <w:r>
+              <w:rPr>
+                <w:rFonts w:eastAsia="Times New Roman"/>
+              </w:rPr>
+              <w:t>=1}^n (</w:t>
+            </w:r>
+            <w:proofErr w:type="spellStart"/>
+            <w:r>
+              <w:rPr>
+                <w:rFonts w:eastAsia="Times New Roman"/>
+              </w:rPr>
+              <w:t>X_i</w:t>
+            </w:r>
+            <w:proofErr w:type="spellEnd"/>
+            <w:r>
+              <w:rPr>
+                <w:rFonts w:eastAsia="Times New Roman"/>
+              </w:rPr>
+              <w:t>-\bar{X})^2 \}.\]</w:t>
             </w:r>
           </w:p>
         </w:tc>
@@ -956,8 +1281,17 @@
           <w:rStyle w:val="pkg1"/>
           <w:rFonts w:eastAsia="Times New Roman"/>
         </w:rPr>
-        <w:t>.wmf</w:t>
-      </w:r>
+        <w:t>.</w:t>
+      </w:r>
+      <w:proofErr w:type="spellStart"/>
+      <w:r>
+        <w:rPr>
+          <w:rStyle w:val="pkg1"/>
+          <w:rFonts w:eastAsia="Times New Roman"/>
+        </w:rPr>
+        <w:t>wmf</w:t>
+      </w:r>
+      <w:proofErr w:type="spellEnd"/>
       <w:r>
         <w:rPr>
           <w:rFonts w:eastAsia="Times New Roman"/>
@@ -975,8 +1309,17 @@
           <w:rStyle w:val="pkg1"/>
           <w:rFonts w:eastAsia="Times New Roman"/>
         </w:rPr>
-        <w:t>.svg</w:t>
-      </w:r>
+        <w:t>.</w:t>
+      </w:r>
+      <w:proofErr w:type="spellStart"/>
+      <w:r>
+        <w:rPr>
+          <w:rStyle w:val="pkg1"/>
+          <w:rFonts w:eastAsia="Times New Roman"/>
+        </w:rPr>
+        <w:t>svg</w:t>
+      </w:r>
+      <w:proofErr w:type="spellEnd"/>
       <w:r>
         <w:rPr>
           <w:rFonts w:eastAsia="Times New Roman"/>
@@ -1001,25 +1344,90 @@
           <w:rStyle w:val="pkg1"/>
           <w:rFonts w:eastAsia="Times New Roman"/>
         </w:rPr>
-        <w:t>.wmf</w:t>
-      </w:r>
-      <w:r>
-        <w:rPr>
-          <w:rFonts w:eastAsia="Times New Roman"/>
-        </w:rPr>
-        <w:t xml:space="preserve"> image. Unfortunately this will only display in Internet Explorer, and </w:t>
-      </w:r>
-      <w:r>
-        <w:rPr>
-          <w:rFonts w:eastAsia="Times New Roman"/>
-        </w:rPr>
-        <w:t xml:space="preserve">there will be no output produced at all if this example is run on linux. The example is the cats data used by Leisch as an Sweave example, taken from Venables and Ripley (1987). The data frame contains measurements of heart and body weight of 144 cats (47 </w:t>
-      </w:r>
-      <w:r>
-        <w:rPr>
-          <w:rFonts w:eastAsia="Times New Roman"/>
-        </w:rPr>
-        <w:t>female, 47 male).</w:t>
+        <w:t>.</w:t>
+      </w:r>
+      <w:proofErr w:type="spellStart"/>
+      <w:r>
+        <w:rPr>
+          <w:rStyle w:val="pkg1"/>
+          <w:rFonts w:eastAsia="Times New Roman"/>
+        </w:rPr>
+        <w:t>wmf</w:t>
+      </w:r>
+      <w:proofErr w:type="spellEnd"/>
+      <w:r>
+        <w:rPr>
+          <w:rFonts w:eastAsia="Times New Roman"/>
+        </w:rPr>
+        <w:t xml:space="preserve"> image. Unfortunately this will only display in Internet Explorer (or M</w:t>
+      </w:r>
+      <w:r>
+        <w:rPr>
+          <w:rFonts w:eastAsia="Times New Roman"/>
+        </w:rPr>
+        <w:t xml:space="preserve">icrosoft Word), and there will be no output produced at all if the operating system is not Microsoft Windows. The example is the </w:t>
+      </w:r>
+      <w:proofErr w:type="gramStart"/>
+      <w:r>
+        <w:rPr>
+          <w:rFonts w:eastAsia="Times New Roman"/>
+        </w:rPr>
+        <w:t>cats</w:t>
+      </w:r>
+      <w:proofErr w:type="gramEnd"/>
+      <w:r>
+        <w:rPr>
+          <w:rFonts w:eastAsia="Times New Roman"/>
+        </w:rPr>
+        <w:t xml:space="preserve"> data used by </w:t>
+      </w:r>
+      <w:proofErr w:type="spellStart"/>
+      <w:r>
+        <w:rPr>
+          <w:rFonts w:eastAsia="Times New Roman"/>
+        </w:rPr>
+        <w:t>Leisch</w:t>
+      </w:r>
+      <w:proofErr w:type="spellEnd"/>
+      <w:r>
+        <w:rPr>
+          <w:rFonts w:eastAsia="Times New Roman"/>
+        </w:rPr>
+        <w:t xml:space="preserve"> as an </w:t>
+      </w:r>
+      <w:proofErr w:type="spellStart"/>
+      <w:r>
+        <w:rPr>
+          <w:rFonts w:eastAsia="Times New Roman"/>
+        </w:rPr>
+        <w:t>Sweave</w:t>
+      </w:r>
+      <w:proofErr w:type="spellEnd"/>
+      <w:r>
+        <w:rPr>
+          <w:rFonts w:eastAsia="Times New Roman"/>
+        </w:rPr>
+        <w:t xml:space="preserve"> example, taken from </w:t>
+      </w:r>
+      <w:proofErr w:type="spellStart"/>
+      <w:r>
+        <w:rPr>
+          <w:rFonts w:eastAsia="Times New Roman"/>
+        </w:rPr>
+        <w:t>Venables</w:t>
+      </w:r>
+      <w:proofErr w:type="spellEnd"/>
+      <w:r>
+        <w:rPr>
+          <w:rFonts w:eastAsia="Times New Roman"/>
+        </w:rPr>
+        <w:t xml:space="preserve"> and Ripley (1987). The data frame contains measurements of h</w:t>
+      </w:r>
+      <w:r>
+        <w:rPr>
+          <w:rFonts w:eastAsia="Times New Roman"/>
+        </w:rPr>
+        <w:t>eart and body weight of 144 cats (47 female, 47 male).</w:t>
       </w:r>
       <w:r>
         <w:rPr>
@@ -1038,6 +1446,14 @@
         <w:rPr>
           <w:rFonts w:eastAsia="Times New Roman"/>
         </w:rPr>
+        <w:t>.</w:t>
+      </w:r>
+      <w:bookmarkStart w:id="1" w:name="_GoBack"/>
+      <w:bookmarkEnd w:id="1"/>
+      <w:r>
+        <w:rPr>
+          <w:rFonts w:eastAsia="Times New Roman"/>
+        </w:rPr>
         <w:br/>
       </w:r>
       <w:r>
@@ -1052,7 +1468,7 @@
           <w:noProof/>
         </w:rPr>
         <w:drawing>
-          <wp:inline distT="0" distB="0" distL="0" distR="0">
+          <wp:inline distT="0" distB="0" distL="0" distR="0" wp14:anchorId="4733EAA1" wp14:editId="2DBCFA15">
             <wp:extent cx="6410325" cy="3667125"/>
             <wp:effectExtent l="0" t="0" r="0" b="0"/>
             <wp:docPr id="2" name="Picture 2" descr="cats.wmf"/>
@@ -1069,7 +1485,7 @@
                     </pic:cNvPicPr>
                   </pic:nvPicPr>
                   <pic:blipFill>
-                    <a:blip r:link="rId6">
+                    <a:blip r:embed="rId7" r:link="rId8">
                       <a:extLst>
                         <a:ext uri="{28A0092B-C50C-407E-A947-70E740481C1C}">
                           <a14:useLocalDpi xmlns:a14="http://schemas.microsoft.com/office/drawing/2010/main" val="0"/>
@@ -1105,13 +1521,49 @@
           <w:rFonts w:eastAsia="Times New Roman"/>
         </w:rPr>
         <w:br/>
-        <w:t xml:space="preserve">Here is the cats data plot </w:t>
-      </w:r>
-      <w:r>
-        <w:rPr>
-          <w:rFonts w:eastAsia="Times New Roman"/>
-        </w:rPr>
-        <w:t>in svg format. This uses an extension to hwriter to produce HTML code which enables display in up to date versions of all common browsers.</w:t>
+        <w:t xml:space="preserve">Here is the </w:t>
+      </w:r>
+      <w:proofErr w:type="gramStart"/>
+      <w:r>
+        <w:rPr>
+          <w:rFonts w:eastAsia="Times New Roman"/>
+        </w:rPr>
+        <w:t>cats</w:t>
+      </w:r>
+      <w:proofErr w:type="gramEnd"/>
+      <w:r>
+        <w:rPr>
+          <w:rFonts w:eastAsia="Times New Roman"/>
+        </w:rPr>
+        <w:t xml:space="preserve"> data plot in </w:t>
+      </w:r>
+      <w:proofErr w:type="spellStart"/>
+      <w:r>
+        <w:rPr>
+          <w:rFonts w:eastAsia="Times New Roman"/>
+        </w:rPr>
+        <w:t>svg</w:t>
+      </w:r>
+      <w:proofErr w:type="spellEnd"/>
+      <w:r>
+        <w:rPr>
+          <w:rFonts w:eastAsia="Times New Roman"/>
+        </w:rPr>
+        <w:t xml:space="preserve"> format. This uses an extension to </w:t>
+      </w:r>
+      <w:proofErr w:type="spellStart"/>
+      <w:r>
+        <w:rPr>
+          <w:rFonts w:eastAsia="Times New Roman"/>
+        </w:rPr>
+        <w:t>hwriter</w:t>
+      </w:r>
+      <w:proofErr w:type="spellEnd"/>
+      <w:r>
+        <w:rPr>
+          <w:rFonts w:eastAsia="Times New Roman"/>
+        </w:rPr>
+        <w:t xml:space="preserve"> to produce HTML code which enables display in up to date versions of all common browsers.</w:t>
       </w:r>
       <w:r>
         <w:rPr>
@@ -1131,13 +1583,27 @@
           <w:rFonts w:eastAsia="Times New Roman"/>
         </w:rPr>
         <w:br/>
-        <w:t>A further format is png (portable network graphics). This should display in up to date versions of all common br</w:t>
-      </w:r>
-      <w:r>
-        <w:rPr>
-          <w:rFonts w:eastAsia="Times New Roman"/>
-        </w:rPr>
-        <w:t>owsers. It is a bitmap format however so not scalable.</w:t>
+        <w:t xml:space="preserve">A further format is </w:t>
+      </w:r>
+      <w:proofErr w:type="spellStart"/>
+      <w:r>
+        <w:rPr>
+          <w:rFonts w:eastAsia="Times New Roman"/>
+        </w:rPr>
+        <w:t>png</w:t>
+      </w:r>
+      <w:proofErr w:type="spellEnd"/>
+      <w:r>
+        <w:rPr>
+          <w:rFonts w:eastAsia="Times New Roman"/>
+        </w:rPr>
+        <w:t xml:space="preserve"> (portable network graphics). This should display in </w:t>
+      </w:r>
+      <w:r>
+        <w:rPr>
+          <w:rFonts w:eastAsia="Times New Roman"/>
+        </w:rPr>
+        <w:t>up to date versions of all common browsers. It is a bitmap format however so not scalable.</w:t>
       </w:r>
       <w:r>
         <w:rPr>
@@ -1151,7 +1617,7 @@
           <w:noProof/>
         </w:rPr>
         <w:drawing>
-          <wp:inline distT="0" distB="0" distL="0" distR="0">
+          <wp:inline distT="0" distB="0" distL="0" distR="0" wp14:anchorId="45D2B811" wp14:editId="3FEC461B">
             <wp:extent cx="3048000" cy="3048000"/>
             <wp:effectExtent l="0" t="0" r="0" b="0"/>
             <wp:docPr id="3" name="Picture 3" descr="cats.png"/>
@@ -1168,7 +1634,7 @@
                     </pic:cNvPicPr>
                   </pic:nvPicPr>
                   <pic:blipFill>
-                    <a:blip r:link="rId7">
+                    <a:blip r:embed="rId9" r:link="rId10">
                       <a:extLst>
                         <a:ext uri="{28A0092B-C50C-407E-A947-70E740481C1C}">
                           <a14:useLocalDpi xmlns:a14="http://schemas.microsoft.com/office/drawing/2010/main" val="0"/>
@@ -1204,13 +1670,13 @@
           <w:rFonts w:eastAsia="Times New Roman"/>
         </w:rPr>
         <w:br/>
-        <w:t>One problem with images is that the size of the image displayed can vary wide</w:t>
-      </w:r>
-      <w:r>
-        <w:rPr>
-          <w:rFonts w:eastAsia="Times New Roman"/>
-        </w:rPr>
-        <w:t>ly from browser to browser. Obtaining the right sized image for a particular browser may require a lot of trial and error.</w:t>
+        <w:t xml:space="preserve">One problem with images is that the size </w:t>
+      </w:r>
+      <w:r>
+        <w:rPr>
+          <w:rFonts w:eastAsia="Times New Roman"/>
+        </w:rPr>
+        <w:t>of the image displayed can vary widely from browser to browser. Obtaining the right sized image for a particular browser may require a lot of trial and error.</w:t>
       </w:r>
     </w:p>
     <w:p>
@@ -1224,8 +1690,16 @@
         <w:rPr>
           <w:rFonts w:eastAsia="Times New Roman"/>
         </w:rPr>
-        <w:t>Vectors, Matrices and Dataframes</w:t>
-      </w:r>
+        <w:t xml:space="preserve">Vectors, Matrices and </w:t>
+      </w:r>
+      <w:proofErr w:type="spellStart"/>
+      <w:r>
+        <w:rPr>
+          <w:rFonts w:eastAsia="Times New Roman"/>
+        </w:rPr>
+        <w:t>Dataframes</w:t>
+      </w:r>
+      <w:proofErr w:type="spellEnd"/>
     </w:p>
     <w:p>
       <w:pPr>
@@ -1245,19 +1719,37 @@
       <w:pPr>
         <w:pStyle w:val="HTMLPreformatted"/>
       </w:pPr>
-      <w:r>
-        <w:t>form &lt;- y ~ a + b + c</w:t>
+      <w:proofErr w:type="gramStart"/>
+      <w:r>
+        <w:t>form</w:t>
+      </w:r>
+      <w:proofErr w:type="gramEnd"/>
+      <w:r>
+        <w:t xml:space="preserve"> &lt;- y ~ a </w:t>
+      </w:r>
+      <w:r>
+        <w:t>+ b + c</w:t>
       </w:r>
     </w:p>
     <w:p>
       <w:pPr>
         <w:pStyle w:val="HTMLPreformatted"/>
       </w:pPr>
-      <w:r>
-        <w:t>example &lt;- as.character(form</w:t>
-      </w:r>
-      <w:r>
-        <w:t>)</w:t>
+      <w:proofErr w:type="gramStart"/>
+      <w:r>
+        <w:t>example</w:t>
+      </w:r>
+      <w:proofErr w:type="gramEnd"/>
+      <w:r>
+        <w:t xml:space="preserve"> &lt;- </w:t>
+      </w:r>
+      <w:proofErr w:type="spellStart"/>
+      <w:r>
+        <w:t>as.character</w:t>
+      </w:r>
+      <w:proofErr w:type="spellEnd"/>
+      <w:r>
+        <w:t>(form)</w:t>
       </w:r>
     </w:p>
     <w:p>
@@ -1647,6 +2139,11 @@
           <w:rFonts w:eastAsia="Times New Roman"/>
         </w:rPr>
         <w:br/>
+      </w:r>
+      <w:r>
+        <w:rPr>
+          <w:rFonts w:eastAsia="Times New Roman"/>
+        </w:rPr>
         <w:t>Here is some code producing a matrix</w:t>
       </w:r>
     </w:p>
@@ -1654,11 +2151,15 @@
       <w:pPr>
         <w:pStyle w:val="HTMLPreformatted"/>
       </w:pPr>
-      <w:r>
-        <w:t xml:space="preserve">mdat </w:t>
-      </w:r>
-      <w:r>
-        <w:t>&lt;- matrix(c(1,2,3, 11,12,13),</w:t>
+      <w:proofErr w:type="spellStart"/>
+      <w:proofErr w:type="gramStart"/>
+      <w:r>
+        <w:t>mdat</w:t>
+      </w:r>
+      <w:proofErr w:type="spellEnd"/>
+      <w:proofErr w:type="gramEnd"/>
+      <w:r>
+        <w:t xml:space="preserve"> &lt;- matrix(c(1,2,3, 11,12,13),</w:t>
       </w:r>
     </w:p>
     <w:p>
@@ -1666,7 +2167,33 @@
         <w:pStyle w:val="HTMLPreformatted"/>
       </w:pPr>
       <w:r>
-        <w:t xml:space="preserve">               nrow = 2, ncol = 3, byrow = TRUE,</w:t>
+        <w:t xml:space="preserve">               </w:t>
+      </w:r>
+      <w:proofErr w:type="spellStart"/>
+      <w:proofErr w:type="gramStart"/>
+      <w:r>
+        <w:t>nrow</w:t>
+      </w:r>
+      <w:proofErr w:type="spellEnd"/>
+      <w:proofErr w:type="gramEnd"/>
+      <w:r>
+        <w:t xml:space="preserve"> = 2, </w:t>
+      </w:r>
+      <w:proofErr w:type="spellStart"/>
+      <w:r>
+        <w:t>ncol</w:t>
+      </w:r>
+      <w:proofErr w:type="spellEnd"/>
+      <w:r>
+        <w:t xml:space="preserve"> = 3, </w:t>
+      </w:r>
+      <w:proofErr w:type="spellStart"/>
+      <w:r>
+        <w:t>byrow</w:t>
+      </w:r>
+      <w:proofErr w:type="spellEnd"/>
+      <w:r>
+        <w:t xml:space="preserve"> = TRUE,</w:t>
       </w:r>
     </w:p>
     <w:p>
@@ -1674,7 +2201,17 @@
         <w:pStyle w:val="HTMLPreformatted"/>
       </w:pPr>
       <w:r>
-        <w:t xml:space="preserve">               dimnames = list(c('row1', 'row2'),</w:t>
+        <w:t xml:space="preserve">               </w:t>
+      </w:r>
+      <w:proofErr w:type="spellStart"/>
+      <w:proofErr w:type="gramStart"/>
+      <w:r>
+        <w:t>dimnames</w:t>
+      </w:r>
+      <w:proofErr w:type="spellEnd"/>
+      <w:proofErr w:type="gramEnd"/>
+      <w:r>
+        <w:t xml:space="preserve"> = list(c('row1', 'row2'),</w:t>
       </w:r>
     </w:p>
     <w:p>
@@ -1682,7 +2219,15 @@
         <w:pStyle w:val="HTMLPreformatted"/>
       </w:pPr>
       <w:r>
-        <w:t xml:space="preserve">                               c('C.1', 'C.2', 'C.3')))</w:t>
+        <w:t xml:space="preserve">                               </w:t>
+      </w:r>
+      <w:proofErr w:type="gramStart"/>
+      <w:r>
+        <w:t>c(</w:t>
+      </w:r>
+      <w:proofErr w:type="gramEnd"/>
+      <w:r>
+        <w:t>'C.1', 'C.2', 'C.3')))</w:t>
       </w:r>
     </w:p>
     <w:p>
@@ -1696,7 +2241,13 @@
           <w:rFonts w:eastAsia="Times New Roman"/>
         </w:rPr>
         <w:br/>
-        <w:t>This is the result of printing the matrix</w:t>
+        <w:t>This is the result of print</w:t>
+      </w:r>
+      <w:r>
+        <w:rPr>
+          <w:rFonts w:eastAsia="Times New Roman"/>
+        </w:rPr>
+        <w:t>ing the matrix</w:t>
       </w:r>
     </w:p>
     <w:tbl>
@@ -2141,15 +2692,31 @@
           <w:rFonts w:eastAsia="Times New Roman"/>
         </w:rPr>
         <w:br/>
-        <w:t>Here is some code producing a dataframe</w:t>
-      </w:r>
+        <w:t xml:space="preserve">Here is some code producing a </w:t>
+      </w:r>
+      <w:proofErr w:type="spellStart"/>
+      <w:r>
+        <w:rPr>
+          <w:rFonts w:eastAsia="Times New Roman"/>
+        </w:rPr>
+        <w:t>dataframe</w:t>
+      </w:r>
+      <w:proofErr w:type="spellEnd"/>
     </w:p>
     <w:p>
       <w:pPr>
         <w:pStyle w:val="HTMLPreformatted"/>
       </w:pPr>
       <w:r>
-        <w:t>L3 &lt;- LETTERS[1:3]</w:t>
+        <w:t xml:space="preserve">L3 &lt;- </w:t>
+      </w:r>
+      <w:proofErr w:type="gramStart"/>
+      <w:r>
+        <w:t>LETTERS[</w:t>
+      </w:r>
+      <w:proofErr w:type="gramEnd"/>
+      <w:r>
+        <w:t>1:3]</w:t>
       </w:r>
     </w:p>
     <w:p>
@@ -2157,7 +2724,25 @@
         <w:pStyle w:val="HTMLPreformatted"/>
       </w:pPr>
       <w:r>
-        <w:t>d &lt;- data.frame(cbind(x = 1, y = 1:10),</w:t>
+        <w:t xml:space="preserve">d &lt;- </w:t>
+      </w:r>
+      <w:proofErr w:type="spellStart"/>
+      <w:proofErr w:type="gramStart"/>
+      <w:r>
+        <w:t>data.frame</w:t>
+      </w:r>
+      <w:proofErr w:type="spellEnd"/>
+      <w:r>
+        <w:t>(</w:t>
+      </w:r>
+      <w:proofErr w:type="spellStart"/>
+      <w:proofErr w:type="gramEnd"/>
+      <w:r>
+        <w:t>cbind</w:t>
+      </w:r>
+      <w:proofErr w:type="spellEnd"/>
+      <w:r>
+        <w:t>(x = 1, y = 1:10),</w:t>
       </w:r>
     </w:p>
     <w:p>
@@ -2165,7 +2750,17 @@
         <w:pStyle w:val="HTMLPreformatted"/>
       </w:pPr>
       <w:r>
-        <w:t xml:space="preserve">                fac = sample(L3, 10, replace = TRUE))</w:t>
+        <w:t xml:space="preserve">                </w:t>
+      </w:r>
+      <w:proofErr w:type="spellStart"/>
+      <w:proofErr w:type="gramStart"/>
+      <w:r>
+        <w:t>fac</w:t>
+      </w:r>
+      <w:proofErr w:type="spellEnd"/>
+      <w:proofErr w:type="gramEnd"/>
+      <w:r>
+        <w:t xml:space="preserve"> = sample(L3, 10, replace = TRUE))</w:t>
       </w:r>
     </w:p>
     <w:p>
@@ -2179,8 +2774,21 @@
           <w:rFonts w:eastAsia="Times New Roman"/>
         </w:rPr>
         <w:br/>
-        <w:t>This is the result of printing the dataframe</w:t>
-      </w:r>
+      </w:r>
+      <w:r>
+        <w:rPr>
+          <w:rFonts w:eastAsia="Times New Roman"/>
+        </w:rPr>
+        <w:t xml:space="preserve">This is the result of printing the </w:t>
+      </w:r>
+      <w:proofErr w:type="spellStart"/>
+      <w:r>
+        <w:rPr>
+          <w:rFonts w:eastAsia="Times New Roman"/>
+        </w:rPr>
+        <w:t>dataframe</w:t>
+      </w:r>
+      <w:proofErr w:type="spellEnd"/>
     </w:p>
     <w:tbl>
       <w:tblPr>
@@ -2301,12 +2909,14 @@
                 <w:rFonts w:eastAsia="Times New Roman"/>
               </w:rPr>
             </w:pPr>
+            <w:proofErr w:type="spellStart"/>
             <w:r>
               <w:rPr>
                 <w:rFonts w:eastAsia="Times New Roman"/>
               </w:rPr>
               <w:t>fac</w:t>
             </w:r>
+            <w:proofErr w:type="spellEnd"/>
           </w:p>
         </w:tc>
       </w:tr>
@@ -2409,7 +3019,7 @@
               <w:rPr>
                 <w:rFonts w:eastAsia="Times New Roman"/>
               </w:rPr>
-              <w:t>A</w:t>
+              <w:t>C</w:t>
             </w:r>
           </w:p>
         </w:tc>
@@ -2443,8 +3053,6 @@
                 <w:rFonts w:eastAsia="Times New Roman"/>
               </w:rPr>
             </w:pPr>
-            <w:bookmarkStart w:id="1" w:name="_GoBack"/>
-            <w:bookmarkEnd w:id="1"/>
             <w:r>
               <w:rPr>
                 <w:rFonts w:eastAsia="Times New Roman"/>
@@ -2515,7 +3123,7 @@
               <w:rPr>
                 <w:rFonts w:eastAsia="Times New Roman"/>
               </w:rPr>
-              <w:t>C</w:t>
+              <w:t>A</w:t>
             </w:r>
           </w:p>
         </w:tc>
@@ -2723,7 +3331,7 @@
               <w:rPr>
                 <w:rFonts w:eastAsia="Times New Roman"/>
               </w:rPr>
-              <w:t>A</w:t>
+              <w:t>B</w:t>
             </w:r>
           </w:p>
         </w:tc>
@@ -2827,7 +3435,7 @@
               <w:rPr>
                 <w:rFonts w:eastAsia="Times New Roman"/>
               </w:rPr>
-              <w:t>B</w:t>
+              <w:t>C</w:t>
             </w:r>
           </w:p>
         </w:tc>
@@ -2931,7 +3539,7 @@
               <w:rPr>
                 <w:rFonts w:eastAsia="Times New Roman"/>
               </w:rPr>
-              <w:t>C</w:t>
+              <w:t>B</w:t>
             </w:r>
           </w:p>
         </w:tc>
@@ -3139,7 +3747,7 @@
               <w:rPr>
                 <w:rFonts w:eastAsia="Times New Roman"/>
               </w:rPr>
-              <w:t>B</w:t>
+              <w:t>A</w:t>
             </w:r>
           </w:p>
         </w:tc>
@@ -3243,7 +3851,7 @@
               <w:rPr>
                 <w:rFonts w:eastAsia="Times New Roman"/>
               </w:rPr>
-              <w:t>B</w:t>
+              <w:t>A</w:t>
             </w:r>
           </w:p>
         </w:tc>
@@ -3388,12 +3996,14 @@
         <w:br/>
         <w:t xml:space="preserve">Here is an example taken from the documentation of </w:t>
       </w:r>
+      <w:proofErr w:type="spellStart"/>
       <w:r>
         <w:rPr>
           <w:rFonts w:ascii="Courier New" w:eastAsia="Times New Roman" w:hAnsi="Courier New" w:cs="Courier New"/>
         </w:rPr>
         <w:t>xtable</w:t>
       </w:r>
+      <w:proofErr w:type="spellEnd"/>
       <w:r>
         <w:rPr>
           <w:rFonts w:eastAsia="Times New Roman"/>
@@ -3478,13 +4088,23 @@
                 <w:bCs/>
               </w:rPr>
             </w:pPr>
+            <w:proofErr w:type="spellStart"/>
             <w:r>
               <w:rPr>
                 <w:rFonts w:eastAsia="Times New Roman"/>
                 <w:b/>
                 <w:bCs/>
               </w:rPr>
-              <w:t xml:space="preserve">Df </w:t>
+              <w:t>Df</w:t>
+            </w:r>
+            <w:proofErr w:type="spellEnd"/>
+            <w:r>
+              <w:rPr>
+                <w:rFonts w:eastAsia="Times New Roman"/>
+                <w:b/>
+                <w:bCs/>
+              </w:rPr>
+              <w:t xml:space="preserve"> </w:t>
             </w:r>
           </w:p>
         </w:tc>
@@ -3516,8 +4136,18 @@
                 <w:b/>
                 <w:bCs/>
               </w:rPr>
-              <w:t>Sum Sq</w:t>
-            </w:r>
+              <w:t xml:space="preserve">Sum </w:t>
+            </w:r>
+            <w:proofErr w:type="spellStart"/>
+            <w:r>
+              <w:rPr>
+                <w:rFonts w:eastAsia="Times New Roman"/>
+                <w:b/>
+                <w:bCs/>
+              </w:rPr>
+              <w:t>Sq</w:t>
+            </w:r>
+            <w:proofErr w:type="spellEnd"/>
             <w:r>
               <w:rPr>
                 <w:rFonts w:eastAsia="Times New Roman"/>
@@ -3556,7 +4186,25 @@
                 <w:b/>
                 <w:bCs/>
               </w:rPr>
-              <w:t xml:space="preserve">Mean Sq </w:t>
+              <w:t xml:space="preserve">Mean </w:t>
+            </w:r>
+            <w:proofErr w:type="spellStart"/>
+            <w:r>
+              <w:rPr>
+                <w:rFonts w:eastAsia="Times New Roman"/>
+                <w:b/>
+                <w:bCs/>
+              </w:rPr>
+              <w:t>Sq</w:t>
+            </w:r>
+            <w:proofErr w:type="spellEnd"/>
+            <w:r>
+              <w:rPr>
+                <w:rFonts w:eastAsia="Times New Roman"/>
+                <w:b/>
+                <w:bCs/>
+              </w:rPr>
+              <w:t xml:space="preserve"> </w:t>
             </w:r>
           </w:p>
         </w:tc>
@@ -3614,13 +4262,23 @@
                 <w:bCs/>
               </w:rPr>
             </w:pPr>
+            <w:proofErr w:type="spellStart"/>
             <w:r>
               <w:rPr>
                 <w:rFonts w:eastAsia="Times New Roman"/>
                 <w:b/>
                 <w:bCs/>
               </w:rPr>
-              <w:t xml:space="preserve">Pr(&gt; F) </w:t>
+              <w:t>Pr</w:t>
+            </w:r>
+            <w:proofErr w:type="spellEnd"/>
+            <w:r>
+              <w:rPr>
+                <w:rFonts w:eastAsia="Times New Roman"/>
+                <w:b/>
+                <w:bCs/>
+              </w:rPr>
+              <w:t xml:space="preserve">(&gt; F) </w:t>
             </w:r>
           </w:p>
         </w:tc>
@@ -3862,11 +4520,19 @@
                 <w:rFonts w:eastAsia="Times New Roman"/>
               </w:rPr>
             </w:pPr>
-            <w:r>
-              <w:rPr>
-                <w:rFonts w:eastAsia="Times New Roman"/>
-              </w:rPr>
-              <w:t xml:space="preserve">ethnicty </w:t>
+            <w:proofErr w:type="spellStart"/>
+            <w:r>
+              <w:rPr>
+                <w:rFonts w:eastAsia="Times New Roman"/>
+              </w:rPr>
+              <w:t>ethnicty</w:t>
+            </w:r>
+            <w:proofErr w:type="spellEnd"/>
+            <w:r>
+              <w:rPr>
+                <w:rFonts w:eastAsia="Times New Roman"/>
+              </w:rPr>
+              <w:t xml:space="preserve"> </w:t>
             </w:r>
           </w:p>
         </w:tc>
@@ -4244,7 +4910,13 @@
               <w:rPr>
                 <w:rFonts w:eastAsia="Times New Roman"/>
               </w:rPr>
-              <w:t xml:space="preserve">0.6717 </w:t>
+              <w:t>0.6717</w:t>
+            </w:r>
+            <w:r>
+              <w:rPr>
+                <w:rFonts w:eastAsia="Times New Roman"/>
+              </w:rPr>
+              <w:t xml:space="preserve"> </w:t>
             </w:r>
           </w:p>
         </w:tc>
@@ -4278,11 +4950,19 @@
                 <w:rFonts w:eastAsia="Times New Roman"/>
               </w:rPr>
             </w:pPr>
-            <w:r>
-              <w:rPr>
-                <w:rFonts w:eastAsia="Times New Roman"/>
-              </w:rPr>
-              <w:t xml:space="preserve">disadvg </w:t>
+            <w:proofErr w:type="spellStart"/>
+            <w:r>
+              <w:rPr>
+                <w:rFonts w:eastAsia="Times New Roman"/>
+              </w:rPr>
+              <w:t>disadvg</w:t>
+            </w:r>
+            <w:proofErr w:type="spellEnd"/>
+            <w:r>
+              <w:rPr>
+                <w:rFonts w:eastAsia="Times New Roman"/>
+              </w:rPr>
+              <w:t xml:space="preserve"> </w:t>
             </w:r>
           </w:p>
         </w:tc>
@@ -6473,30 +7153,41 @@
         </w:rPr>
         <w:t xml:space="preserve">To include output from R in a file, the command </w:t>
       </w:r>
+      <w:proofErr w:type="spellStart"/>
       <w:r>
         <w:rPr>
           <w:rStyle w:val="HTMLCode"/>
         </w:rPr>
         <w:t>capture.output</w:t>
       </w:r>
-      <w:r>
-        <w:rPr>
-          <w:rFonts w:eastAsia="Times New Roman"/>
-        </w:rPr>
-        <w:t xml:space="preserve"> is used to record the output. Then the output is included in the HTML file by using the command </w:t>
-      </w:r>
+      <w:proofErr w:type="spellEnd"/>
+      <w:r>
+        <w:rPr>
+          <w:rFonts w:eastAsia="Times New Roman"/>
+        </w:rPr>
+        <w:t xml:space="preserve"> is used to record the output. </w:t>
+      </w:r>
+      <w:r>
+        <w:rPr>
+          <w:rFonts w:eastAsia="Times New Roman"/>
+        </w:rPr>
+        <w:t xml:space="preserve">Then the output is included in the HTML file by using the command </w:t>
+      </w:r>
+      <w:proofErr w:type="spellStart"/>
       <w:r>
         <w:rPr>
           <w:rStyle w:val="HTMLCode"/>
         </w:rPr>
         <w:t>hwriteOutput</w:t>
       </w:r>
+      <w:proofErr w:type="spellEnd"/>
       <w:r>
         <w:rPr>
           <w:rFonts w:eastAsia="Times New Roman"/>
         </w:rPr>
         <w:t xml:space="preserve">, which is not in the package </w:t>
       </w:r>
+      <w:proofErr w:type="spellStart"/>
       <w:r>
         <w:rPr>
           <w:rStyle w:val="pkg1"/>
@@ -6504,6 +7195,7 @@
         </w:rPr>
         <w:t>hwriter</w:t>
       </w:r>
+      <w:proofErr w:type="spellEnd"/>
       <w:r>
         <w:rPr>
           <w:rFonts w:eastAsia="Times New Roman"/>
@@ -6517,12 +7209,14 @@
         <w:br/>
         <w:t xml:space="preserve">Here is an example from the </w:t>
       </w:r>
+      <w:proofErr w:type="spellStart"/>
       <w:r>
         <w:rPr>
           <w:rStyle w:val="HTMLCode"/>
         </w:rPr>
         <w:t>glm</w:t>
       </w:r>
+      <w:proofErr w:type="spellEnd"/>
       <w:r>
         <w:rPr>
           <w:rFonts w:eastAsia="Times New Roman"/>
@@ -6534,8 +7228,15 @@
       <w:pPr>
         <w:pStyle w:val="HTMLPreformatted"/>
       </w:pPr>
-      <w:r>
-        <w:t>aggOut &lt;-</w:t>
+      <w:proofErr w:type="spellStart"/>
+      <w:proofErr w:type="gramStart"/>
+      <w:r>
+        <w:t>aggOut</w:t>
+      </w:r>
+      <w:proofErr w:type="spellEnd"/>
+      <w:proofErr w:type="gramEnd"/>
+      <w:r>
+        <w:t xml:space="preserve"> &lt;-</w:t>
       </w:r>
     </w:p>
     <w:p>
@@ -6543,7 +7244,20 @@
         <w:pStyle w:val="HTMLPreformatted"/>
       </w:pPr>
       <w:r>
-        <w:t xml:space="preserve">    capture.output(data(iris),</w:t>
+        <w:t xml:space="preserve">    </w:t>
+      </w:r>
+      <w:proofErr w:type="spellStart"/>
+      <w:proofErr w:type="gramStart"/>
+      <w:r>
+        <w:t>capture.output</w:t>
+      </w:r>
+      <w:proofErr w:type="spellEnd"/>
+      <w:r>
+        <w:t>(</w:t>
+      </w:r>
+      <w:proofErr w:type="gramEnd"/>
+      <w:r>
+        <w:t>data(iris),</w:t>
       </w:r>
     </w:p>
     <w:p>
@@ -6551,7 +7265,20 @@
         <w:pStyle w:val="HTMLPreformatted"/>
       </w:pPr>
       <w:r>
-        <w:t xml:space="preserve">                   str(iris),</w:t>
+        <w:t xml:space="preserve">                   </w:t>
+      </w:r>
+      <w:proofErr w:type="spellStart"/>
+      <w:proofErr w:type="gramStart"/>
+      <w:r>
+        <w:t>str</w:t>
+      </w:r>
+      <w:proofErr w:type="spellEnd"/>
+      <w:r>
+        <w:t>(</w:t>
+      </w:r>
+      <w:proofErr w:type="gramEnd"/>
+      <w:r>
+        <w:t>iris),</w:t>
       </w:r>
     </w:p>
     <w:p>
@@ -6559,7 +7286,20 @@
         <w:pStyle w:val="HTMLPreformatted"/>
       </w:pPr>
       <w:r>
-        <w:t xml:space="preserve">                   aggregate(Sepal.Length~Species, iris, mean)</w:t>
+        <w:t xml:space="preserve">                   </w:t>
+      </w:r>
+      <w:proofErr w:type="gramStart"/>
+      <w:r>
+        <w:t>aggregate(</w:t>
+      </w:r>
+      <w:proofErr w:type="spellStart"/>
+      <w:proofErr w:type="gramEnd"/>
+      <w:r>
+        <w:t>Sepal.Length~Species</w:t>
+      </w:r>
+      <w:proofErr w:type="spellEnd"/>
+      <w:r>
+        <w:t>, iris, mean)</w:t>
       </w:r>
     </w:p>
     <w:p>
@@ -6589,13 +7329,27 @@
         <w:pStyle w:val="HTMLPreformatted"/>
       </w:pPr>
       <w:r>
-        <w:t>'data.frame':</w:t>
+        <w:t>'</w:t>
+      </w:r>
+      <w:proofErr w:type="spellStart"/>
+      <w:r>
+        <w:t>data.frame</w:t>
+      </w:r>
+      <w:proofErr w:type="spellEnd"/>
+      <w:r>
+        <w:t>':</w:t>
       </w:r>
       <w:r>
         <w:tab/>
-      </w:r>
-      <w:r>
-        <w:t>150 obs. of  5 variables:</w:t>
+        <w:t xml:space="preserve">150 obs. </w:t>
+      </w:r>
+      <w:proofErr w:type="gramStart"/>
+      <w:r>
+        <w:t>of  5</w:t>
+      </w:r>
+      <w:proofErr w:type="gramEnd"/>
+      <w:r>
+        <w:t xml:space="preserve"> variables:</w:t>
       </w:r>
     </w:p>
     <w:p>
@@ -6603,7 +7357,28 @@
         <w:pStyle w:val="HTMLPreformatted"/>
       </w:pPr>
       <w:r>
-        <w:t xml:space="preserve"> $ Sepal.Length: num  5.1 4.9 4.7 4.6 5 5.4 4.6 5 4.4 4.9 ...</w:t>
+        <w:t xml:space="preserve"> $ </w:t>
+      </w:r>
+      <w:proofErr w:type="spellStart"/>
+      <w:r>
+        <w:t>Sepal.Length</w:t>
+      </w:r>
+      <w:proofErr w:type="spellEnd"/>
+      <w:r>
+        <w:t xml:space="preserve">: </w:t>
+      </w:r>
+      <w:proofErr w:type="spellStart"/>
+      <w:proofErr w:type="gramStart"/>
+      <w:r>
+        <w:t>num</w:t>
+      </w:r>
+      <w:proofErr w:type="spellEnd"/>
+      <w:r>
+        <w:t xml:space="preserve">  5.1</w:t>
+      </w:r>
+      <w:proofErr w:type="gramEnd"/>
+      <w:r>
+        <w:t xml:space="preserve"> 4.9 4.7 4.6 5 5.4 4.6 5 4.4 4.9 ...</w:t>
       </w:r>
     </w:p>
     <w:p>
@@ -6611,7 +7386,31 @@
         <w:pStyle w:val="HTMLPreformatted"/>
       </w:pPr>
       <w:r>
-        <w:t xml:space="preserve"> $ Sepal.Width : num  3.5 3 3.2 3.1 3.6 3.9 3.4 3.4 2.9 3.1 ...</w:t>
+        <w:t xml:space="preserve"> $ </w:t>
+      </w:r>
+      <w:proofErr w:type="spellStart"/>
+      <w:proofErr w:type="gramStart"/>
+      <w:r>
+        <w:t>Sepal.Width</w:t>
+      </w:r>
+      <w:proofErr w:type="spellEnd"/>
+      <w:r>
+        <w:t xml:space="preserve"> :</w:t>
+      </w:r>
+      <w:proofErr w:type="gramEnd"/>
+      <w:r>
+        <w:t xml:space="preserve"> </w:t>
+      </w:r>
+      <w:proofErr w:type="spellStart"/>
+      <w:r>
+        <w:t>num</w:t>
+      </w:r>
+      <w:proofErr w:type="spellEnd"/>
+      <w:r>
+        <w:t xml:space="preserve">  3.5 3 3.2 3.1 3.6 3.9 3.4 3.4</w:t>
+      </w:r>
+      <w:r>
+        <w:t xml:space="preserve"> 2.9 3.1 ...</w:t>
       </w:r>
     </w:p>
     <w:p>
@@ -6619,7 +7418,28 @@
         <w:pStyle w:val="HTMLPreformatted"/>
       </w:pPr>
       <w:r>
-        <w:t xml:space="preserve"> $ Petal.Length: num  1.4 1.4 1.3 1.5 1.4 1.7 1.4 1.5 1.4 1.5 ...</w:t>
+        <w:t xml:space="preserve"> $ </w:t>
+      </w:r>
+      <w:proofErr w:type="spellStart"/>
+      <w:r>
+        <w:t>Petal.Length</w:t>
+      </w:r>
+      <w:proofErr w:type="spellEnd"/>
+      <w:r>
+        <w:t xml:space="preserve">: </w:t>
+      </w:r>
+      <w:proofErr w:type="spellStart"/>
+      <w:proofErr w:type="gramStart"/>
+      <w:r>
+        <w:t>num</w:t>
+      </w:r>
+      <w:proofErr w:type="spellEnd"/>
+      <w:r>
+        <w:t xml:space="preserve">  1.4</w:t>
+      </w:r>
+      <w:proofErr w:type="gramEnd"/>
+      <w:r>
+        <w:t xml:space="preserve"> 1.4 1.3 1.5 1.4 1.7 1.4 1.5 1.4 1.5 ...</w:t>
       </w:r>
     </w:p>
     <w:p>
@@ -6627,10 +7447,28 @@
         <w:pStyle w:val="HTMLPreformatted"/>
       </w:pPr>
       <w:r>
-        <w:t xml:space="preserve"> $ Petal.Width : num  0.2 0.2 0.2 0.2 </w:t>
-      </w:r>
-      <w:r>
-        <w:t>0.2 0.4 0.3 0.2 0.2 0.1 ...</w:t>
+        <w:t xml:space="preserve"> $ </w:t>
+      </w:r>
+      <w:proofErr w:type="spellStart"/>
+      <w:proofErr w:type="gramStart"/>
+      <w:r>
+        <w:t>Petal.Width</w:t>
+      </w:r>
+      <w:proofErr w:type="spellEnd"/>
+      <w:r>
+        <w:t xml:space="preserve"> :</w:t>
+      </w:r>
+      <w:proofErr w:type="gramEnd"/>
+      <w:r>
+        <w:t xml:space="preserve"> </w:t>
+      </w:r>
+      <w:proofErr w:type="spellStart"/>
+      <w:r>
+        <w:t>num</w:t>
+      </w:r>
+      <w:proofErr w:type="spellEnd"/>
+      <w:r>
+        <w:t xml:space="preserve">  0.2 0.2 0.2 0.2 0.2 0.4 0.3 0.2 0.2 0.1 ...</w:t>
       </w:r>
     </w:p>
     <w:p>
@@ -6638,7 +7476,28 @@
         <w:pStyle w:val="HTMLPreformatted"/>
       </w:pPr>
       <w:r>
-        <w:t xml:space="preserve"> $ Species     : Factor w/ 3 levels "setosa","versicolor",..: 1 1 1 1 1 1 1 1 1 1 ...</w:t>
+        <w:t xml:space="preserve"> $ Species     : Factor w/ 3 levels "</w:t>
+      </w:r>
+      <w:proofErr w:type="spellStart"/>
+      <w:r>
+        <w:t>setosa</w:t>
+      </w:r>
+      <w:proofErr w:type="spellEnd"/>
+      <w:r>
+        <w:t>","</w:t>
+      </w:r>
+      <w:proofErr w:type="spellStart"/>
+      <w:r>
+        <w:t>versicolor</w:t>
+      </w:r>
+      <w:proofErr w:type="spellEnd"/>
+      <w:proofErr w:type="gramStart"/>
+      <w:r>
+        <w:t>",..:</w:t>
+      </w:r>
+      <w:proofErr w:type="gramEnd"/>
+      <w:r>
+        <w:t xml:space="preserve"> 1 1 1 1 1 1 1 1 1 1 ...</w:t>
       </w:r>
     </w:p>
     <w:p>
@@ -6646,15 +7505,28 @@
         <w:pStyle w:val="HTMLPreformatted"/>
       </w:pPr>
       <w:r>
-        <w:t xml:space="preserve">     Species Sepal.Length</w:t>
-      </w:r>
+        <w:t xml:space="preserve">     Species </w:t>
+      </w:r>
+      <w:proofErr w:type="spellStart"/>
+      <w:r>
+        <w:t>Sepal.Length</w:t>
+      </w:r>
+      <w:proofErr w:type="spellEnd"/>
     </w:p>
     <w:p>
       <w:pPr>
         <w:pStyle w:val="HTMLPreformatted"/>
       </w:pPr>
       <w:r>
-        <w:t>1     setosa        5.006</w:t>
+        <w:t xml:space="preserve">1     </w:t>
+      </w:r>
+      <w:proofErr w:type="spellStart"/>
+      <w:r>
+        <w:t>setosa</w:t>
+      </w:r>
+      <w:proofErr w:type="spellEnd"/>
+      <w:r>
+        <w:t xml:space="preserve">        5.006</w:t>
       </w:r>
     </w:p>
     <w:p>
@@ -6662,15 +7534,33 @@
         <w:pStyle w:val="HTMLPreformatted"/>
       </w:pPr>
       <w:r>
-        <w:t>2 versicolor        5.936</w:t>
+        <w:t xml:space="preserve">2 </w:t>
+      </w:r>
+      <w:proofErr w:type="spellStart"/>
+      <w:r>
+        <w:t>versicolor</w:t>
+      </w:r>
+      <w:proofErr w:type="spellEnd"/>
+      <w:r>
+        <w:t xml:space="preserve">        5.936</w:t>
       </w:r>
     </w:p>
     <w:p>
       <w:pPr>
         <w:pStyle w:val="HTMLPreformatted"/>
       </w:pPr>
-      <w:r>
-        <w:t>3  virginica        6.588</w:t>
+      <w:proofErr w:type="gramStart"/>
+      <w:r>
+        <w:t xml:space="preserve">3  </w:t>
+      </w:r>
+      <w:proofErr w:type="spellStart"/>
+      <w:r>
+        <w:t>virginica</w:t>
+      </w:r>
+      <w:proofErr w:type="spellEnd"/>
+      <w:proofErr w:type="gramEnd"/>
+      <w:r>
+        <w:t xml:space="preserve">        6.588</w:t>
       </w:r>
     </w:p>
     <w:p>
@@ -6684,20 +7574,16 @@
           <w:rFonts w:eastAsia="Times New Roman"/>
         </w:rPr>
         <w:br/>
-        <w:t xml:space="preserve">Note the commas separating the parts </w:t>
-      </w:r>
-      <w:r>
-        <w:rPr>
-          <w:rFonts w:eastAsia="Times New Roman"/>
-        </w:rPr>
-        <w:t xml:space="preserve">of the output to be captured. See the help and examples for </w:t>
-      </w:r>
+        <w:t xml:space="preserve">Note the commas separating the parts of the output to be captured. See the help and examples for </w:t>
+      </w:r>
+      <w:proofErr w:type="spellStart"/>
       <w:r>
         <w:rPr>
           <w:rStyle w:val="HTMLCode"/>
         </w:rPr>
         <w:t>capture.output</w:t>
       </w:r>
+      <w:proofErr w:type="spellEnd"/>
       <w:r>
         <w:rPr>
           <w:rFonts w:eastAsia="Times New Roman"/>
@@ -6729,20 +7615,43 @@
         <w:rPr>
           <w:rFonts w:eastAsia="Times New Roman"/>
         </w:rPr>
-        <w:t xml:space="preserve">To capture an R session, or part of one, including both commands and output, the command </w:t>
-      </w:r>
+        <w:t>To capture an R session, or part of o</w:t>
+      </w:r>
+      <w:r>
+        <w:rPr>
+          <w:rFonts w:eastAsia="Times New Roman"/>
+        </w:rPr>
+        <w:t xml:space="preserve">ne, including </w:t>
+      </w:r>
+      <w:proofErr w:type="gramStart"/>
+      <w:r>
+        <w:rPr>
+          <w:rFonts w:eastAsia="Times New Roman"/>
+        </w:rPr>
+        <w:t>both commands</w:t>
+      </w:r>
+      <w:proofErr w:type="gramEnd"/>
+      <w:r>
+        <w:rPr>
+          <w:rFonts w:eastAsia="Times New Roman"/>
+        </w:rPr>
+        <w:t xml:space="preserve"> and output, the command </w:t>
+      </w:r>
+      <w:proofErr w:type="spellStart"/>
       <w:r>
         <w:rPr>
           <w:rStyle w:val="HTMLCode"/>
         </w:rPr>
         <w:t>txtStart</w:t>
       </w:r>
+      <w:proofErr w:type="spellEnd"/>
       <w:r>
         <w:rPr>
           <w:rFonts w:eastAsia="Times New Roman"/>
         </w:rPr>
         <w:t xml:space="preserve"> from the package </w:t>
       </w:r>
+      <w:proofErr w:type="spellStart"/>
       <w:r>
         <w:rPr>
           <w:rStyle w:val="pkg1"/>
@@ -6750,36 +7659,69 @@
         </w:rPr>
         <w:t>TeachingDemos</w:t>
       </w:r>
+      <w:proofErr w:type="spellEnd"/>
       <w:r>
         <w:rPr>
           <w:rFonts w:eastAsia="Times New Roman"/>
         </w:rPr>
         <w:t xml:space="preserve"> can be used then </w:t>
       </w:r>
+      <w:proofErr w:type="spellStart"/>
       <w:r>
         <w:rPr>
           <w:rStyle w:val="HTMLCode"/>
         </w:rPr>
-        <w:t>hwriteOu</w:t>
+        <w:t>hwriteOutput</w:t>
+      </w:r>
+      <w:proofErr w:type="spellEnd"/>
+      <w:r>
+        <w:rPr>
+          <w:rFonts w:eastAsia="Times New Roman"/>
+        </w:rPr>
+        <w:t xml:space="preserve">. This requires writing to a file, and reading the results back from the file. A temporary file can </w:t>
+      </w:r>
+      <w:proofErr w:type="gramStart"/>
+      <w:r>
+        <w:rPr>
+          <w:rFonts w:eastAsia="Times New Roman"/>
+        </w:rPr>
+        <w:t>used</w:t>
+      </w:r>
+      <w:proofErr w:type="gramEnd"/>
+      <w:r>
+        <w:rPr>
+          <w:rFonts w:eastAsia="Times New Roman"/>
+        </w:rPr>
+        <w:t xml:space="preserve"> for holding the output. </w:t>
+      </w:r>
+      <w:proofErr w:type="gramStart"/>
+      <w:r>
+        <w:rPr>
+          <w:rFonts w:eastAsia="Times New Roman"/>
+        </w:rPr>
+        <w:t xml:space="preserve">See </w:t>
       </w:r>
       <w:r>
         <w:rPr>
           <w:rStyle w:val="HTMLCode"/>
         </w:rPr>
-        <w:t>tput</w:t>
-      </w:r>
-      <w:r>
-        <w:rPr>
-          <w:rFonts w:eastAsia="Times New Roman"/>
-        </w:rPr>
-        <w:t xml:space="preserve">. This requires writing to a file, and reading the results back from the file. A temporary file can used for holding the output. See </w:t>
-      </w:r>
+        <w:t>?</w:t>
+      </w:r>
+      <w:proofErr w:type="spellStart"/>
+      <w:proofErr w:type="gramEnd"/>
       <w:r>
         <w:rPr>
           <w:rStyle w:val="HTMLCode"/>
         </w:rPr>
-        <w:t>?tempfile</w:t>
-      </w:r>
+        <w:t>t</w:t>
+      </w:r>
+      <w:r>
+        <w:rPr>
+          <w:rStyle w:val="HTMLCode"/>
+        </w:rPr>
+        <w:t>empfile</w:t>
+      </w:r>
+      <w:proofErr w:type="spellEnd"/>
       <w:r>
         <w:rPr>
           <w:rFonts w:eastAsia="Times New Roman"/>
@@ -6799,7 +7741,20 @@
         <w:pStyle w:val="HTMLPreformatted"/>
       </w:pPr>
       <w:r>
-        <w:t xml:space="preserve">&gt; clotting &lt;- data.frame(u = c(5, 10, 15, 20, 30, 40, 60, 80, 100), </w:t>
+        <w:t xml:space="preserve">&gt; clotting &lt;- </w:t>
+      </w:r>
+      <w:proofErr w:type="spellStart"/>
+      <w:proofErr w:type="gramStart"/>
+      <w:r>
+        <w:t>data.frame</w:t>
+      </w:r>
+      <w:proofErr w:type="spellEnd"/>
+      <w:r>
+        <w:t>(</w:t>
+      </w:r>
+      <w:proofErr w:type="gramEnd"/>
+      <w:r>
+        <w:t xml:space="preserve">u = c(5, 10, 15, 20, 30, 40, 60, 80, 100), </w:t>
       </w:r>
     </w:p>
     <w:p>
@@ -6807,10 +7762,15 @@
         <w:pStyle w:val="HTMLPreformatted"/>
       </w:pPr>
       <w:r>
-        <w:t>+ lot1 = c(118, 58</w:t>
-      </w:r>
-      <w:r>
-        <w:t xml:space="preserve">, 42, 35, 27, 25, 21, 19, 18), lot2 = c(69, </w:t>
+        <w:t xml:space="preserve">+ lot1 = </w:t>
+      </w:r>
+      <w:proofErr w:type="gramStart"/>
+      <w:r>
+        <w:t>c(</w:t>
+      </w:r>
+      <w:proofErr w:type="gramEnd"/>
+      <w:r>
+        <w:t xml:space="preserve">118, 58, 42, 35, 27, 25, 21, 19, 18), lot2 = c(69, </w:t>
       </w:r>
     </w:p>
     <w:p>
@@ -6842,7 +7802,15 @@
         <w:pStyle w:val="HTMLPreformatted"/>
       </w:pPr>
       <w:r>
-        <w:t xml:space="preserve">    u lot1 lot2</w:t>
+        <w:t xml:space="preserve">    </w:t>
+      </w:r>
+      <w:proofErr w:type="gramStart"/>
+      <w:r>
+        <w:t>u</w:t>
+      </w:r>
+      <w:proofErr w:type="gramEnd"/>
+      <w:r>
+        <w:t xml:space="preserve"> lot1 lot2</w:t>
       </w:r>
     </w:p>
     <w:p>
@@ -6850,63 +7818,109 @@
         <w:pStyle w:val="HTMLPreformatted"/>
       </w:pPr>
       <w:r>
-        <w:t>1   5  118   69</w:t>
+        <w:t xml:space="preserve">1   </w:t>
+      </w:r>
+      <w:proofErr w:type="gramStart"/>
+      <w:r>
+        <w:t>5  118</w:t>
+      </w:r>
+      <w:proofErr w:type="gramEnd"/>
+      <w:r>
+        <w:t xml:space="preserve">   69</w:t>
       </w:r>
     </w:p>
     <w:p>
       <w:pPr>
         <w:pStyle w:val="HTMLPreformatted"/>
       </w:pPr>
-      <w:r>
-        <w:t>2  10   58   35</w:t>
+      <w:proofErr w:type="gramStart"/>
+      <w:r>
+        <w:t>2  10</w:t>
+      </w:r>
+      <w:proofErr w:type="gramEnd"/>
+      <w:r>
+        <w:t xml:space="preserve">   58   </w:t>
+      </w:r>
+      <w:r>
+        <w:t>35</w:t>
       </w:r>
     </w:p>
     <w:p>
       <w:pPr>
         <w:pStyle w:val="HTMLPreformatted"/>
       </w:pPr>
-      <w:r>
-        <w:t>3  15   42   26</w:t>
+      <w:proofErr w:type="gramStart"/>
+      <w:r>
+        <w:t>3  15</w:t>
+      </w:r>
+      <w:proofErr w:type="gramEnd"/>
+      <w:r>
+        <w:t xml:space="preserve">   42   26</w:t>
       </w:r>
     </w:p>
     <w:p>
       <w:pPr>
         <w:pStyle w:val="HTMLPreformatted"/>
       </w:pPr>
-      <w:r>
-        <w:t>4  20   35   21</w:t>
+      <w:proofErr w:type="gramStart"/>
+      <w:r>
+        <w:t>4  20</w:t>
+      </w:r>
+      <w:proofErr w:type="gramEnd"/>
+      <w:r>
+        <w:t xml:space="preserve">   35   21</w:t>
       </w:r>
     </w:p>
     <w:p>
       <w:pPr>
         <w:pStyle w:val="HTMLPreformatted"/>
       </w:pPr>
-      <w:r>
-        <w:t>5  30   27   18</w:t>
+      <w:proofErr w:type="gramStart"/>
+      <w:r>
+        <w:t>5  30</w:t>
+      </w:r>
+      <w:proofErr w:type="gramEnd"/>
+      <w:r>
+        <w:t xml:space="preserve">   27   18</w:t>
       </w:r>
     </w:p>
     <w:p>
       <w:pPr>
         <w:pStyle w:val="HTMLPreformatted"/>
       </w:pPr>
-      <w:r>
-        <w:t>6  40   25   16</w:t>
+      <w:proofErr w:type="gramStart"/>
+      <w:r>
+        <w:t>6  40</w:t>
+      </w:r>
+      <w:proofErr w:type="gramEnd"/>
+      <w:r>
+        <w:t xml:space="preserve">   25   16</w:t>
       </w:r>
     </w:p>
     <w:p>
       <w:pPr>
         <w:pStyle w:val="HTMLPreformatted"/>
       </w:pPr>
-      <w:r>
-        <w:t>7  60   21   13</w:t>
+      <w:proofErr w:type="gramStart"/>
+      <w:r>
+        <w:t>7  60</w:t>
+      </w:r>
+      <w:proofErr w:type="gramEnd"/>
+      <w:r>
+        <w:t xml:space="preserve">   21   13</w:t>
       </w:r>
     </w:p>
     <w:p>
       <w:pPr>
         <w:pStyle w:val="HTMLPreformatted"/>
       </w:pPr>
-      <w:r>
-        <w:t>8  80   19   12</w:t>
+      <w:proofErr w:type="gramStart"/>
+      <w:r>
+        <w:t>8  80</w:t>
+      </w:r>
+      <w:proofErr w:type="gramEnd"/>
+      <w:r>
+        <w:t xml:space="preserve">   19   12</w:t>
       </w:r>
     </w:p>
     <w:p>
@@ -6922,7 +7936,25 @@
         <w:pStyle w:val="HTMLPreformatted"/>
       </w:pPr>
       <w:r>
-        <w:t>&gt; coef(glm(lot1 ~ log(u), data = clotting, family = Gamma))</w:t>
+        <w:t xml:space="preserve">&gt; </w:t>
+      </w:r>
+      <w:proofErr w:type="spellStart"/>
+      <w:proofErr w:type="gramStart"/>
+      <w:r>
+        <w:t>coef</w:t>
+      </w:r>
+      <w:proofErr w:type="spellEnd"/>
+      <w:r>
+        <w:t>(</w:t>
+      </w:r>
+      <w:proofErr w:type="spellStart"/>
+      <w:proofErr w:type="gramEnd"/>
+      <w:r>
+        <w:t>glm</w:t>
+      </w:r>
+      <w:proofErr w:type="spellEnd"/>
+      <w:r>
+        <w:t>(lot1 ~ log(u), data = clotting, family = Gamma))</w:t>
       </w:r>
     </w:p>
     <w:p>
@@ -6930,7 +7962,15 @@
         <w:pStyle w:val="HTMLPreformatted"/>
       </w:pPr>
       <w:r>
-        <w:t xml:space="preserve">(Intercept)      log(u) </w:t>
+        <w:t xml:space="preserve">(Intercept)      </w:t>
+      </w:r>
+      <w:proofErr w:type="gramStart"/>
+      <w:r>
+        <w:t>log(</w:t>
+      </w:r>
+      <w:proofErr w:type="gramEnd"/>
+      <w:r>
+        <w:t xml:space="preserve">u) </w:t>
       </w:r>
     </w:p>
     <w:p>
@@ -6938,7 +7978,15 @@
         <w:pStyle w:val="HTMLPreformatted"/>
       </w:pPr>
       <w:r>
-        <w:t xml:space="preserve">-0.01655438  0.01534311 </w:t>
+        <w:t>-</w:t>
+      </w:r>
+      <w:proofErr w:type="gramStart"/>
+      <w:r>
+        <w:t>0.01655438  0.01534311</w:t>
+      </w:r>
+      <w:proofErr w:type="gramEnd"/>
+      <w:r>
+        <w:t xml:space="preserve"> </w:t>
       </w:r>
     </w:p>
     <w:p>
@@ -6952,6 +8000,11 @@
           <w:rFonts w:eastAsia="Times New Roman"/>
         </w:rPr>
         <w:br/>
+      </w:r>
+      <w:r>
+        <w:rPr>
+          <w:rFonts w:eastAsia="Times New Roman"/>
+        </w:rPr>
         <w:t xml:space="preserve">An alternative approach which should not mangle line breaks is provided by the </w:t>
       </w:r>
       <w:r>
@@ -6964,18 +8017,23 @@
         <w:rPr>
           <w:rFonts w:eastAsia="Times New Roman"/>
         </w:rPr>
-        <w:t xml:space="preserve"> function written by Ross Ihaka</w:t>
-      </w:r>
+        <w:t xml:space="preserve"> function written by Ross </w:t>
+      </w:r>
+      <w:proofErr w:type="spellStart"/>
+      <w:r>
+        <w:rPr>
+          <w:rFonts w:eastAsia="Times New Roman"/>
+        </w:rPr>
+        <w:t>Ihaka</w:t>
+      </w:r>
+      <w:proofErr w:type="spellEnd"/>
     </w:p>
     <w:p>
       <w:pPr>
         <w:pStyle w:val="HTMLPreformatted"/>
       </w:pPr>
       <w:r>
-        <w:t>Script started on Sat Sep 0</w:t>
-      </w:r>
-      <w:r>
-        <w:t xml:space="preserve">1 19:17:13 2012 </w:t>
+        <w:t xml:space="preserve">Script started on Thu Nov 15 16:36:46 2012 </w:t>
       </w:r>
     </w:p>
     <w:p>
@@ -6991,15 +8049,33 @@
         <w:pStyle w:val="HTMLPreformatted"/>
       </w:pPr>
       <w:r>
-        <w:t>&gt;     data.frame(</w:t>
-      </w:r>
+        <w:t xml:space="preserve">&gt;     </w:t>
+      </w:r>
+      <w:proofErr w:type="spellStart"/>
+      <w:proofErr w:type="gramStart"/>
+      <w:r>
+        <w:t>data.frame</w:t>
+      </w:r>
+      <w:proofErr w:type="spellEnd"/>
+      <w:r>
+        <w:t>(</w:t>
+      </w:r>
+      <w:proofErr w:type="gramEnd"/>
     </w:p>
     <w:p>
       <w:pPr>
         <w:pStyle w:val="HTMLPreformatted"/>
       </w:pPr>
       <w:r>
-        <w:t>&gt;                u = c(5,10,15,20,30,40,60,80,100),</w:t>
+        <w:t xml:space="preserve">&gt;                u = </w:t>
+      </w:r>
+      <w:proofErr w:type="gramStart"/>
+      <w:r>
+        <w:t>c(</w:t>
+      </w:r>
+      <w:proofErr w:type="gramEnd"/>
+      <w:r>
+        <w:t>5,10,15,20,30,40,60,80,100),</w:t>
       </w:r>
     </w:p>
     <w:p>
@@ -7007,7 +8083,18 @@
         <w:pStyle w:val="HTMLPreformatted"/>
       </w:pPr>
       <w:r>
-        <w:t>&gt;                lot1 = c(118,58,42,35,27,25,21,19,18),</w:t>
+        <w:t xml:space="preserve">&gt;         </w:t>
+      </w:r>
+      <w:r>
+        <w:t xml:space="preserve">       lot1 = </w:t>
+      </w:r>
+      <w:proofErr w:type="gramStart"/>
+      <w:r>
+        <w:t>c(</w:t>
+      </w:r>
+      <w:proofErr w:type="gramEnd"/>
+      <w:r>
+        <w:t>118,58,42,35,27,25,21,19,18),</w:t>
       </w:r>
     </w:p>
     <w:p>
@@ -7015,7 +8102,15 @@
         <w:pStyle w:val="HTMLPreformatted"/>
       </w:pPr>
       <w:r>
-        <w:t>&gt;                lot2 = c(69,35,26,21,18,16,13,12,12)</w:t>
+        <w:t xml:space="preserve">&gt;                lot2 = </w:t>
+      </w:r>
+      <w:proofErr w:type="gramStart"/>
+      <w:r>
+        <w:t>c(</w:t>
+      </w:r>
+      <w:proofErr w:type="gramEnd"/>
+      <w:r>
+        <w:t>69,35,26,21,18,16,13,12,12)</w:t>
       </w:r>
     </w:p>
     <w:p>
@@ -7039,7 +8134,15 @@
         <w:pStyle w:val="HTMLPreformatted"/>
       </w:pPr>
       <w:r>
-        <w:t xml:space="preserve">    u lot1 lot2</w:t>
+        <w:t xml:space="preserve">    </w:t>
+      </w:r>
+      <w:proofErr w:type="gramStart"/>
+      <w:r>
+        <w:t>u</w:t>
+      </w:r>
+      <w:proofErr w:type="gramEnd"/>
+      <w:r>
+        <w:t xml:space="preserve"> lot1 lot2</w:t>
       </w:r>
     </w:p>
     <w:p>
@@ -7047,63 +8150,109 @@
         <w:pStyle w:val="HTMLPreformatted"/>
       </w:pPr>
       <w:r>
-        <w:t>1   5  118   69</w:t>
+        <w:t xml:space="preserve">1   </w:t>
+      </w:r>
+      <w:proofErr w:type="gramStart"/>
+      <w:r>
+        <w:t>5  118</w:t>
+      </w:r>
+      <w:proofErr w:type="gramEnd"/>
+      <w:r>
+        <w:t xml:space="preserve">   69</w:t>
       </w:r>
     </w:p>
     <w:p>
       <w:pPr>
         <w:pStyle w:val="HTMLPreformatted"/>
       </w:pPr>
-      <w:r>
-        <w:t>2  10   58   35</w:t>
+      <w:proofErr w:type="gramStart"/>
+      <w:r>
+        <w:t>2  10</w:t>
+      </w:r>
+      <w:proofErr w:type="gramEnd"/>
+      <w:r>
+        <w:t xml:space="preserve">   58   35</w:t>
       </w:r>
     </w:p>
     <w:p>
       <w:pPr>
         <w:pStyle w:val="HTMLPreformatted"/>
       </w:pPr>
-      <w:r>
-        <w:t>3  15   42   26</w:t>
+      <w:proofErr w:type="gramStart"/>
+      <w:r>
+        <w:t>3  15</w:t>
+      </w:r>
+      <w:proofErr w:type="gramEnd"/>
+      <w:r>
+        <w:t xml:space="preserve">   42   26</w:t>
       </w:r>
     </w:p>
     <w:p>
       <w:pPr>
         <w:pStyle w:val="HTMLPreformatted"/>
       </w:pPr>
-      <w:r>
-        <w:t>4  20   35   21</w:t>
+      <w:proofErr w:type="gramStart"/>
+      <w:r>
+        <w:t>4  20</w:t>
+      </w:r>
+      <w:proofErr w:type="gramEnd"/>
+      <w:r>
+        <w:t xml:space="preserve">   35   21</w:t>
       </w:r>
     </w:p>
     <w:p>
       <w:pPr>
         <w:pStyle w:val="HTMLPreformatted"/>
       </w:pPr>
-      <w:r>
-        <w:t>5  30   27   18</w:t>
+      <w:proofErr w:type="gramStart"/>
+      <w:r>
+        <w:t>5  30</w:t>
+      </w:r>
+      <w:proofErr w:type="gramEnd"/>
+      <w:r>
+        <w:t xml:space="preserve">   27   18</w:t>
       </w:r>
     </w:p>
     <w:p>
       <w:pPr>
         <w:pStyle w:val="HTMLPreformatted"/>
       </w:pPr>
-      <w:r>
-        <w:t>6  40   25   16</w:t>
+      <w:proofErr w:type="gramStart"/>
+      <w:r>
+        <w:t>6  40</w:t>
+      </w:r>
+      <w:proofErr w:type="gramEnd"/>
+      <w:r>
+        <w:t xml:space="preserve">   25   16</w:t>
       </w:r>
     </w:p>
     <w:p>
       <w:pPr>
         <w:pStyle w:val="HTMLPreformatted"/>
       </w:pPr>
-      <w:r>
-        <w:t>7  60   21   13</w:t>
+      <w:proofErr w:type="gramStart"/>
+      <w:r>
+        <w:t>7  60</w:t>
+      </w:r>
+      <w:proofErr w:type="gramEnd"/>
+      <w:r>
+        <w:t xml:space="preserve">   21   1</w:t>
+      </w:r>
+      <w:r>
+        <w:t>3</w:t>
       </w:r>
     </w:p>
     <w:p>
       <w:pPr>
         <w:pStyle w:val="HTMLPreformatted"/>
       </w:pPr>
-      <w:r>
-        <w:t>8  80   19   12</w:t>
+      <w:proofErr w:type="gramStart"/>
+      <w:r>
+        <w:t>8  80</w:t>
+      </w:r>
+      <w:proofErr w:type="gramEnd"/>
+      <w:r>
+        <w:t xml:space="preserve">   19   12</w:t>
       </w:r>
     </w:p>
     <w:p>
@@ -7119,7 +8268,25 @@
         <w:pStyle w:val="HTMLPreformatted"/>
       </w:pPr>
       <w:r>
-        <w:t>&gt; coef(glm(lot1 ~ log(u), data=clotting, family=Gamma))</w:t>
+        <w:t xml:space="preserve">&gt; </w:t>
+      </w:r>
+      <w:proofErr w:type="spellStart"/>
+      <w:proofErr w:type="gramStart"/>
+      <w:r>
+        <w:t>coef</w:t>
+      </w:r>
+      <w:proofErr w:type="spellEnd"/>
+      <w:r>
+        <w:t>(</w:t>
+      </w:r>
+      <w:proofErr w:type="spellStart"/>
+      <w:proofErr w:type="gramEnd"/>
+      <w:r>
+        <w:t>glm</w:t>
+      </w:r>
+      <w:proofErr w:type="spellEnd"/>
+      <w:r>
+        <w:t>(lot1 ~ log(u), data=clotting, family=Gamma))</w:t>
       </w:r>
     </w:p>
     <w:p>
@@ -7127,7 +8294,15 @@
         <w:pStyle w:val="HTMLPreformatted"/>
       </w:pPr>
       <w:r>
-        <w:t xml:space="preserve">(Intercept)      log(u) </w:t>
+        <w:t xml:space="preserve">(Intercept)      </w:t>
+      </w:r>
+      <w:proofErr w:type="gramStart"/>
+      <w:r>
+        <w:t>log(</w:t>
+      </w:r>
+      <w:proofErr w:type="gramEnd"/>
+      <w:r>
+        <w:t xml:space="preserve">u) </w:t>
       </w:r>
     </w:p>
     <w:p>
@@ -7135,7 +8310,15 @@
         <w:pStyle w:val="HTMLPreformatted"/>
       </w:pPr>
       <w:r>
-        <w:t xml:space="preserve">-0.01655438  0.01534311 </w:t>
+        <w:t>-</w:t>
+      </w:r>
+      <w:proofErr w:type="gramStart"/>
+      <w:r>
+        <w:t>0.01655438  0.01534311</w:t>
+      </w:r>
+      <w:proofErr w:type="gramEnd"/>
+      <w:r>
+        <w:t xml:space="preserve"> </w:t>
       </w:r>
     </w:p>
     <w:p>
@@ -7143,15 +8326,20 @@
         <w:pStyle w:val="HTMLPreformatted"/>
       </w:pPr>
       <w:r>
-        <w:t>&gt; q()</w:t>
-      </w:r>
+        <w:t xml:space="preserve">&gt; </w:t>
+      </w:r>
+      <w:proofErr w:type="gramStart"/>
+      <w:r>
+        <w:t>q()</w:t>
+      </w:r>
+      <w:proofErr w:type="gramEnd"/>
     </w:p>
     <w:p>
       <w:pPr>
         <w:pStyle w:val="HTMLPreformatted"/>
       </w:pPr>
       <w:r>
-        <w:t xml:space="preserve">Script done on Sat Sep 01 19:17:13 2012 </w:t>
+        <w:t xml:space="preserve">Script done on Thu Nov 15 16:36:46 2012 </w:t>
       </w:r>
     </w:p>
     <w:p>
@@ -7167,17 +8355,25 @@
         <w:br/>
         <w:t xml:space="preserve">The new function </w:t>
       </w:r>
+      <w:proofErr w:type="spellStart"/>
       <w:r>
         <w:rPr>
           <w:rStyle w:val="HTMLCode"/>
         </w:rPr>
         <w:t>hwriteScript</w:t>
       </w:r>
-      <w:r>
-        <w:rPr>
-          <w:rFonts w:eastAsia="Times New Roman"/>
-        </w:rPr>
-        <w:t xml:space="preserve"> can be used to drop off lines at the beginning and end of the file created by </w:t>
+      <w:proofErr w:type="spellEnd"/>
+      <w:r>
+        <w:rPr>
+          <w:rFonts w:eastAsia="Times New Roman"/>
+        </w:rPr>
+        <w:t xml:space="preserve"> </w:t>
+      </w:r>
+      <w:r>
+        <w:rPr>
+          <w:rFonts w:eastAsia="Times New Roman"/>
+        </w:rPr>
+        <w:t xml:space="preserve">can be used to drop off lines at the beginning and end of the file created by </w:t>
       </w:r>
       <w:r>
         <w:rPr>
@@ -7205,15 +8401,33 @@
         <w:pStyle w:val="HTMLPreformatted"/>
       </w:pPr>
       <w:r>
-        <w:t>&gt;     data.frame(</w:t>
-      </w:r>
+        <w:t xml:space="preserve">&gt;     </w:t>
+      </w:r>
+      <w:proofErr w:type="spellStart"/>
+      <w:proofErr w:type="gramStart"/>
+      <w:r>
+        <w:t>data.frame</w:t>
+      </w:r>
+      <w:proofErr w:type="spellEnd"/>
+      <w:r>
+        <w:t>(</w:t>
+      </w:r>
+      <w:proofErr w:type="gramEnd"/>
     </w:p>
     <w:p>
       <w:pPr>
         <w:pStyle w:val="HTMLPreformatted"/>
       </w:pPr>
       <w:r>
-        <w:t>&gt;                u = c(5,10,15,20,30,40,60,80,100),</w:t>
+        <w:t xml:space="preserve">&gt;                u = </w:t>
+      </w:r>
+      <w:proofErr w:type="gramStart"/>
+      <w:r>
+        <w:t>c(</w:t>
+      </w:r>
+      <w:proofErr w:type="gramEnd"/>
+      <w:r>
+        <w:t>5,10,15,20,30,40,60,80,100),</w:t>
       </w:r>
     </w:p>
     <w:p>
@@ -7221,10 +8435,15 @@
         <w:pStyle w:val="HTMLPreformatted"/>
       </w:pPr>
       <w:r>
-        <w:t xml:space="preserve">&gt;           </w:t>
-      </w:r>
-      <w:r>
-        <w:t xml:space="preserve">     lot1 = c(118,58,42,35,27,25,21,19,18),</w:t>
+        <w:t xml:space="preserve">&gt;                lot1 = </w:t>
+      </w:r>
+      <w:proofErr w:type="gramStart"/>
+      <w:r>
+        <w:t>c(</w:t>
+      </w:r>
+      <w:proofErr w:type="gramEnd"/>
+      <w:r>
+        <w:t>118,58,42,35,27,25,21,19,18),</w:t>
       </w:r>
     </w:p>
     <w:p>
@@ -7232,7 +8451,18 @@
         <w:pStyle w:val="HTMLPreformatted"/>
       </w:pPr>
       <w:r>
-        <w:t>&gt;                lot2 = c(69,35,26,21,18,16,13,12,12)</w:t>
+        <w:t xml:space="preserve">&gt;                lot2 = </w:t>
+      </w:r>
+      <w:proofErr w:type="gramStart"/>
+      <w:r>
+        <w:t>c(</w:t>
+      </w:r>
+      <w:proofErr w:type="gramEnd"/>
+      <w:r>
+        <w:t>69,</w:t>
+      </w:r>
+      <w:r>
+        <w:t>35,26,21,18,16,13,12,12)</w:t>
       </w:r>
     </w:p>
     <w:p>
@@ -7256,7 +8486,15 @@
         <w:pStyle w:val="HTMLPreformatted"/>
       </w:pPr>
       <w:r>
-        <w:t xml:space="preserve">    u lot1 lot2</w:t>
+        <w:t xml:space="preserve">    </w:t>
+      </w:r>
+      <w:proofErr w:type="gramStart"/>
+      <w:r>
+        <w:t>u</w:t>
+      </w:r>
+      <w:proofErr w:type="gramEnd"/>
+      <w:r>
+        <w:t xml:space="preserve"> lot1 lot2</w:t>
       </w:r>
     </w:p>
     <w:p>
@@ -7264,63 +8502,106 @@
         <w:pStyle w:val="HTMLPreformatted"/>
       </w:pPr>
       <w:r>
-        <w:t>1   5  118   69</w:t>
+        <w:t xml:space="preserve">1   </w:t>
+      </w:r>
+      <w:proofErr w:type="gramStart"/>
+      <w:r>
+        <w:t>5  118</w:t>
+      </w:r>
+      <w:proofErr w:type="gramEnd"/>
+      <w:r>
+        <w:t xml:space="preserve">   69</w:t>
       </w:r>
     </w:p>
     <w:p>
       <w:pPr>
         <w:pStyle w:val="HTMLPreformatted"/>
       </w:pPr>
-      <w:r>
-        <w:t>2  10   58   35</w:t>
+      <w:proofErr w:type="gramStart"/>
+      <w:r>
+        <w:t>2  10</w:t>
+      </w:r>
+      <w:proofErr w:type="gramEnd"/>
+      <w:r>
+        <w:t xml:space="preserve">   58   35</w:t>
       </w:r>
     </w:p>
     <w:p>
       <w:pPr>
         <w:pStyle w:val="HTMLPreformatted"/>
       </w:pPr>
-      <w:r>
-        <w:t>3  15   42   26</w:t>
+      <w:proofErr w:type="gramStart"/>
+      <w:r>
+        <w:t>3  15</w:t>
+      </w:r>
+      <w:proofErr w:type="gramEnd"/>
+      <w:r>
+        <w:t xml:space="preserve">   42   26</w:t>
       </w:r>
     </w:p>
     <w:p>
       <w:pPr>
         <w:pStyle w:val="HTMLPreformatted"/>
       </w:pPr>
-      <w:r>
-        <w:t>4  20   35   21</w:t>
+      <w:proofErr w:type="gramStart"/>
+      <w:r>
+        <w:t>4  20</w:t>
+      </w:r>
+      <w:proofErr w:type="gramEnd"/>
+      <w:r>
+        <w:t xml:space="preserve">   35   21</w:t>
       </w:r>
     </w:p>
     <w:p>
       <w:pPr>
         <w:pStyle w:val="HTMLPreformatted"/>
       </w:pPr>
-      <w:r>
-        <w:t>5  30   27   18</w:t>
+      <w:proofErr w:type="gramStart"/>
+      <w:r>
+        <w:t>5  30</w:t>
+      </w:r>
+      <w:proofErr w:type="gramEnd"/>
+      <w:r>
+        <w:t xml:space="preserve">   27   18</w:t>
       </w:r>
     </w:p>
     <w:p>
       <w:pPr>
         <w:pStyle w:val="HTMLPreformatted"/>
       </w:pPr>
-      <w:r>
-        <w:t>6  40   25   16</w:t>
+      <w:proofErr w:type="gramStart"/>
+      <w:r>
+        <w:t>6  40</w:t>
+      </w:r>
+      <w:proofErr w:type="gramEnd"/>
+      <w:r>
+        <w:t xml:space="preserve">   25   16</w:t>
       </w:r>
     </w:p>
     <w:p>
       <w:pPr>
         <w:pStyle w:val="HTMLPreformatted"/>
       </w:pPr>
-      <w:r>
-        <w:t>7  60   21   13</w:t>
+      <w:proofErr w:type="gramStart"/>
+      <w:r>
+        <w:t>7  60</w:t>
+      </w:r>
+      <w:proofErr w:type="gramEnd"/>
+      <w:r>
+        <w:t xml:space="preserve">   21   13</w:t>
       </w:r>
     </w:p>
     <w:p>
       <w:pPr>
         <w:pStyle w:val="HTMLPreformatted"/>
       </w:pPr>
-      <w:r>
-        <w:t>8  80   19   12</w:t>
+      <w:proofErr w:type="gramStart"/>
+      <w:r>
+        <w:t>8  80</w:t>
+      </w:r>
+      <w:proofErr w:type="gramEnd"/>
+      <w:r>
+        <w:t xml:space="preserve">   19   12</w:t>
       </w:r>
     </w:p>
     <w:p>
@@ -7336,7 +8617,28 @@
         <w:pStyle w:val="HTMLPreformatted"/>
       </w:pPr>
       <w:r>
-        <w:t>&gt; coef(glm(lot1 ~ log(u), data=clotting, family=Gamma))</w:t>
+        <w:t xml:space="preserve">&gt; </w:t>
+      </w:r>
+      <w:proofErr w:type="spellStart"/>
+      <w:proofErr w:type="gramStart"/>
+      <w:r>
+        <w:t>coef</w:t>
+      </w:r>
+      <w:proofErr w:type="spellEnd"/>
+      <w:r>
+        <w:t>(</w:t>
+      </w:r>
+      <w:proofErr w:type="spellStart"/>
+      <w:proofErr w:type="gramEnd"/>
+      <w:r>
+        <w:t>glm</w:t>
+      </w:r>
+      <w:proofErr w:type="spellEnd"/>
+      <w:r>
+        <w:t xml:space="preserve">(lot1 ~ log(u), data=clotting, </w:t>
+      </w:r>
+      <w:r>
+        <w:t>family=Gamma))</w:t>
       </w:r>
     </w:p>
     <w:p>
@@ -7344,7 +8646,15 @@
         <w:pStyle w:val="HTMLPreformatted"/>
       </w:pPr>
       <w:r>
-        <w:t xml:space="preserve">(Intercept)      log(u) </w:t>
+        <w:t xml:space="preserve">(Intercept)      </w:t>
+      </w:r>
+      <w:proofErr w:type="gramStart"/>
+      <w:r>
+        <w:t>log(</w:t>
+      </w:r>
+      <w:proofErr w:type="gramEnd"/>
+      <w:r>
+        <w:t xml:space="preserve">u) </w:t>
       </w:r>
     </w:p>
     <w:p>
@@ -7352,7 +8662,15 @@
         <w:pStyle w:val="HTMLPreformatted"/>
       </w:pPr>
       <w:r>
-        <w:t xml:space="preserve">-0.01655438  0.01534311 </w:t>
+        <w:t>-</w:t>
+      </w:r>
+      <w:proofErr w:type="gramStart"/>
+      <w:r>
+        <w:t>0.01655438  0.01534311</w:t>
+      </w:r>
+      <w:proofErr w:type="gramEnd"/>
+      <w:r>
+        <w:t xml:space="preserve"> </w:t>
       </w:r>
     </w:p>
     <w:p>
@@ -7386,15 +8704,9 @@
         <w:rPr>
           <w:rFonts w:eastAsia="Times New Roman"/>
         </w:rPr>
-        <w:t>Since HTML is being produced, it is easy to create links to other websites. Here is an example of a l</w:t>
-      </w:r>
-      <w:r>
-        <w:rPr>
-          <w:rFonts w:eastAsia="Times New Roman"/>
-        </w:rPr>
-        <w:t xml:space="preserve">ink to the Statistics Department website: </w:t>
-      </w:r>
-      <w:hyperlink r:id="rId8" w:history="1">
+        <w:t xml:space="preserve">Since HTML is being produced, it is easy to create links to other websites. Here is an example of a link to the Statistics Department website: </w:t>
+      </w:r>
+      <w:hyperlink r:id="rId11" w:history="1">
         <w:r>
           <w:rPr>
             <w:rStyle w:val="Hyperlink"/>
@@ -7414,7 +8726,14 @@
           <w:rFonts w:eastAsia="Times New Roman"/>
         </w:rPr>
         <w:br/>
-        <w:t xml:space="preserve">Links may be created within pages using anchors. Destination anchors in HTML documents may be specified either by the </w:t>
+        <w:t xml:space="preserve">Links may be created within pages using anchors. Destination anchors in HTML documents may be specified either by </w:t>
+      </w:r>
+      <w:proofErr w:type="gramStart"/>
+      <w:r>
+        <w:rPr>
+          <w:rFonts w:eastAsia="Times New Roman"/>
+        </w:rPr>
+        <w:t xml:space="preserve">the </w:t>
       </w:r>
       <w:r>
         <w:rPr>
@@ -7422,17 +8741,12 @@
         </w:rPr>
         <w:t>a</w:t>
       </w:r>
-      <w:r>
-        <w:rPr>
-          <w:rFonts w:eastAsia="Times New Roman"/>
-        </w:rPr>
-        <w:t xml:space="preserve"> element (na</w:t>
-      </w:r>
-      <w:r>
-        <w:rPr>
-          <w:rFonts w:eastAsia="Times New Roman"/>
-        </w:rPr>
-        <w:t xml:space="preserve">ming it with the </w:t>
+      <w:proofErr w:type="gramEnd"/>
+      <w:r>
+        <w:rPr>
+          <w:rFonts w:eastAsia="Times New Roman"/>
+        </w:rPr>
+        <w:t xml:space="preserve"> element (naming it with the </w:t>
       </w:r>
       <w:r>
         <w:rPr>
@@ -7444,7 +8758,13 @@
         <w:rPr>
           <w:rFonts w:eastAsia="Times New Roman"/>
         </w:rPr>
-        <w:t xml:space="preserve">attribute), or by any other element (naming with the </w:t>
+        <w:t>attribute), or by any other element (naming with th</w:t>
+      </w:r>
+      <w:r>
+        <w:rPr>
+          <w:rFonts w:eastAsia="Times New Roman"/>
+        </w:rPr>
+        <w:t xml:space="preserve">e </w:t>
       </w:r>
       <w:r>
         <w:rPr>
@@ -7456,7 +8776,14 @@
         <w:rPr>
           <w:rFonts w:eastAsia="Times New Roman"/>
         </w:rPr>
-        <w:t xml:space="preserve"> attribute). Here is a link to the first section created using the </w:t>
+        <w:t xml:space="preserve"> attribute). Here is a link to the first section created using </w:t>
+      </w:r>
+      <w:proofErr w:type="gramStart"/>
+      <w:r>
+        <w:rPr>
+          <w:rFonts w:eastAsia="Times New Roman"/>
+        </w:rPr>
+        <w:t xml:space="preserve">the </w:t>
       </w:r>
       <w:r>
         <w:rPr>
@@ -7464,6 +8791,7 @@
         </w:rPr>
         <w:t>a</w:t>
       </w:r>
+      <w:proofErr w:type="gramEnd"/>
       <w:r>
         <w:rPr>
           <w:rFonts w:eastAsia="Times New Roman"/>
@@ -7490,13 +8818,7 @@
           <w:rFonts w:eastAsia="Times New Roman"/>
         </w:rPr>
         <w:br/>
-        <w:t>Here is a link to the third section created by naming wit</w:t>
-      </w:r>
-      <w:r>
-        <w:rPr>
-          <w:rFonts w:eastAsia="Times New Roman"/>
-        </w:rPr>
-        <w:t xml:space="preserve">h the </w:t>
+        <w:t xml:space="preserve">Here is a link to the third section created by naming with the </w:t>
       </w:r>
       <w:r>
         <w:rPr>
@@ -7516,7 +8838,14 @@
             <w:rStyle w:val="Hyperlink"/>
             <w:rFonts w:eastAsia="Times New Roman"/>
           </w:rPr>
-          <w:t>Rendering Mathematics.</w:t>
+          <w:t>Rendering Mathemati</w:t>
+        </w:r>
+        <w:r>
+          <w:rPr>
+            <w:rStyle w:val="Hyperlink"/>
+            <w:rFonts w:eastAsia="Times New Roman"/>
+          </w:rPr>
+          <w:t>cs.</w:t>
         </w:r>
       </w:hyperlink>
       <w:r>
@@ -7543,25 +8872,27 @@
           <w:rFonts w:eastAsia="Times New Roman"/>
         </w:rPr>
         <w:br/>
-        <w:t xml:space="preserve">The numbered equation entered previously can be cross-referenced </w:t>
-      </w:r>
-      <w:r>
-        <w:rPr>
-          <w:rFonts w:eastAsia="Times New Roman"/>
-        </w:rPr>
-        <w:t xml:space="preserve">using the link argument to </w:t>
-      </w:r>
+        <w:t xml:space="preserve">The numbered equation entered previously can be cross-referenced using the link argument to </w:t>
+      </w:r>
+      <w:proofErr w:type="spellStart"/>
       <w:r>
         <w:rPr>
           <w:rFonts w:ascii="Courier New" w:eastAsia="Times New Roman" w:hAnsi="Courier New" w:cs="Courier New"/>
         </w:rPr>
         <w:t>hwrite</w:t>
       </w:r>
-      <w:r>
-        <w:rPr>
-          <w:rFonts w:eastAsia="Times New Roman"/>
-        </w:rPr>
-        <w:t xml:space="preserve">. That equation is equation 1 at present. Here is the link to the equation: </w:t>
+      <w:proofErr w:type="spellEnd"/>
+      <w:r>
+        <w:rPr>
+          <w:rFonts w:eastAsia="Times New Roman"/>
+        </w:rPr>
+        <w:t xml:space="preserve">. </w:t>
+      </w:r>
+      <w:r>
+        <w:rPr>
+          <w:rFonts w:eastAsia="Times New Roman"/>
+        </w:rPr>
+        <w:t xml:space="preserve">That equation is equation 1 at present. Here is the link to the equation: </w:t>
       </w:r>
       <w:hyperlink w:anchor="eq:equation1" w:history="1">
         <w:r>
@@ -7577,19 +8908,63 @@
           <w:rFonts w:eastAsia="Times New Roman"/>
         </w:rPr>
         <w:br/>
-        <w:t xml:space="preserve">We can also retrieve the number of a labeled equation. For example the numbered equation was </w:t>
-      </w:r>
-      <w:r>
-        <w:rPr>
-          <w:rFonts w:eastAsia="Times New Roman"/>
-        </w:rPr>
-        <w:t xml:space="preserve">the first equation and had the label "equation1" which in full is "eq:equation1". We can retrieve the number using </w:t>
-      </w:r>
+        <w:t xml:space="preserve">We can also retrieve the number of a </w:t>
+      </w:r>
+      <w:proofErr w:type="spellStart"/>
+      <w:r>
+        <w:rPr>
+          <w:rFonts w:eastAsia="Times New Roman"/>
+        </w:rPr>
+        <w:t>labeled</w:t>
+      </w:r>
+      <w:proofErr w:type="spellEnd"/>
+      <w:r>
+        <w:rPr>
+          <w:rFonts w:eastAsia="Times New Roman"/>
+        </w:rPr>
+        <w:t xml:space="preserve"> equation. For example the numbered equation was the first equation and had the labe</w:t>
+      </w:r>
+      <w:r>
+        <w:rPr>
+          <w:rFonts w:eastAsia="Times New Roman"/>
+        </w:rPr>
+        <w:t>l "equation1" which in full is "eq</w:t>
+      </w:r>
+      <w:proofErr w:type="gramStart"/>
+      <w:r>
+        <w:rPr>
+          <w:rFonts w:eastAsia="Times New Roman"/>
+        </w:rPr>
+        <w:t>:equation1</w:t>
+      </w:r>
+      <w:proofErr w:type="gramEnd"/>
+      <w:r>
+        <w:rPr>
+          <w:rFonts w:eastAsia="Times New Roman"/>
+        </w:rPr>
+        <w:t xml:space="preserve">". We can retrieve the number using </w:t>
+      </w:r>
+      <w:proofErr w:type="gramStart"/>
       <w:r>
         <w:rPr>
           <w:rStyle w:val="HTMLCode"/>
         </w:rPr>
-        <w:t>which(hwriterEquationList == "eq:equation1")</w:t>
+        <w:t>which(</w:t>
+      </w:r>
+      <w:proofErr w:type="spellStart"/>
+      <w:proofErr w:type="gramEnd"/>
+      <w:r>
+        <w:rPr>
+          <w:rStyle w:val="HTMLCode"/>
+        </w:rPr>
+        <w:t>hwriterEquationList</w:t>
+      </w:r>
+      <w:proofErr w:type="spellEnd"/>
+      <w:r>
+        <w:rPr>
+          <w:rStyle w:val="HTMLCode"/>
+        </w:rPr>
+        <w:t xml:space="preserve"> == "eq:equation1")</w:t>
       </w:r>
       <w:r>
         <w:rPr>
@@ -7597,29 +8972,33 @@
         </w:rPr>
         <w:t xml:space="preserve"> which produces 1 or more easily using the convenience function </w:t>
       </w:r>
+      <w:proofErr w:type="spellStart"/>
       <w:r>
         <w:rPr>
           <w:rStyle w:val="HTMLCode"/>
         </w:rPr>
         <w:t>eqRef</w:t>
       </w:r>
+      <w:proofErr w:type="spellEnd"/>
       <w:r>
         <w:rPr>
           <w:rFonts w:eastAsia="Times New Roman"/>
         </w:rPr>
         <w:t xml:space="preserve">, using simply </w:t>
       </w:r>
+      <w:proofErr w:type="spellStart"/>
       <w:r>
         <w:rPr>
           <w:rStyle w:val="HTMLCode"/>
         </w:rPr>
-        <w:t>eqRef("equati</w:t>
-      </w:r>
+        <w:t>eqRef</w:t>
+      </w:r>
+      <w:proofErr w:type="spellEnd"/>
       <w:r>
         <w:rPr>
           <w:rStyle w:val="HTMLCode"/>
         </w:rPr>
-        <w:t>on1")</w:t>
+        <w:t>("equation1")</w:t>
       </w:r>
       <w:r>
         <w:rPr>
@@ -7638,7 +9017,13 @@
           <w:rFonts w:eastAsia="Times New Roman"/>
         </w:rPr>
         <w:br/>
-        <w:t xml:space="preserve">The graph in SVG format included previously can also be cross-referenced since it was assigned an identifier using the </w:t>
+        <w:t>The graph in SVG format inc</w:t>
+      </w:r>
+      <w:r>
+        <w:rPr>
+          <w:rFonts w:eastAsia="Times New Roman"/>
+        </w:rPr>
+        <w:t xml:space="preserve">luded previously can also be cross-referenced since it was assigned an identifier using the </w:t>
       </w:r>
       <w:r>
         <w:rPr>
@@ -7691,17 +9076,10 @@
           <w:sz w:val="15"/>
           <w:szCs w:val="15"/>
         </w:rPr>
-        <w:t>(Page generated on Sat Sep 01 1</w:t>
-      </w:r>
-      <w:r>
-        <w:rPr>
-          <w:rFonts w:eastAsia="Times New Roman"/>
-          <w:sz w:val="15"/>
-          <w:szCs w:val="15"/>
-        </w:rPr>
-        <w:t xml:space="preserve">9:17:13 2012 by </w:t>
-      </w:r>
-      <w:hyperlink r:id="rId9" w:history="1">
+        <w:t xml:space="preserve">(Page generated on Thu Nov 15 16:36:46 2012 by </w:t>
+      </w:r>
+      <w:hyperlink r:id="rId12" w:history="1">
+        <w:proofErr w:type="spellStart"/>
         <w:r>
           <w:rPr>
             <w:rStyle w:val="Hyperlink"/>
@@ -7711,6 +9089,7 @@
           </w:rPr>
           <w:t>hwriter</w:t>
         </w:r>
+        <w:proofErr w:type="spellEnd"/>
       </w:hyperlink>
       <w:r>
         <w:rPr>
@@ -8192,7 +9571,7 @@
     <w:uiPriority w:val="99"/>
     <w:semiHidden/>
     <w:unhideWhenUsed/>
-    <w:rsid w:val="002E3540"/>
+    <w:rsid w:val="00A518D8"/>
     <w:rPr>
       <w:rFonts w:ascii="Tahoma" w:hAnsi="Tahoma" w:cs="Tahoma"/>
       <w:sz w:val="16"/>
@@ -8205,7 +9584,7 @@
     <w:link w:val="BalloonText"/>
     <w:uiPriority w:val="99"/>
     <w:semiHidden/>
-    <w:rsid w:val="002E3540"/>
+    <w:rsid w:val="00A518D8"/>
     <w:rPr>
       <w:rFonts w:ascii="Tahoma" w:eastAsiaTheme="minorEastAsia" w:hAnsi="Tahoma" w:cs="Tahoma"/>
       <w:sz w:val="16"/>
@@ -8676,7 +10055,7 @@
     <w:uiPriority w:val="99"/>
     <w:semiHidden/>
     <w:unhideWhenUsed/>
-    <w:rsid w:val="002E3540"/>
+    <w:rsid w:val="00A518D8"/>
     <w:rPr>
       <w:rFonts w:ascii="Tahoma" w:hAnsi="Tahoma" w:cs="Tahoma"/>
       <w:sz w:val="16"/>
@@ -8689,7 +10068,7 @@
     <w:link w:val="BalloonText"/>
     <w:uiPriority w:val="99"/>
     <w:semiHidden/>
-    <w:rsid w:val="002E3540"/>
+    <w:rsid w:val="00A518D8"/>
     <w:rPr>
       <w:rFonts w:ascii="Tahoma" w:eastAsiaTheme="minorEastAsia" w:hAnsi="Tahoma" w:cs="Tahoma"/>
       <w:sz w:val="16"/>

</xml_diff>

<commit_message>
Update to fix problem with global assignment, as required by CRAN
git-svn-id: svn://svn.r-forge.r-project.org/svnroot/hwriterplus@20 edb9625f-4e0d-4859-8d74-9fd3b1da38cb
</commit_message>
<xml_diff>
--- a/pkg/hwriterPlus/inst/examples/BrowserExampleMathJax.docx
+++ b/pkg/hwriterPlus/inst/examples/BrowserExampleMathJax.docx
@@ -9,6 +9,8 @@
           <w:rFonts w:eastAsia="Times New Roman"/>
         </w:rPr>
       </w:pPr>
+      <w:bookmarkStart w:id="0" w:name="_GoBack"/>
+      <w:bookmarkEnd w:id="0"/>
     </w:p>
     <w:p>
       <w:pPr>
@@ -61,14 +63,14 @@
           <w:rFonts w:eastAsia="Times New Roman"/>
         </w:rPr>
       </w:pPr>
-      <w:bookmarkStart w:id="0" w:name="intro"/>
+      <w:bookmarkStart w:id="1" w:name="intro"/>
       <w:r>
         <w:rPr>
           <w:rFonts w:eastAsia="Times New Roman"/>
         </w:rPr>
         <w:t>Entering Text</w:t>
       </w:r>
-      <w:bookmarkEnd w:id="0"/>
+      <w:bookmarkEnd w:id="1"/>
     </w:p>
     <w:p>
       <w:pPr>
@@ -84,14 +86,12 @@
         <w:br/>
         <w:t xml:space="preserve">Ordinary paragraph text can be entering using </w:t>
       </w:r>
-      <w:proofErr w:type="spellStart"/>
       <w:r>
         <w:rPr>
           <w:rFonts w:ascii="Courier New" w:eastAsia="Times New Roman" w:hAnsi="Courier New" w:cs="Courier New"/>
         </w:rPr>
         <w:t>hwrite</w:t>
       </w:r>
-      <w:proofErr w:type="spellEnd"/>
       <w:r>
         <w:rPr>
           <w:rFonts w:eastAsia="Times New Roman"/>
@@ -204,17 +204,8 @@
           <w:rStyle w:val="pkg1"/>
           <w:rFonts w:eastAsia="Times New Roman"/>
         </w:rPr>
-        <w:t>.</w:t>
-      </w:r>
-      <w:proofErr w:type="spellStart"/>
-      <w:r>
-        <w:rPr>
-          <w:rStyle w:val="pkg1"/>
-          <w:rFonts w:eastAsia="Times New Roman"/>
-        </w:rPr>
-        <w:t>css</w:t>
-      </w:r>
-      <w:proofErr w:type="spellEnd"/>
+        <w:t>.css</w:t>
+      </w:r>
       <w:r>
         <w:rPr>
           <w:rFonts w:eastAsia="Times New Roman"/>
@@ -431,35 +422,7 @@
         <w:rPr>
           <w:rFonts w:eastAsia="Times New Roman"/>
         </w:rPr>
-        <w:t xml:space="preserve">, although this may not work in some browsers without the presence of additional fonts. Codes can be used instead of </w:t>
-      </w:r>
-      <w:proofErr w:type="gramStart"/>
-      <w:r>
-        <w:rPr>
-          <w:rFonts w:eastAsia="Times New Roman"/>
-        </w:rPr>
-        <w:t>\(</w:t>
-      </w:r>
-      <w:proofErr w:type="gramEnd"/>
-      <w:r>
-        <w:rPr>
-          <w:rFonts w:eastAsia="Times New Roman"/>
-        </w:rPr>
-        <w:t>\</w:t>
-      </w:r>
-      <w:proofErr w:type="spellStart"/>
-      <w:r>
-        <w:rPr>
-          <w:rFonts w:eastAsia="Times New Roman"/>
-        </w:rPr>
-        <w:t>LaTeX</w:t>
-      </w:r>
-      <w:proofErr w:type="spellEnd"/>
-      <w:r>
-        <w:rPr>
-          <w:rFonts w:eastAsia="Times New Roman"/>
-        </w:rPr>
-        <w:t xml:space="preserve">\)-like names: </w:t>
+        <w:t xml:space="preserve">, although this may not work in some browsers without the presence of additional fonts. Codes can be used instead of \(\LaTeX\)-like names: </w:t>
       </w:r>
       <w:r>
         <w:rPr>
@@ -549,35 +512,7 @@
         <w:rPr>
           <w:rFonts w:eastAsia="Times New Roman"/>
         </w:rPr>
-        <w:t xml:space="preserve">age produced by other means, for example by </w:t>
-      </w:r>
-      <w:proofErr w:type="gramStart"/>
-      <w:r>
-        <w:rPr>
-          <w:rFonts w:eastAsia="Times New Roman"/>
-        </w:rPr>
-        <w:t>\(</w:t>
-      </w:r>
-      <w:proofErr w:type="gramEnd"/>
-      <w:r>
-        <w:rPr>
-          <w:rFonts w:eastAsia="Times New Roman"/>
-        </w:rPr>
-        <w:t>\</w:t>
-      </w:r>
-      <w:proofErr w:type="spellStart"/>
-      <w:r>
-        <w:rPr>
-          <w:rFonts w:eastAsia="Times New Roman"/>
-        </w:rPr>
-        <w:t>LaTeX</w:t>
-      </w:r>
-      <w:proofErr w:type="spellEnd"/>
-      <w:r>
-        <w:rPr>
-          <w:rFonts w:eastAsia="Times New Roman"/>
-        </w:rPr>
-        <w:t>\) or Word's equation editor. The following expression was produced by Word's equation editor then saved as a jpeg.</w:t>
+        <w:t>age produced by other means, for example by \(\LaTeX\) or Word's equation editor. The following expression was produced by Word's equation editor then saved as a jpeg.</w:t>
       </w:r>
     </w:p>
     <w:p>
@@ -593,7 +528,7 @@
           <w:noProof/>
         </w:rPr>
         <w:drawing>
-          <wp:inline distT="0" distB="0" distL="0" distR="0" wp14:anchorId="5D53C17E" wp14:editId="7132DC22">
+          <wp:inline distT="0" distB="0" distL="0" distR="0" wp14:anchorId="6C4F6097" wp14:editId="3C3979A4">
             <wp:extent cx="5734050" cy="533400"/>
             <wp:effectExtent l="0" t="0" r="0" b="0"/>
             <wp:docPr id="1" name="Picture 1" descr="DisplayedEquation.jpg"/>
@@ -610,7 +545,7 @@
                     </pic:cNvPicPr>
                   </pic:nvPicPr>
                   <pic:blipFill>
-                    <a:blip r:embed="rId5" r:link="rId6">
+                    <a:blip r:embed="rId5">
                       <a:extLst>
                         <a:ext uri="{28A0092B-C50C-407E-A947-70E740481C1C}">
                           <a14:useLocalDpi xmlns:a14="http://schemas.microsoft.com/office/drawing/2010/main" val="0"/>
@@ -654,35 +589,7 @@
           <w:rFonts w:eastAsia="Times New Roman"/>
         </w:rPr>
         <w:br/>
-        <w:t xml:space="preserve">To enable the rendering of complex mathematical expressions using </w:t>
-      </w:r>
-      <w:proofErr w:type="gramStart"/>
-      <w:r>
-        <w:rPr>
-          <w:rFonts w:eastAsia="Times New Roman"/>
-        </w:rPr>
-        <w:t>\(</w:t>
-      </w:r>
-      <w:proofErr w:type="gramEnd"/>
-      <w:r>
-        <w:rPr>
-          <w:rFonts w:eastAsia="Times New Roman"/>
-        </w:rPr>
-        <w:t>\</w:t>
-      </w:r>
-      <w:proofErr w:type="spellStart"/>
-      <w:r>
-        <w:rPr>
-          <w:rFonts w:eastAsia="Times New Roman"/>
-        </w:rPr>
-        <w:t>LaTeX</w:t>
-      </w:r>
-      <w:proofErr w:type="spellEnd"/>
-      <w:r>
-        <w:rPr>
-          <w:rFonts w:eastAsia="Times New Roman"/>
-        </w:rPr>
-        <w:t>\)</w:t>
+        <w:t>To enable the rendering of complex mathematical expressions using \(\LaTeX\)</w:t>
       </w:r>
       <w:r>
         <w:rPr>
@@ -701,35 +608,7 @@
         <w:rPr>
           <w:rFonts w:eastAsia="Times New Roman"/>
         </w:rPr>
-        <w:t xml:space="preserve"> uses </w:t>
-      </w:r>
-      <w:proofErr w:type="spellStart"/>
-      <w:r>
-        <w:rPr>
-          <w:rFonts w:eastAsia="Times New Roman"/>
-        </w:rPr>
-        <w:t>MathPlayer</w:t>
-      </w:r>
-      <w:proofErr w:type="spellEnd"/>
-      <w:r>
-        <w:rPr>
-          <w:rFonts w:eastAsia="Times New Roman"/>
-        </w:rPr>
-        <w:t xml:space="preserve"> to do the rendering. An alternative is </w:t>
-      </w:r>
-      <w:proofErr w:type="spellStart"/>
-      <w:r>
-        <w:rPr>
-          <w:rFonts w:eastAsia="Times New Roman"/>
-        </w:rPr>
-        <w:t>MathJax</w:t>
-      </w:r>
-      <w:proofErr w:type="spellEnd"/>
-      <w:r>
-        <w:rPr>
-          <w:rFonts w:eastAsia="Times New Roman"/>
-        </w:rPr>
-        <w:t xml:space="preserve"> which is used by </w:t>
+        <w:t xml:space="preserve"> uses MathPlayer to do the rendering. An alternative is MathJax which is used by </w:t>
       </w:r>
       <w:r>
         <w:rPr>
@@ -742,83 +621,26 @@
         <w:rPr>
           <w:rFonts w:eastAsia="Times New Roman"/>
         </w:rPr>
-        <w:t xml:space="preserve"> </w:t>
-      </w:r>
-      <w:proofErr w:type="spellStart"/>
-      <w:r>
-        <w:rPr>
-          <w:rFonts w:eastAsia="Times New Roman"/>
-        </w:rPr>
-        <w:t>MathJax</w:t>
-      </w:r>
-      <w:proofErr w:type="spellEnd"/>
-      <w:r>
-        <w:rPr>
-          <w:rFonts w:eastAsia="Times New Roman"/>
-        </w:rPr>
-        <w:t xml:space="preserve"> is supported by a number of scientific</w:t>
-      </w:r>
-      <w:r>
-        <w:rPr>
-          <w:rFonts w:eastAsia="Times New Roman"/>
-        </w:rPr>
-        <w:t xml:space="preserve"> societies and is sponsored by the American Mathematical Society and the Society for Industrial and Applied Mathematics: </w:t>
-      </w:r>
-      <w:proofErr w:type="gramStart"/>
-      <w:r>
-        <w:rPr>
-          <w:rFonts w:eastAsia="Times New Roman"/>
-        </w:rPr>
-        <w:t xml:space="preserve">see </w:t>
-      </w:r>
-      <w:r>
-        <w:rPr>
-          <w:rFonts w:eastAsia="Times New Roman"/>
-        </w:rPr>
-        <w:t>.</w:t>
-      </w:r>
-      <w:proofErr w:type="gramEnd"/>
-      <w:r>
-        <w:rPr>
-          <w:rFonts w:eastAsia="Times New Roman"/>
-        </w:rPr>
-        <w:t xml:space="preserve"> </w:t>
-      </w:r>
-      <w:proofErr w:type="spellStart"/>
-      <w:r>
-        <w:rPr>
-          <w:rFonts w:eastAsia="Times New Roman"/>
-        </w:rPr>
-        <w:t>MathPlayer</w:t>
-      </w:r>
-      <w:proofErr w:type="spellEnd"/>
-      <w:r>
-        <w:rPr>
-          <w:rFonts w:eastAsia="Times New Roman"/>
-        </w:rPr>
-        <w:t xml:space="preserve"> does not work reliably in all browsers and may require an add-on to f</w:t>
-      </w:r>
-      <w:r>
-        <w:rPr>
-          <w:rFonts w:eastAsia="Times New Roman"/>
-        </w:rPr>
-        <w:t xml:space="preserve">unction. </w:t>
-      </w:r>
-      <w:proofErr w:type="spellStart"/>
-      <w:r>
-        <w:rPr>
-          <w:rFonts w:eastAsia="Times New Roman"/>
-        </w:rPr>
-        <w:t>MathJax</w:t>
-      </w:r>
-      <w:proofErr w:type="spellEnd"/>
-      <w:r>
-        <w:rPr>
-          <w:rFonts w:eastAsia="Times New Roman"/>
-        </w:rPr>
-        <w:t xml:space="preserve"> is preferred for these reasons in extending the capabilities of </w:t>
-      </w:r>
-      <w:proofErr w:type="spellStart"/>
+        <w:t xml:space="preserve"> MathJax is supported by a number of scientific</w:t>
+      </w:r>
+      <w:r>
+        <w:rPr>
+          <w:rFonts w:eastAsia="Times New Roman"/>
+        </w:rPr>
+        <w:t xml:space="preserve"> societies and is sponsored by the American Mathematical Society and the Society for Industrial and Applied Mathematics: see </w:t>
+      </w:r>
+      <w:r>
+        <w:rPr>
+          <w:rFonts w:eastAsia="Times New Roman"/>
+        </w:rPr>
+        <w:t>. MathPlayer does not work reliably in all browsers and may require an add-on to f</w:t>
+      </w:r>
+      <w:r>
+        <w:rPr>
+          <w:rFonts w:eastAsia="Times New Roman"/>
+        </w:rPr>
+        <w:t xml:space="preserve">unction. MathJax is preferred for these reasons in extending the capabilities of </w:t>
+      </w:r>
       <w:r>
         <w:rPr>
           <w:rStyle w:val="pkg1"/>
@@ -826,14 +648,12 @@
         </w:rPr>
         <w:t>hwriter</w:t>
       </w:r>
-      <w:proofErr w:type="spellEnd"/>
       <w:r>
         <w:rPr>
           <w:rFonts w:eastAsia="Times New Roman"/>
         </w:rPr>
         <w:t xml:space="preserve"> in the </w:t>
       </w:r>
-      <w:proofErr w:type="spellStart"/>
       <w:r>
         <w:rPr>
           <w:rStyle w:val="pkg1"/>
@@ -841,7 +661,6 @@
         </w:rPr>
         <w:t>hwriterPlus</w:t>
       </w:r>
-      <w:proofErr w:type="spellEnd"/>
       <w:r>
         <w:rPr>
           <w:rFonts w:eastAsia="Times New Roman"/>
@@ -859,49 +678,7 @@
           <w:rFonts w:eastAsia="Times New Roman"/>
         </w:rPr>
         <w:br/>
-        <w:t xml:space="preserve">Here is an inline </w:t>
-      </w:r>
-      <w:proofErr w:type="gramStart"/>
-      <w:r>
-        <w:rPr>
-          <w:rFonts w:eastAsia="Times New Roman"/>
-        </w:rPr>
-        <w:t>expression:</w:t>
-      </w:r>
-      <w:proofErr w:type="gramEnd"/>
-      <w:r>
-        <w:rPr>
-          <w:rFonts w:eastAsia="Times New Roman"/>
-        </w:rPr>
-        <w:t>\(\</w:t>
-      </w:r>
-      <w:proofErr w:type="spellStart"/>
-      <w:r>
-        <w:rPr>
-          <w:rFonts w:eastAsia="Times New Roman"/>
-        </w:rPr>
-        <w:t>int</w:t>
-      </w:r>
-      <w:proofErr w:type="spellEnd"/>
-      <w:r>
-        <w:rPr>
-          <w:rFonts w:eastAsia="Times New Roman"/>
-        </w:rPr>
-        <w:t>_{-\</w:t>
-      </w:r>
-      <w:proofErr w:type="spellStart"/>
-      <w:r>
-        <w:rPr>
-          <w:rFonts w:eastAsia="Times New Roman"/>
-        </w:rPr>
-        <w:t>infty</w:t>
-      </w:r>
-      <w:proofErr w:type="spellEnd"/>
-      <w:r>
-        <w:rPr>
-          <w:rFonts w:eastAsia="Times New Roman"/>
-        </w:rPr>
-        <w:t xml:space="preserve">}^{1}f(x)dx\), followed by two displayed expressions, one of which is numbered and </w:t>
+        <w:t xml:space="preserve">Here is an inline expression:\(\int_{-\infty}^{1}f(x)dx\), followed by two displayed expressions, one of which is numbered and </w:t>
       </w:r>
       <w:r>
         <w:rPr>
@@ -921,14 +698,12 @@
         </w:rPr>
         <w:t xml:space="preserve"> to the argument </w:t>
       </w:r>
-      <w:proofErr w:type="spellStart"/>
       <w:r>
         <w:rPr>
           <w:rFonts w:ascii="Courier New" w:eastAsia="Times New Roman" w:hAnsi="Courier New" w:cs="Courier New"/>
         </w:rPr>
         <w:t>table.attributes</w:t>
       </w:r>
-      <w:proofErr w:type="spellEnd"/>
       <w:r>
         <w:rPr>
           <w:rFonts w:eastAsia="Times New Roman"/>
@@ -998,35 +773,7 @@
               <w:rPr>
                 <w:rFonts w:eastAsia="Times New Roman"/>
               </w:rPr>
-              <w:t>\[\</w:t>
-            </w:r>
-            <w:proofErr w:type="spellStart"/>
-            <w:r>
-              <w:rPr>
-                <w:rFonts w:eastAsia="Times New Roman"/>
-              </w:rPr>
-              <w:t>int</w:t>
-            </w:r>
-            <w:proofErr w:type="spellEnd"/>
-            <w:r>
-              <w:rPr>
-                <w:rFonts w:eastAsia="Times New Roman"/>
-              </w:rPr>
-              <w:t>_{-\</w:t>
-            </w:r>
-            <w:proofErr w:type="spellStart"/>
-            <w:r>
-              <w:rPr>
-                <w:rFonts w:eastAsia="Times New Roman"/>
-              </w:rPr>
-              <w:t>infty</w:t>
-            </w:r>
-            <w:proofErr w:type="spellEnd"/>
-            <w:r>
-              <w:rPr>
-                <w:rFonts w:eastAsia="Times New Roman"/>
-              </w:rPr>
-              <w:t>}^{1}f(x)dx\]</w:t>
+              <w:t>\[\int_{-\infty}^{1}f(x)dx\]</w:t>
             </w:r>
           </w:p>
         </w:tc>
@@ -1125,83 +872,13 @@
               <w:rPr>
                 <w:rFonts w:eastAsia="Times New Roman"/>
               </w:rPr>
-              <w:t>\[\{ 26.119 &lt; \sum_{</w:t>
-            </w:r>
-            <w:proofErr w:type="spellStart"/>
-            <w:r>
-              <w:rPr>
-                <w:rFonts w:eastAsia="Times New Roman"/>
-              </w:rPr>
-              <w:t>i</w:t>
-            </w:r>
-            <w:proofErr w:type="spellEnd"/>
-            <w:r>
-              <w:rPr>
-                <w:rFonts w:eastAsia="Times New Roman"/>
-              </w:rPr>
-              <w:t>=1}^n(</w:t>
-            </w:r>
-            <w:proofErr w:type="spellStart"/>
-            <w:r>
-              <w:rPr>
-                <w:rFonts w:eastAsia="Times New Roman"/>
-              </w:rPr>
-              <w:t>X_i</w:t>
-            </w:r>
-            <w:proofErr w:type="spellEnd"/>
-            <w:r>
-              <w:rPr>
-                <w:rFonts w:eastAsia="Times New Roman"/>
-              </w:rPr>
-              <w:t>-\bar{X})^2\} \</w:t>
-            </w:r>
-            <w:proofErr w:type="spellStart"/>
-            <w:r>
-              <w:rPr>
-                <w:rFonts w:eastAsia="Times New Roman"/>
-              </w:rPr>
-              <w:t>bigcup</w:t>
-            </w:r>
-            <w:proofErr w:type="spellEnd"/>
-            <w:r>
-              <w:rPr>
-                <w:rFonts w:eastAsia="Times New Roman"/>
-              </w:rPr>
-              <w:t xml:space="preserve">\ \{ 5.629 </w:t>
-            </w:r>
-            <w:r>
-              <w:rPr>
-                <w:rFonts w:eastAsia="Times New Roman"/>
-              </w:rPr>
-              <w:t>&gt; \sum_{</w:t>
-            </w:r>
-            <w:proofErr w:type="spellStart"/>
-            <w:r>
-              <w:rPr>
-                <w:rFonts w:eastAsia="Times New Roman"/>
-              </w:rPr>
-              <w:t>i</w:t>
-            </w:r>
-            <w:proofErr w:type="spellEnd"/>
-            <w:r>
-              <w:rPr>
-                <w:rFonts w:eastAsia="Times New Roman"/>
-              </w:rPr>
-              <w:t>=1}^n (</w:t>
-            </w:r>
-            <w:proofErr w:type="spellStart"/>
-            <w:r>
-              <w:rPr>
-                <w:rFonts w:eastAsia="Times New Roman"/>
-              </w:rPr>
-              <w:t>X_i</w:t>
-            </w:r>
-            <w:proofErr w:type="spellEnd"/>
-            <w:r>
-              <w:rPr>
-                <w:rFonts w:eastAsia="Times New Roman"/>
-              </w:rPr>
-              <w:t>-\bar{X})^2 \}.\]</w:t>
+              <w:t xml:space="preserve">\[\{ 26.119 &lt; \sum_{i=1}^n(X_i-\bar{X})^2\} \bigcup\ \{ 5.629 </w:t>
+            </w:r>
+            <w:r>
+              <w:rPr>
+                <w:rFonts w:eastAsia="Times New Roman"/>
+              </w:rPr>
+              <w:t>&gt; \sum_{i=1}^n (X_i-\bar{X})^2 \}.\]</w:t>
             </w:r>
           </w:p>
         </w:tc>
@@ -1281,45 +958,27 @@
           <w:rStyle w:val="pkg1"/>
           <w:rFonts w:eastAsia="Times New Roman"/>
         </w:rPr>
-        <w:t>.</w:t>
-      </w:r>
-      <w:proofErr w:type="spellStart"/>
+        <w:t>.wmf</w:t>
+      </w:r>
+      <w:r>
+        <w:rPr>
+          <w:rFonts w:eastAsia="Times New Roman"/>
+        </w:rPr>
+        <w:t xml:space="preserve"> images for example. The only scalable image</w:t>
+      </w:r>
+      <w:r>
+        <w:rPr>
+          <w:rFonts w:eastAsia="Times New Roman"/>
+        </w:rPr>
+        <w:t xml:space="preserve"> format which can be displayed by all the common browsers (Internet Explorer, Firefox, Safari and Chrome) appears to be </w:t>
+      </w:r>
       <w:r>
         <w:rPr>
           <w:rStyle w:val="pkg1"/>
           <w:rFonts w:eastAsia="Times New Roman"/>
         </w:rPr>
-        <w:t>wmf</w:t>
-      </w:r>
-      <w:proofErr w:type="spellEnd"/>
-      <w:r>
-        <w:rPr>
-          <w:rFonts w:eastAsia="Times New Roman"/>
-        </w:rPr>
-        <w:t xml:space="preserve"> images for example. The only scalable image</w:t>
-      </w:r>
-      <w:r>
-        <w:rPr>
-          <w:rFonts w:eastAsia="Times New Roman"/>
-        </w:rPr>
-        <w:t xml:space="preserve"> format which can be displayed by all the common browsers (Internet Explorer, Firefox, Safari and Chrome) appears to be </w:t>
-      </w:r>
-      <w:r>
-        <w:rPr>
-          <w:rStyle w:val="pkg1"/>
-          <w:rFonts w:eastAsia="Times New Roman"/>
-        </w:rPr>
-        <w:t>.</w:t>
-      </w:r>
-      <w:proofErr w:type="spellStart"/>
-      <w:r>
-        <w:rPr>
-          <w:rStyle w:val="pkg1"/>
-          <w:rFonts w:eastAsia="Times New Roman"/>
-        </w:rPr>
-        <w:t>svg</w:t>
-      </w:r>
-      <w:proofErr w:type="spellEnd"/>
+        <w:t>.svg</w:t>
+      </w:r>
       <w:r>
         <w:rPr>
           <w:rFonts w:eastAsia="Times New Roman"/>
@@ -1344,17 +1003,8 @@
           <w:rStyle w:val="pkg1"/>
           <w:rFonts w:eastAsia="Times New Roman"/>
         </w:rPr>
-        <w:t>.</w:t>
-      </w:r>
-      <w:proofErr w:type="spellStart"/>
-      <w:r>
-        <w:rPr>
-          <w:rStyle w:val="pkg1"/>
-          <w:rFonts w:eastAsia="Times New Roman"/>
-        </w:rPr>
-        <w:t>wmf</w:t>
-      </w:r>
-      <w:proofErr w:type="spellEnd"/>
+        <w:t>.wmf</w:t>
+      </w:r>
       <w:r>
         <w:rPr>
           <w:rFonts w:eastAsia="Times New Roman"/>
@@ -1365,63 +1015,7 @@
         <w:rPr>
           <w:rFonts w:eastAsia="Times New Roman"/>
         </w:rPr>
-        <w:t xml:space="preserve">icrosoft Word), and there will be no output produced at all if the operating system is not Microsoft Windows. The example is the </w:t>
-      </w:r>
-      <w:proofErr w:type="gramStart"/>
-      <w:r>
-        <w:rPr>
-          <w:rFonts w:eastAsia="Times New Roman"/>
-        </w:rPr>
-        <w:t>cats</w:t>
-      </w:r>
-      <w:proofErr w:type="gramEnd"/>
-      <w:r>
-        <w:rPr>
-          <w:rFonts w:eastAsia="Times New Roman"/>
-        </w:rPr>
-        <w:t xml:space="preserve"> data used by </w:t>
-      </w:r>
-      <w:proofErr w:type="spellStart"/>
-      <w:r>
-        <w:rPr>
-          <w:rFonts w:eastAsia="Times New Roman"/>
-        </w:rPr>
-        <w:t>Leisch</w:t>
-      </w:r>
-      <w:proofErr w:type="spellEnd"/>
-      <w:r>
-        <w:rPr>
-          <w:rFonts w:eastAsia="Times New Roman"/>
-        </w:rPr>
-        <w:t xml:space="preserve"> as an </w:t>
-      </w:r>
-      <w:proofErr w:type="spellStart"/>
-      <w:r>
-        <w:rPr>
-          <w:rFonts w:eastAsia="Times New Roman"/>
-        </w:rPr>
-        <w:t>Sweave</w:t>
-      </w:r>
-      <w:proofErr w:type="spellEnd"/>
-      <w:r>
-        <w:rPr>
-          <w:rFonts w:eastAsia="Times New Roman"/>
-        </w:rPr>
-        <w:t xml:space="preserve"> example, taken from </w:t>
-      </w:r>
-      <w:proofErr w:type="spellStart"/>
-      <w:r>
-        <w:rPr>
-          <w:rFonts w:eastAsia="Times New Roman"/>
-        </w:rPr>
-        <w:t>Venables</w:t>
-      </w:r>
-      <w:proofErr w:type="spellEnd"/>
-      <w:r>
-        <w:rPr>
-          <w:rFonts w:eastAsia="Times New Roman"/>
-        </w:rPr>
-        <w:t xml:space="preserve"> and Ripley (1987). The data frame contains measurements of h</w:t>
+        <w:t>icrosoft Word), and there will be no output produced at all if the operating system is not Microsoft Windows. The example is the cats data used by Leisch as an Sweave example, taken from Venables and Ripley (1987). The data frame contains measurements of h</w:t>
       </w:r>
       <w:r>
         <w:rPr>
@@ -1440,16 +1034,8 @@
           <w:rFonts w:eastAsia="Times New Roman"/>
         </w:rPr>
         <w:br/>
-        <w:t>A linear regression model of heart weight by sex and gender was fitted to this data. The graph is a scatter plot of the data including the regression lines</w:t>
-      </w:r>
-      <w:r>
-        <w:rPr>
-          <w:rFonts w:eastAsia="Times New Roman"/>
-        </w:rPr>
-        <w:t>.</w:t>
-      </w:r>
-      <w:bookmarkStart w:id="1" w:name="_GoBack"/>
-      <w:bookmarkEnd w:id="1"/>
+        <w:t>A linear regression model of heart weight by sex and gender was fitted to this data. The graph is a scatter plot of the data including the regression lines.</w:t>
+      </w:r>
       <w:r>
         <w:rPr>
           <w:rFonts w:eastAsia="Times New Roman"/>
@@ -1468,7 +1054,7 @@
           <w:noProof/>
         </w:rPr>
         <w:drawing>
-          <wp:inline distT="0" distB="0" distL="0" distR="0" wp14:anchorId="4733EAA1" wp14:editId="2DBCFA15">
+          <wp:inline distT="0" distB="0" distL="0" distR="0" wp14:anchorId="03FC5AEE" wp14:editId="0339017B">
             <wp:extent cx="6410325" cy="3667125"/>
             <wp:effectExtent l="0" t="0" r="0" b="0"/>
             <wp:docPr id="2" name="Picture 2" descr="cats.wmf"/>
@@ -1485,7 +1071,7 @@
                     </pic:cNvPicPr>
                   </pic:nvPicPr>
                   <pic:blipFill>
-                    <a:blip r:embed="rId7" r:link="rId8">
+                    <a:blip r:embed="rId6">
                       <a:extLst>
                         <a:ext uri="{28A0092B-C50C-407E-A947-70E740481C1C}">
                           <a14:useLocalDpi xmlns:a14="http://schemas.microsoft.com/office/drawing/2010/main" val="0"/>
@@ -1521,49 +1107,7 @@
           <w:rFonts w:eastAsia="Times New Roman"/>
         </w:rPr>
         <w:br/>
-        <w:t xml:space="preserve">Here is the </w:t>
-      </w:r>
-      <w:proofErr w:type="gramStart"/>
-      <w:r>
-        <w:rPr>
-          <w:rFonts w:eastAsia="Times New Roman"/>
-        </w:rPr>
-        <w:t>cats</w:t>
-      </w:r>
-      <w:proofErr w:type="gramEnd"/>
-      <w:r>
-        <w:rPr>
-          <w:rFonts w:eastAsia="Times New Roman"/>
-        </w:rPr>
-        <w:t xml:space="preserve"> data plot in </w:t>
-      </w:r>
-      <w:proofErr w:type="spellStart"/>
-      <w:r>
-        <w:rPr>
-          <w:rFonts w:eastAsia="Times New Roman"/>
-        </w:rPr>
-        <w:t>svg</w:t>
-      </w:r>
-      <w:proofErr w:type="spellEnd"/>
-      <w:r>
-        <w:rPr>
-          <w:rFonts w:eastAsia="Times New Roman"/>
-        </w:rPr>
-        <w:t xml:space="preserve"> format. This uses an extension to </w:t>
-      </w:r>
-      <w:proofErr w:type="spellStart"/>
-      <w:r>
-        <w:rPr>
-          <w:rFonts w:eastAsia="Times New Roman"/>
-        </w:rPr>
-        <w:t>hwriter</w:t>
-      </w:r>
-      <w:proofErr w:type="spellEnd"/>
-      <w:r>
-        <w:rPr>
-          <w:rFonts w:eastAsia="Times New Roman"/>
-        </w:rPr>
-        <w:t xml:space="preserve"> to produce HTML code which enables display in up to date versions of all common browsers.</w:t>
+        <w:t>Here is the cats data plot in svg format. This uses an extension to hwriter to produce HTML code which enables display in up to date versions of all common browsers.</w:t>
       </w:r>
       <w:r>
         <w:rPr>
@@ -1583,27 +1127,13 @@
           <w:rFonts w:eastAsia="Times New Roman"/>
         </w:rPr>
         <w:br/>
-        <w:t xml:space="preserve">A further format is </w:t>
-      </w:r>
-      <w:proofErr w:type="spellStart"/>
-      <w:r>
-        <w:rPr>
-          <w:rFonts w:eastAsia="Times New Roman"/>
-        </w:rPr>
-        <w:t>png</w:t>
-      </w:r>
-      <w:proofErr w:type="spellEnd"/>
-      <w:r>
-        <w:rPr>
-          <w:rFonts w:eastAsia="Times New Roman"/>
-        </w:rPr>
-        <w:t xml:space="preserve"> (portable network graphics). This should display in </w:t>
-      </w:r>
-      <w:r>
-        <w:rPr>
-          <w:rFonts w:eastAsia="Times New Roman"/>
-        </w:rPr>
-        <w:t>up to date versions of all common browsers. It is a bitmap format however so not scalable.</w:t>
+        <w:t>A further format is png (portable network graphics). This should display i</w:t>
+      </w:r>
+      <w:r>
+        <w:rPr>
+          <w:rFonts w:eastAsia="Times New Roman"/>
+        </w:rPr>
+        <w:t>n up to date versions of all common browsers. It is a bitmap format however so not scalable.</w:t>
       </w:r>
       <w:r>
         <w:rPr>
@@ -1617,7 +1147,7 @@
           <w:noProof/>
         </w:rPr>
         <w:drawing>
-          <wp:inline distT="0" distB="0" distL="0" distR="0" wp14:anchorId="45D2B811" wp14:editId="3FEC461B">
+          <wp:inline distT="0" distB="0" distL="0" distR="0" wp14:anchorId="3CFA74D2" wp14:editId="6F606B6A">
             <wp:extent cx="3048000" cy="3048000"/>
             <wp:effectExtent l="0" t="0" r="0" b="0"/>
             <wp:docPr id="3" name="Picture 3" descr="cats.png"/>
@@ -1634,7 +1164,7 @@
                     </pic:cNvPicPr>
                   </pic:nvPicPr>
                   <pic:blipFill>
-                    <a:blip r:embed="rId9" r:link="rId10">
+                    <a:blip r:embed="rId7">
                       <a:extLst>
                         <a:ext uri="{28A0092B-C50C-407E-A947-70E740481C1C}">
                           <a14:useLocalDpi xmlns:a14="http://schemas.microsoft.com/office/drawing/2010/main" val="0"/>
@@ -1670,13 +1200,13 @@
           <w:rFonts w:eastAsia="Times New Roman"/>
         </w:rPr>
         <w:br/>
-        <w:t xml:space="preserve">One problem with images is that the size </w:t>
-      </w:r>
-      <w:r>
-        <w:rPr>
-          <w:rFonts w:eastAsia="Times New Roman"/>
-        </w:rPr>
-        <w:t>of the image displayed can vary widely from browser to browser. Obtaining the right sized image for a particular browser may require a lot of trial and error.</w:t>
+        <w:t>One problem with images is that the siz</w:t>
+      </w:r>
+      <w:r>
+        <w:rPr>
+          <w:rFonts w:eastAsia="Times New Roman"/>
+        </w:rPr>
+        <w:t>e of the image displayed can vary widely from browser to browser. Obtaining the right sized image for a particular browser may require a lot of trial and error.</w:t>
       </w:r>
     </w:p>
     <w:p>
@@ -1690,16 +1220,8 @@
         <w:rPr>
           <w:rFonts w:eastAsia="Times New Roman"/>
         </w:rPr>
-        <w:t xml:space="preserve">Vectors, Matrices and </w:t>
-      </w:r>
-      <w:proofErr w:type="spellStart"/>
-      <w:r>
-        <w:rPr>
-          <w:rFonts w:eastAsia="Times New Roman"/>
-        </w:rPr>
-        <w:t>Dataframes</w:t>
-      </w:r>
-      <w:proofErr w:type="spellEnd"/>
+        <w:t>Vectors, Matrices and Dataframes</w:t>
+      </w:r>
     </w:p>
     <w:p>
       <w:pPr>
@@ -1719,37 +1241,19 @@
       <w:pPr>
         <w:pStyle w:val="HTMLPreformatted"/>
       </w:pPr>
-      <w:proofErr w:type="gramStart"/>
-      <w:r>
-        <w:t>form</w:t>
-      </w:r>
-      <w:proofErr w:type="gramEnd"/>
-      <w:r>
-        <w:t xml:space="preserve"> &lt;- y ~ a </w:t>
-      </w:r>
-      <w:r>
-        <w:t>+ b + c</w:t>
+      <w:r>
+        <w:t xml:space="preserve">form &lt;- y ~ </w:t>
+      </w:r>
+      <w:r>
+        <w:t>a + b + c</w:t>
       </w:r>
     </w:p>
     <w:p>
       <w:pPr>
         <w:pStyle w:val="HTMLPreformatted"/>
       </w:pPr>
-      <w:proofErr w:type="gramStart"/>
-      <w:r>
-        <w:t>example</w:t>
-      </w:r>
-      <w:proofErr w:type="gramEnd"/>
-      <w:r>
-        <w:t xml:space="preserve"> &lt;- </w:t>
-      </w:r>
-      <w:proofErr w:type="spellStart"/>
-      <w:r>
-        <w:t>as.character</w:t>
-      </w:r>
-      <w:proofErr w:type="spellEnd"/>
-      <w:r>
-        <w:t>(form)</w:t>
+      <w:r>
+        <w:t>example &lt;- as.character(form)</w:t>
       </w:r>
     </w:p>
     <w:p>
@@ -2151,15 +1655,8 @@
       <w:pPr>
         <w:pStyle w:val="HTMLPreformatted"/>
       </w:pPr>
-      <w:proofErr w:type="spellStart"/>
-      <w:proofErr w:type="gramStart"/>
-      <w:r>
-        <w:t>mdat</w:t>
-      </w:r>
-      <w:proofErr w:type="spellEnd"/>
-      <w:proofErr w:type="gramEnd"/>
-      <w:r>
-        <w:t xml:space="preserve"> &lt;- matrix(c(1,2,3, 11,12,13),</w:t>
+      <w:r>
+        <w:t>mdat &lt;- matrix(c(1,2,3, 11,12,13),</w:t>
       </w:r>
     </w:p>
     <w:p>
@@ -2167,33 +1664,7 @@
         <w:pStyle w:val="HTMLPreformatted"/>
       </w:pPr>
       <w:r>
-        <w:t xml:space="preserve">               </w:t>
-      </w:r>
-      <w:proofErr w:type="spellStart"/>
-      <w:proofErr w:type="gramStart"/>
-      <w:r>
-        <w:t>nrow</w:t>
-      </w:r>
-      <w:proofErr w:type="spellEnd"/>
-      <w:proofErr w:type="gramEnd"/>
-      <w:r>
-        <w:t xml:space="preserve"> = 2, </w:t>
-      </w:r>
-      <w:proofErr w:type="spellStart"/>
-      <w:r>
-        <w:t>ncol</w:t>
-      </w:r>
-      <w:proofErr w:type="spellEnd"/>
-      <w:r>
-        <w:t xml:space="preserve"> = 3, </w:t>
-      </w:r>
-      <w:proofErr w:type="spellStart"/>
-      <w:r>
-        <w:t>byrow</w:t>
-      </w:r>
-      <w:proofErr w:type="spellEnd"/>
-      <w:r>
-        <w:t xml:space="preserve"> = TRUE,</w:t>
+        <w:t xml:space="preserve">               nrow = 2, ncol = 3, byrow = TRUE,</w:t>
       </w:r>
     </w:p>
     <w:p>
@@ -2201,17 +1672,7 @@
         <w:pStyle w:val="HTMLPreformatted"/>
       </w:pPr>
       <w:r>
-        <w:t xml:space="preserve">               </w:t>
-      </w:r>
-      <w:proofErr w:type="spellStart"/>
-      <w:proofErr w:type="gramStart"/>
-      <w:r>
-        <w:t>dimnames</w:t>
-      </w:r>
-      <w:proofErr w:type="spellEnd"/>
-      <w:proofErr w:type="gramEnd"/>
-      <w:r>
-        <w:t xml:space="preserve"> = list(c('row1', 'row2'),</w:t>
+        <w:t xml:space="preserve">               dimnames = list(c('row1', 'row2'),</w:t>
       </w:r>
     </w:p>
     <w:p>
@@ -2219,15 +1680,7 @@
         <w:pStyle w:val="HTMLPreformatted"/>
       </w:pPr>
       <w:r>
-        <w:t xml:space="preserve">                               </w:t>
-      </w:r>
-      <w:proofErr w:type="gramStart"/>
-      <w:r>
-        <w:t>c(</w:t>
-      </w:r>
-      <w:proofErr w:type="gramEnd"/>
-      <w:r>
-        <w:t>'C.1', 'C.2', 'C.3')))</w:t>
+        <w:t xml:space="preserve">                               c('C.1', 'C.2', 'C.3')))</w:t>
       </w:r>
     </w:p>
     <w:p>
@@ -2692,31 +2145,15 @@
           <w:rFonts w:eastAsia="Times New Roman"/>
         </w:rPr>
         <w:br/>
-        <w:t xml:space="preserve">Here is some code producing a </w:t>
-      </w:r>
-      <w:proofErr w:type="spellStart"/>
-      <w:r>
-        <w:rPr>
-          <w:rFonts w:eastAsia="Times New Roman"/>
-        </w:rPr>
-        <w:t>dataframe</w:t>
-      </w:r>
-      <w:proofErr w:type="spellEnd"/>
+        <w:t>Here is some code producing a dataframe</w:t>
+      </w:r>
     </w:p>
     <w:p>
       <w:pPr>
         <w:pStyle w:val="HTMLPreformatted"/>
       </w:pPr>
       <w:r>
-        <w:t xml:space="preserve">L3 &lt;- </w:t>
-      </w:r>
-      <w:proofErr w:type="gramStart"/>
-      <w:r>
-        <w:t>LETTERS[</w:t>
-      </w:r>
-      <w:proofErr w:type="gramEnd"/>
-      <w:r>
-        <w:t>1:3]</w:t>
+        <w:t>L3 &lt;- LETTERS[1:3]</w:t>
       </w:r>
     </w:p>
     <w:p>
@@ -2724,25 +2161,7 @@
         <w:pStyle w:val="HTMLPreformatted"/>
       </w:pPr>
       <w:r>
-        <w:t xml:space="preserve">d &lt;- </w:t>
-      </w:r>
-      <w:proofErr w:type="spellStart"/>
-      <w:proofErr w:type="gramStart"/>
-      <w:r>
-        <w:t>data.frame</w:t>
-      </w:r>
-      <w:proofErr w:type="spellEnd"/>
-      <w:r>
-        <w:t>(</w:t>
-      </w:r>
-      <w:proofErr w:type="spellStart"/>
-      <w:proofErr w:type="gramEnd"/>
-      <w:r>
-        <w:t>cbind</w:t>
-      </w:r>
-      <w:proofErr w:type="spellEnd"/>
-      <w:r>
-        <w:t>(x = 1, y = 1:10),</w:t>
+        <w:t>d &lt;- data.frame(cbind(x = 1, y = 1:10),</w:t>
       </w:r>
     </w:p>
     <w:p>
@@ -2750,17 +2169,7 @@
         <w:pStyle w:val="HTMLPreformatted"/>
       </w:pPr>
       <w:r>
-        <w:t xml:space="preserve">                </w:t>
-      </w:r>
-      <w:proofErr w:type="spellStart"/>
-      <w:proofErr w:type="gramStart"/>
-      <w:r>
-        <w:t>fac</w:t>
-      </w:r>
-      <w:proofErr w:type="spellEnd"/>
-      <w:proofErr w:type="gramEnd"/>
-      <w:r>
-        <w:t xml:space="preserve"> = sample(L3, 10, replace = TRUE))</w:t>
+        <w:t xml:space="preserve">                fac = sample(L3, 10, replace = TRUE))</w:t>
       </w:r>
     </w:p>
     <w:p>
@@ -2779,16 +2188,8 @@
         <w:rPr>
           <w:rFonts w:eastAsia="Times New Roman"/>
         </w:rPr>
-        <w:t xml:space="preserve">This is the result of printing the </w:t>
-      </w:r>
-      <w:proofErr w:type="spellStart"/>
-      <w:r>
-        <w:rPr>
-          <w:rFonts w:eastAsia="Times New Roman"/>
-        </w:rPr>
-        <w:t>dataframe</w:t>
-      </w:r>
-      <w:proofErr w:type="spellEnd"/>
+        <w:t>This is the result of printing the dataframe</w:t>
+      </w:r>
     </w:p>
     <w:tbl>
       <w:tblPr>
@@ -2909,14 +2310,12 @@
                 <w:rFonts w:eastAsia="Times New Roman"/>
               </w:rPr>
             </w:pPr>
-            <w:proofErr w:type="spellStart"/>
             <w:r>
               <w:rPr>
                 <w:rFonts w:eastAsia="Times New Roman"/>
               </w:rPr>
               <w:t>fac</w:t>
             </w:r>
-            <w:proofErr w:type="spellEnd"/>
           </w:p>
         </w:tc>
       </w:tr>
@@ -3123,7 +2522,7 @@
               <w:rPr>
                 <w:rFonts w:eastAsia="Times New Roman"/>
               </w:rPr>
-              <w:t>A</w:t>
+              <w:t>B</w:t>
             </w:r>
           </w:p>
         </w:tc>
@@ -3227,7 +2626,7 @@
               <w:rPr>
                 <w:rFonts w:eastAsia="Times New Roman"/>
               </w:rPr>
-              <w:t>C</w:t>
+              <w:t>A</w:t>
             </w:r>
           </w:p>
         </w:tc>
@@ -3331,7 +2730,7 @@
               <w:rPr>
                 <w:rFonts w:eastAsia="Times New Roman"/>
               </w:rPr>
-              <w:t>B</w:t>
+              <w:t>C</w:t>
             </w:r>
           </w:p>
         </w:tc>
@@ -3643,7 +3042,7 @@
               <w:rPr>
                 <w:rFonts w:eastAsia="Times New Roman"/>
               </w:rPr>
-              <w:t>C</w:t>
+              <w:t>B</w:t>
             </w:r>
           </w:p>
         </w:tc>
@@ -3747,7 +3146,7 @@
               <w:rPr>
                 <w:rFonts w:eastAsia="Times New Roman"/>
               </w:rPr>
-              <w:t>A</w:t>
+              <w:t>C</w:t>
             </w:r>
           </w:p>
         </w:tc>
@@ -3851,7 +3250,7 @@
               <w:rPr>
                 <w:rFonts w:eastAsia="Times New Roman"/>
               </w:rPr>
-              <w:t>A</w:t>
+              <w:t>B</w:t>
             </w:r>
           </w:p>
         </w:tc>
@@ -3996,14 +3395,12 @@
         <w:br/>
         <w:t xml:space="preserve">Here is an example taken from the documentation of </w:t>
       </w:r>
-      <w:proofErr w:type="spellStart"/>
       <w:r>
         <w:rPr>
           <w:rFonts w:ascii="Courier New" w:eastAsia="Times New Roman" w:hAnsi="Courier New" w:cs="Courier New"/>
         </w:rPr>
         <w:t>xtable</w:t>
       </w:r>
-      <w:proofErr w:type="spellEnd"/>
       <w:r>
         <w:rPr>
           <w:rFonts w:eastAsia="Times New Roman"/>
@@ -4088,23 +3485,13 @@
                 <w:bCs/>
               </w:rPr>
             </w:pPr>
-            <w:proofErr w:type="spellStart"/>
             <w:r>
               <w:rPr>
                 <w:rFonts w:eastAsia="Times New Roman"/>
                 <w:b/>
                 <w:bCs/>
               </w:rPr>
-              <w:t>Df</w:t>
-            </w:r>
-            <w:proofErr w:type="spellEnd"/>
-            <w:r>
-              <w:rPr>
-                <w:rFonts w:eastAsia="Times New Roman"/>
-                <w:b/>
-                <w:bCs/>
-              </w:rPr>
-              <w:t xml:space="preserve"> </w:t>
+              <w:t xml:space="preserve">Df </w:t>
             </w:r>
           </w:p>
         </w:tc>
@@ -4136,25 +3523,7 @@
                 <w:b/>
                 <w:bCs/>
               </w:rPr>
-              <w:t xml:space="preserve">Sum </w:t>
-            </w:r>
-            <w:proofErr w:type="spellStart"/>
-            <w:r>
-              <w:rPr>
-                <w:rFonts w:eastAsia="Times New Roman"/>
-                <w:b/>
-                <w:bCs/>
-              </w:rPr>
-              <w:t>Sq</w:t>
-            </w:r>
-            <w:proofErr w:type="spellEnd"/>
-            <w:r>
-              <w:rPr>
-                <w:rFonts w:eastAsia="Times New Roman"/>
-                <w:b/>
-                <w:bCs/>
-              </w:rPr>
-              <w:t xml:space="preserve"> </w:t>
+              <w:t xml:space="preserve">Sum Sq </w:t>
             </w:r>
           </w:p>
         </w:tc>
@@ -4186,25 +3555,7 @@
                 <w:b/>
                 <w:bCs/>
               </w:rPr>
-              <w:t xml:space="preserve">Mean </w:t>
-            </w:r>
-            <w:proofErr w:type="spellStart"/>
-            <w:r>
-              <w:rPr>
-                <w:rFonts w:eastAsia="Times New Roman"/>
-                <w:b/>
-                <w:bCs/>
-              </w:rPr>
-              <w:t>Sq</w:t>
-            </w:r>
-            <w:proofErr w:type="spellEnd"/>
-            <w:r>
-              <w:rPr>
-                <w:rFonts w:eastAsia="Times New Roman"/>
-                <w:b/>
-                <w:bCs/>
-              </w:rPr>
-              <w:t xml:space="preserve"> </w:t>
+              <w:t xml:space="preserve">Mean Sq </w:t>
             </w:r>
           </w:p>
         </w:tc>
@@ -4262,23 +3613,13 @@
                 <w:bCs/>
               </w:rPr>
             </w:pPr>
-            <w:proofErr w:type="spellStart"/>
             <w:r>
               <w:rPr>
                 <w:rFonts w:eastAsia="Times New Roman"/>
                 <w:b/>
                 <w:bCs/>
               </w:rPr>
-              <w:t>Pr</w:t>
-            </w:r>
-            <w:proofErr w:type="spellEnd"/>
-            <w:r>
-              <w:rPr>
-                <w:rFonts w:eastAsia="Times New Roman"/>
-                <w:b/>
-                <w:bCs/>
-              </w:rPr>
-              <w:t xml:space="preserve">(&gt; F) </w:t>
+              <w:t xml:space="preserve">Pr(&gt;F) </w:t>
             </w:r>
           </w:p>
         </w:tc>
@@ -4520,19 +3861,11 @@
                 <w:rFonts w:eastAsia="Times New Roman"/>
               </w:rPr>
             </w:pPr>
-            <w:proofErr w:type="spellStart"/>
-            <w:r>
-              <w:rPr>
-                <w:rFonts w:eastAsia="Times New Roman"/>
-              </w:rPr>
-              <w:t>ethnicty</w:t>
-            </w:r>
-            <w:proofErr w:type="spellEnd"/>
-            <w:r>
-              <w:rPr>
-                <w:rFonts w:eastAsia="Times New Roman"/>
-              </w:rPr>
-              <w:t xml:space="preserve"> </w:t>
+            <w:r>
+              <w:rPr>
+                <w:rFonts w:eastAsia="Times New Roman"/>
+              </w:rPr>
+              <w:t xml:space="preserve">ethnicty </w:t>
             </w:r>
           </w:p>
         </w:tc>
@@ -4910,13 +4243,7 @@
               <w:rPr>
                 <w:rFonts w:eastAsia="Times New Roman"/>
               </w:rPr>
-              <w:t>0.6717</w:t>
-            </w:r>
-            <w:r>
-              <w:rPr>
-                <w:rFonts w:eastAsia="Times New Roman"/>
-              </w:rPr>
-              <w:t xml:space="preserve"> </w:t>
+              <w:t xml:space="preserve">0.6717 </w:t>
             </w:r>
           </w:p>
         </w:tc>
@@ -4950,19 +4277,11 @@
                 <w:rFonts w:eastAsia="Times New Roman"/>
               </w:rPr>
             </w:pPr>
-            <w:proofErr w:type="spellStart"/>
-            <w:r>
-              <w:rPr>
-                <w:rFonts w:eastAsia="Times New Roman"/>
-              </w:rPr>
-              <w:t>disadvg</w:t>
-            </w:r>
-            <w:proofErr w:type="spellEnd"/>
-            <w:r>
-              <w:rPr>
-                <w:rFonts w:eastAsia="Times New Roman"/>
-              </w:rPr>
-              <w:t xml:space="preserve"> </w:t>
+            <w:r>
+              <w:rPr>
+                <w:rFonts w:eastAsia="Times New Roman"/>
+              </w:rPr>
+              <w:t xml:space="preserve">disadvg </w:t>
             </w:r>
           </w:p>
         </w:tc>
@@ -7153,14 +6472,12 @@
         </w:rPr>
         <w:t xml:space="preserve">To include output from R in a file, the command </w:t>
       </w:r>
-      <w:proofErr w:type="spellStart"/>
       <w:r>
         <w:rPr>
           <w:rStyle w:val="HTMLCode"/>
         </w:rPr>
         <w:t>capture.output</w:t>
       </w:r>
-      <w:proofErr w:type="spellEnd"/>
       <w:r>
         <w:rPr>
           <w:rFonts w:eastAsia="Times New Roman"/>
@@ -7173,21 +6490,18 @@
         </w:rPr>
         <w:t xml:space="preserve">Then the output is included in the HTML file by using the command </w:t>
       </w:r>
-      <w:proofErr w:type="spellStart"/>
       <w:r>
         <w:rPr>
           <w:rStyle w:val="HTMLCode"/>
         </w:rPr>
         <w:t>hwriteOutput</w:t>
       </w:r>
-      <w:proofErr w:type="spellEnd"/>
       <w:r>
         <w:rPr>
           <w:rFonts w:eastAsia="Times New Roman"/>
         </w:rPr>
         <w:t xml:space="preserve">, which is not in the package </w:t>
       </w:r>
-      <w:proofErr w:type="spellStart"/>
       <w:r>
         <w:rPr>
           <w:rStyle w:val="pkg1"/>
@@ -7195,7 +6509,6 @@
         </w:rPr>
         <w:t>hwriter</w:t>
       </w:r>
-      <w:proofErr w:type="spellEnd"/>
       <w:r>
         <w:rPr>
           <w:rFonts w:eastAsia="Times New Roman"/>
@@ -7209,14 +6522,12 @@
         <w:br/>
         <w:t xml:space="preserve">Here is an example from the </w:t>
       </w:r>
-      <w:proofErr w:type="spellStart"/>
       <w:r>
         <w:rPr>
           <w:rStyle w:val="HTMLCode"/>
         </w:rPr>
         <w:t>glm</w:t>
       </w:r>
-      <w:proofErr w:type="spellEnd"/>
       <w:r>
         <w:rPr>
           <w:rFonts w:eastAsia="Times New Roman"/>
@@ -7228,15 +6539,8 @@
       <w:pPr>
         <w:pStyle w:val="HTMLPreformatted"/>
       </w:pPr>
-      <w:proofErr w:type="spellStart"/>
-      <w:proofErr w:type="gramStart"/>
-      <w:r>
-        <w:t>aggOut</w:t>
-      </w:r>
-      <w:proofErr w:type="spellEnd"/>
-      <w:proofErr w:type="gramEnd"/>
-      <w:r>
-        <w:t xml:space="preserve"> &lt;-</w:t>
+      <w:r>
+        <w:t>aggOut &lt;-</w:t>
       </w:r>
     </w:p>
     <w:p>
@@ -7244,20 +6548,7 @@
         <w:pStyle w:val="HTMLPreformatted"/>
       </w:pPr>
       <w:r>
-        <w:t xml:space="preserve">    </w:t>
-      </w:r>
-      <w:proofErr w:type="spellStart"/>
-      <w:proofErr w:type="gramStart"/>
-      <w:r>
-        <w:t>capture.output</w:t>
-      </w:r>
-      <w:proofErr w:type="spellEnd"/>
-      <w:r>
-        <w:t>(</w:t>
-      </w:r>
-      <w:proofErr w:type="gramEnd"/>
-      <w:r>
-        <w:t>data(iris),</w:t>
+        <w:t xml:space="preserve">    capture.output(data(iris),</w:t>
       </w:r>
     </w:p>
     <w:p>
@@ -7265,41 +6556,18 @@
         <w:pStyle w:val="HTMLPreformatted"/>
       </w:pPr>
       <w:r>
+        <w:t xml:space="preserve">                   str(iris),</w:t>
+      </w:r>
+    </w:p>
+    <w:p>
+      <w:pPr>
+        <w:pStyle w:val="HTMLPreformatted"/>
+      </w:pPr>
+      <w:r>
         <w:t xml:space="preserve">                   </w:t>
       </w:r>
-      <w:proofErr w:type="spellStart"/>
-      <w:proofErr w:type="gramStart"/>
-      <w:r>
-        <w:t>str</w:t>
-      </w:r>
-      <w:proofErr w:type="spellEnd"/>
-      <w:r>
-        <w:t>(</w:t>
-      </w:r>
-      <w:proofErr w:type="gramEnd"/>
-      <w:r>
-        <w:t>iris),</w:t>
-      </w:r>
-    </w:p>
-    <w:p>
-      <w:pPr>
-        <w:pStyle w:val="HTMLPreformatted"/>
-      </w:pPr>
-      <w:r>
-        <w:t xml:space="preserve">                   </w:t>
-      </w:r>
-      <w:proofErr w:type="gramStart"/>
-      <w:r>
-        <w:t>aggregate(</w:t>
-      </w:r>
-      <w:proofErr w:type="spellStart"/>
-      <w:proofErr w:type="gramEnd"/>
-      <w:r>
-        <w:t>Sepal.Length~Species</w:t>
-      </w:r>
-      <w:proofErr w:type="spellEnd"/>
-      <w:r>
-        <w:t>, iris, mean)</w:t>
+      <w:r>
+        <w:t>aggregate(Sepal.Length~Species, iris, mean)</w:t>
       </w:r>
     </w:p>
     <w:p>
@@ -7329,27 +6597,11 @@
         <w:pStyle w:val="HTMLPreformatted"/>
       </w:pPr>
       <w:r>
-        <w:t>'</w:t>
-      </w:r>
-      <w:proofErr w:type="spellStart"/>
-      <w:r>
-        <w:t>data.frame</w:t>
-      </w:r>
-      <w:proofErr w:type="spellEnd"/>
-      <w:r>
-        <w:t>':</w:t>
+        <w:t>'data.frame':</w:t>
       </w:r>
       <w:r>
         <w:tab/>
-        <w:t xml:space="preserve">150 obs. </w:t>
-      </w:r>
-      <w:proofErr w:type="gramStart"/>
-      <w:r>
-        <w:t>of  5</w:t>
-      </w:r>
-      <w:proofErr w:type="gramEnd"/>
-      <w:r>
-        <w:t xml:space="preserve"> variables:</w:t>
+        <w:t>150 obs. of  5 variables:</w:t>
       </w:r>
     </w:p>
     <w:p>
@@ -7357,28 +6609,7 @@
         <w:pStyle w:val="HTMLPreformatted"/>
       </w:pPr>
       <w:r>
-        <w:t xml:space="preserve"> $ </w:t>
-      </w:r>
-      <w:proofErr w:type="spellStart"/>
-      <w:r>
-        <w:t>Sepal.Length</w:t>
-      </w:r>
-      <w:proofErr w:type="spellEnd"/>
-      <w:r>
-        <w:t xml:space="preserve">: </w:t>
-      </w:r>
-      <w:proofErr w:type="spellStart"/>
-      <w:proofErr w:type="gramStart"/>
-      <w:r>
-        <w:t>num</w:t>
-      </w:r>
-      <w:proofErr w:type="spellEnd"/>
-      <w:r>
-        <w:t xml:space="preserve">  5.1</w:t>
-      </w:r>
-      <w:proofErr w:type="gramEnd"/>
-      <w:r>
-        <w:t xml:space="preserve"> 4.9 4.7 4.6 5 5.4 4.6 5 4.4 4.9 ...</w:t>
+        <w:t xml:space="preserve"> $ Sepal.Length: num  5.1 4.9 4.7 4.6 5 5.4 4.6 5 4.4 4.9 ...</w:t>
       </w:r>
     </w:p>
     <w:p>
@@ -7386,28 +6617,7 @@
         <w:pStyle w:val="HTMLPreformatted"/>
       </w:pPr>
       <w:r>
-        <w:t xml:space="preserve"> $ </w:t>
-      </w:r>
-      <w:proofErr w:type="spellStart"/>
-      <w:proofErr w:type="gramStart"/>
-      <w:r>
-        <w:t>Sepal.Width</w:t>
-      </w:r>
-      <w:proofErr w:type="spellEnd"/>
-      <w:r>
-        <w:t xml:space="preserve"> :</w:t>
-      </w:r>
-      <w:proofErr w:type="gramEnd"/>
-      <w:r>
-        <w:t xml:space="preserve"> </w:t>
-      </w:r>
-      <w:proofErr w:type="spellStart"/>
-      <w:r>
-        <w:t>num</w:t>
-      </w:r>
-      <w:proofErr w:type="spellEnd"/>
-      <w:r>
-        <w:t xml:space="preserve">  3.5 3 3.2 3.1 3.6 3.9 3.4 3.4</w:t>
+        <w:t xml:space="preserve"> $ Sepal.Width : num  3.5 3 3.2 3.1 3.6 3.9 3.4 3.4</w:t>
       </w:r>
       <w:r>
         <w:t xml:space="preserve"> 2.9 3.1 ...</w:t>
@@ -7418,28 +6628,7 @@
         <w:pStyle w:val="HTMLPreformatted"/>
       </w:pPr>
       <w:r>
-        <w:t xml:space="preserve"> $ </w:t>
-      </w:r>
-      <w:proofErr w:type="spellStart"/>
-      <w:r>
-        <w:t>Petal.Length</w:t>
-      </w:r>
-      <w:proofErr w:type="spellEnd"/>
-      <w:r>
-        <w:t xml:space="preserve">: </w:t>
-      </w:r>
-      <w:proofErr w:type="spellStart"/>
-      <w:proofErr w:type="gramStart"/>
-      <w:r>
-        <w:t>num</w:t>
-      </w:r>
-      <w:proofErr w:type="spellEnd"/>
-      <w:r>
-        <w:t xml:space="preserve">  1.4</w:t>
-      </w:r>
-      <w:proofErr w:type="gramEnd"/>
-      <w:r>
-        <w:t xml:space="preserve"> 1.4 1.3 1.5 1.4 1.7 1.4 1.5 1.4 1.5 ...</w:t>
+        <w:t xml:space="preserve"> $ Petal.Length: num  1.4 1.4 1.3 1.5 1.4 1.7 1.4 1.5 1.4 1.5 ...</w:t>
       </w:r>
     </w:p>
     <w:p>
@@ -7447,28 +6636,7 @@
         <w:pStyle w:val="HTMLPreformatted"/>
       </w:pPr>
       <w:r>
-        <w:t xml:space="preserve"> $ </w:t>
-      </w:r>
-      <w:proofErr w:type="spellStart"/>
-      <w:proofErr w:type="gramStart"/>
-      <w:r>
-        <w:t>Petal.Width</w:t>
-      </w:r>
-      <w:proofErr w:type="spellEnd"/>
-      <w:r>
-        <w:t xml:space="preserve"> :</w:t>
-      </w:r>
-      <w:proofErr w:type="gramEnd"/>
-      <w:r>
-        <w:t xml:space="preserve"> </w:t>
-      </w:r>
-      <w:proofErr w:type="spellStart"/>
-      <w:r>
-        <w:t>num</w:t>
-      </w:r>
-      <w:proofErr w:type="spellEnd"/>
-      <w:r>
-        <w:t xml:space="preserve">  0.2 0.2 0.2 0.2 0.2 0.4 0.3 0.2 0.2 0.1 ...</w:t>
+        <w:t xml:space="preserve"> $ Petal.Width : num  0.2 0.2 0.2 0.2 0.2 0.4 0.3 0.2 0.2 0.1 ...</w:t>
       </w:r>
     </w:p>
     <w:p>
@@ -7476,28 +6644,7 @@
         <w:pStyle w:val="HTMLPreformatted"/>
       </w:pPr>
       <w:r>
-        <w:t xml:space="preserve"> $ Species     : Factor w/ 3 levels "</w:t>
-      </w:r>
-      <w:proofErr w:type="spellStart"/>
-      <w:r>
-        <w:t>setosa</w:t>
-      </w:r>
-      <w:proofErr w:type="spellEnd"/>
-      <w:r>
-        <w:t>","</w:t>
-      </w:r>
-      <w:proofErr w:type="spellStart"/>
-      <w:r>
-        <w:t>versicolor</w:t>
-      </w:r>
-      <w:proofErr w:type="spellEnd"/>
-      <w:proofErr w:type="gramStart"/>
-      <w:r>
-        <w:t>",..:</w:t>
-      </w:r>
-      <w:proofErr w:type="gramEnd"/>
-      <w:r>
-        <w:t xml:space="preserve"> 1 1 1 1 1 1 1 1 1 1 ...</w:t>
+        <w:t xml:space="preserve"> $ Species     : Factor w/ 3 levels "setosa","versicolor",..: 1 1 1 1 1 1 1 1 1 1 ...</w:t>
       </w:r>
     </w:p>
     <w:p>
@@ -7505,28 +6652,15 @@
         <w:pStyle w:val="HTMLPreformatted"/>
       </w:pPr>
       <w:r>
-        <w:t xml:space="preserve">     Species </w:t>
-      </w:r>
-      <w:proofErr w:type="spellStart"/>
-      <w:r>
-        <w:t>Sepal.Length</w:t>
-      </w:r>
-      <w:proofErr w:type="spellEnd"/>
+        <w:t xml:space="preserve">     Species Sepal.Length</w:t>
+      </w:r>
     </w:p>
     <w:p>
       <w:pPr>
         <w:pStyle w:val="HTMLPreformatted"/>
       </w:pPr>
       <w:r>
-        <w:t xml:space="preserve">1     </w:t>
-      </w:r>
-      <w:proofErr w:type="spellStart"/>
-      <w:r>
-        <w:t>setosa</w:t>
-      </w:r>
-      <w:proofErr w:type="spellEnd"/>
-      <w:r>
-        <w:t xml:space="preserve">        5.006</w:t>
+        <w:t>1     setosa        5.006</w:t>
       </w:r>
     </w:p>
     <w:p>
@@ -7534,33 +6668,15 @@
         <w:pStyle w:val="HTMLPreformatted"/>
       </w:pPr>
       <w:r>
-        <w:t xml:space="preserve">2 </w:t>
-      </w:r>
-      <w:proofErr w:type="spellStart"/>
-      <w:r>
-        <w:t>versicolor</w:t>
-      </w:r>
-      <w:proofErr w:type="spellEnd"/>
-      <w:r>
-        <w:t xml:space="preserve">        5.936</w:t>
+        <w:t>2 versicolor        5.936</w:t>
       </w:r>
     </w:p>
     <w:p>
       <w:pPr>
         <w:pStyle w:val="HTMLPreformatted"/>
       </w:pPr>
-      <w:proofErr w:type="gramStart"/>
-      <w:r>
-        <w:t xml:space="preserve">3  </w:t>
-      </w:r>
-      <w:proofErr w:type="spellStart"/>
-      <w:r>
-        <w:t>virginica</w:t>
-      </w:r>
-      <w:proofErr w:type="spellEnd"/>
-      <w:proofErr w:type="gramEnd"/>
-      <w:r>
-        <w:t xml:space="preserve">        6.588</w:t>
+      <w:r>
+        <w:t>3  virginica        6.588</w:t>
       </w:r>
     </w:p>
     <w:p>
@@ -7576,14 +6692,12 @@
         <w:br/>
         <w:t xml:space="preserve">Note the commas separating the parts of the output to be captured. See the help and examples for </w:t>
       </w:r>
-      <w:proofErr w:type="spellStart"/>
       <w:r>
         <w:rPr>
           <w:rStyle w:val="HTMLCode"/>
         </w:rPr>
         <w:t>capture.output</w:t>
       </w:r>
-      <w:proofErr w:type="spellEnd"/>
       <w:r>
         <w:rPr>
           <w:rFonts w:eastAsia="Times New Roman"/>
@@ -7621,37 +6735,20 @@
         <w:rPr>
           <w:rFonts w:eastAsia="Times New Roman"/>
         </w:rPr>
-        <w:t xml:space="preserve">ne, including </w:t>
-      </w:r>
-      <w:proofErr w:type="gramStart"/>
-      <w:r>
-        <w:rPr>
-          <w:rFonts w:eastAsia="Times New Roman"/>
-        </w:rPr>
-        <w:t>both commands</w:t>
-      </w:r>
-      <w:proofErr w:type="gramEnd"/>
-      <w:r>
-        <w:rPr>
-          <w:rFonts w:eastAsia="Times New Roman"/>
-        </w:rPr>
-        <w:t xml:space="preserve"> and output, the command </w:t>
-      </w:r>
-      <w:proofErr w:type="spellStart"/>
+        <w:t xml:space="preserve">ne, including both commands and output, the command </w:t>
+      </w:r>
       <w:r>
         <w:rPr>
           <w:rStyle w:val="HTMLCode"/>
         </w:rPr>
         <w:t>txtStart</w:t>
       </w:r>
-      <w:proofErr w:type="spellEnd"/>
       <w:r>
         <w:rPr>
           <w:rFonts w:eastAsia="Times New Roman"/>
         </w:rPr>
         <w:t xml:space="preserve"> from the package </w:t>
       </w:r>
-      <w:proofErr w:type="spellStart"/>
       <w:r>
         <w:rPr>
           <w:rStyle w:val="pkg1"/>
@@ -7659,69 +6756,36 @@
         </w:rPr>
         <w:t>TeachingDemos</w:t>
       </w:r>
-      <w:proofErr w:type="spellEnd"/>
       <w:r>
         <w:rPr>
           <w:rFonts w:eastAsia="Times New Roman"/>
         </w:rPr>
         <w:t xml:space="preserve"> can be used then </w:t>
       </w:r>
-      <w:proofErr w:type="spellStart"/>
       <w:r>
         <w:rPr>
           <w:rStyle w:val="HTMLCode"/>
         </w:rPr>
         <w:t>hwriteOutput</w:t>
       </w:r>
-      <w:proofErr w:type="spellEnd"/>
-      <w:r>
-        <w:rPr>
-          <w:rFonts w:eastAsia="Times New Roman"/>
-        </w:rPr>
-        <w:t xml:space="preserve">. This requires writing to a file, and reading the results back from the file. A temporary file can </w:t>
-      </w:r>
-      <w:proofErr w:type="gramStart"/>
-      <w:r>
-        <w:rPr>
-          <w:rFonts w:eastAsia="Times New Roman"/>
-        </w:rPr>
-        <w:t>used</w:t>
-      </w:r>
-      <w:proofErr w:type="gramEnd"/>
-      <w:r>
-        <w:rPr>
-          <w:rFonts w:eastAsia="Times New Roman"/>
-        </w:rPr>
-        <w:t xml:space="preserve"> for holding the output. </w:t>
-      </w:r>
-      <w:proofErr w:type="gramStart"/>
-      <w:r>
-        <w:rPr>
-          <w:rFonts w:eastAsia="Times New Roman"/>
-        </w:rPr>
-        <w:t xml:space="preserve">See </w:t>
+      <w:r>
+        <w:rPr>
+          <w:rFonts w:eastAsia="Times New Roman"/>
+        </w:rPr>
+        <w:t xml:space="preserve">. This requires writing to a file, and reading the results back from the file. A temporary file can used for holding the output. See </w:t>
       </w:r>
       <w:r>
         <w:rPr>
           <w:rStyle w:val="HTMLCode"/>
         </w:rPr>
-        <w:t>?</w:t>
-      </w:r>
-      <w:proofErr w:type="spellStart"/>
-      <w:proofErr w:type="gramEnd"/>
+        <w:t>?t</w:t>
+      </w:r>
       <w:r>
         <w:rPr>
           <w:rStyle w:val="HTMLCode"/>
         </w:rPr>
-        <w:t>t</w:t>
-      </w:r>
-      <w:r>
-        <w:rPr>
-          <w:rStyle w:val="HTMLCode"/>
-        </w:rPr>
         <w:t>empfile</w:t>
       </w:r>
-      <w:proofErr w:type="spellEnd"/>
       <w:r>
         <w:rPr>
           <w:rFonts w:eastAsia="Times New Roman"/>
@@ -7735,26 +6799,32 @@
         <w:br/>
         <w:t>Here is an example.</w:t>
       </w:r>
+      <w:r>
+        <w:rPr>
+          <w:rFonts w:eastAsia="Times New Roman"/>
+        </w:rPr>
+        <w:br/>
+        <w:t xml:space="preserve">An alternative approach which should not mangle line breaks is provided by the </w:t>
+      </w:r>
+      <w:r>
+        <w:rPr>
+          <w:rStyle w:val="HTMLCode"/>
+        </w:rPr>
+        <w:t>script</w:t>
+      </w:r>
+      <w:r>
+        <w:rPr>
+          <w:rFonts w:eastAsia="Times New Roman"/>
+        </w:rPr>
+        <w:t xml:space="preserve"> function written by Ross Ihaka</w:t>
+      </w:r>
     </w:p>
     <w:p>
       <w:pPr>
         <w:pStyle w:val="HTMLPreformatted"/>
       </w:pPr>
       <w:r>
-        <w:t xml:space="preserve">&gt; clotting &lt;- </w:t>
-      </w:r>
-      <w:proofErr w:type="spellStart"/>
-      <w:proofErr w:type="gramStart"/>
-      <w:r>
-        <w:t>data.frame</w:t>
-      </w:r>
-      <w:proofErr w:type="spellEnd"/>
-      <w:r>
-        <w:t>(</w:t>
-      </w:r>
-      <w:proofErr w:type="gramEnd"/>
-      <w:r>
-        <w:t xml:space="preserve">u = c(5, 10, 15, 20, 30, 40, 60, 80, 100), </w:t>
+        <w:t xml:space="preserve">Script started on Wed Jan 15 12:08:34 2014 </w:t>
       </w:r>
     </w:p>
     <w:p>
@@ -7762,15 +6832,7 @@
         <w:pStyle w:val="HTMLPreformatted"/>
       </w:pPr>
       <w:r>
-        <w:t xml:space="preserve">+ lot1 = </w:t>
-      </w:r>
-      <w:proofErr w:type="gramStart"/>
-      <w:r>
-        <w:t>c(</w:t>
-      </w:r>
-      <w:proofErr w:type="gramEnd"/>
-      <w:r>
-        <w:t xml:space="preserve">118, 58, 42, 35, 27, 25, 21, 19, 18), lot2 = c(69, </w:t>
+        <w:t>&gt; clotting &lt;-</w:t>
       </w:r>
     </w:p>
     <w:p>
@@ -7778,7 +6840,7 @@
         <w:pStyle w:val="HTMLPreformatted"/>
       </w:pPr>
       <w:r>
-        <w:t xml:space="preserve">+ </w:t>
+        <w:t>&gt;     data.frame(</w:t>
       </w:r>
     </w:p>
     <w:p>
@@ -7786,7 +6848,10 @@
         <w:pStyle w:val="HTMLPreformatted"/>
       </w:pPr>
       <w:r>
-        <w:t>+ 35, 26, 21, 18, 16, 13, 12, 12))</w:t>
+        <w:t>&gt;                u = c(5,10,15,20</w:t>
+      </w:r>
+      <w:r>
+        <w:t>,30,40,60,80,100),</w:t>
       </w:r>
     </w:p>
     <w:p>
@@ -7794,6 +6859,30 @@
         <w:pStyle w:val="HTMLPreformatted"/>
       </w:pPr>
       <w:r>
+        <w:t>&gt;                lot1 = c(118,58,42,35,27,25,21,19,18),</w:t>
+      </w:r>
+    </w:p>
+    <w:p>
+      <w:pPr>
+        <w:pStyle w:val="HTMLPreformatted"/>
+      </w:pPr>
+      <w:r>
+        <w:t>&gt;                lot2 = c(69,35,26,21,18,16,13,12,12)</w:t>
+      </w:r>
+    </w:p>
+    <w:p>
+      <w:pPr>
+        <w:pStyle w:val="HTMLPreformatted"/>
+      </w:pPr>
+      <w:r>
+        <w:t>&gt;                )</w:t>
+      </w:r>
+    </w:p>
+    <w:p>
+      <w:pPr>
+        <w:pStyle w:val="HTMLPreformatted"/>
+      </w:pPr>
+      <w:r>
         <w:t>&gt; clotting</w:t>
       </w:r>
     </w:p>
@@ -7802,15 +6891,7 @@
         <w:pStyle w:val="HTMLPreformatted"/>
       </w:pPr>
       <w:r>
-        <w:t xml:space="preserve">    </w:t>
-      </w:r>
-      <w:proofErr w:type="gramStart"/>
-      <w:r>
-        <w:t>u</w:t>
-      </w:r>
-      <w:proofErr w:type="gramEnd"/>
-      <w:r>
-        <w:t xml:space="preserve"> lot1 lot2</w:t>
+        <w:t xml:space="preserve">    u lot1 lot2</w:t>
       </w:r>
     </w:p>
     <w:p>
@@ -7818,109 +6899,66 @@
         <w:pStyle w:val="HTMLPreformatted"/>
       </w:pPr>
       <w:r>
-        <w:t xml:space="preserve">1   </w:t>
-      </w:r>
-      <w:proofErr w:type="gramStart"/>
-      <w:r>
-        <w:t>5  118</w:t>
-      </w:r>
-      <w:proofErr w:type="gramEnd"/>
-      <w:r>
-        <w:t xml:space="preserve">   69</w:t>
+        <w:t>1   5  118   69</w:t>
       </w:r>
     </w:p>
     <w:p>
       <w:pPr>
         <w:pStyle w:val="HTMLPreformatted"/>
       </w:pPr>
-      <w:proofErr w:type="gramStart"/>
-      <w:r>
-        <w:t>2  10</w:t>
-      </w:r>
-      <w:proofErr w:type="gramEnd"/>
-      <w:r>
-        <w:t xml:space="preserve">   58   </w:t>
-      </w:r>
-      <w:r>
-        <w:t>35</w:t>
+      <w:r>
+        <w:t>2  10   58   35</w:t>
       </w:r>
     </w:p>
     <w:p>
       <w:pPr>
         <w:pStyle w:val="HTMLPreformatted"/>
       </w:pPr>
-      <w:proofErr w:type="gramStart"/>
-      <w:r>
-        <w:t>3  15</w:t>
-      </w:r>
-      <w:proofErr w:type="gramEnd"/>
-      <w:r>
-        <w:t xml:space="preserve">   42   26</w:t>
+      <w:r>
+        <w:t>3  15   42   26</w:t>
       </w:r>
     </w:p>
     <w:p>
       <w:pPr>
         <w:pStyle w:val="HTMLPreformatted"/>
       </w:pPr>
-      <w:proofErr w:type="gramStart"/>
-      <w:r>
-        <w:t>4  20</w:t>
-      </w:r>
-      <w:proofErr w:type="gramEnd"/>
-      <w:r>
-        <w:t xml:space="preserve">   35   21</w:t>
+      <w:r>
+        <w:t>4  20   35   21</w:t>
       </w:r>
     </w:p>
     <w:p>
       <w:pPr>
         <w:pStyle w:val="HTMLPreformatted"/>
       </w:pPr>
-      <w:proofErr w:type="gramStart"/>
-      <w:r>
-        <w:t>5  30</w:t>
-      </w:r>
-      <w:proofErr w:type="gramEnd"/>
-      <w:r>
-        <w:t xml:space="preserve">   27   18</w:t>
+      <w:r>
+        <w:t>5  30   27   18</w:t>
       </w:r>
     </w:p>
     <w:p>
       <w:pPr>
         <w:pStyle w:val="HTMLPreformatted"/>
       </w:pPr>
-      <w:proofErr w:type="gramStart"/>
-      <w:r>
-        <w:t>6  40</w:t>
-      </w:r>
-      <w:proofErr w:type="gramEnd"/>
-      <w:r>
-        <w:t xml:space="preserve">   25   16</w:t>
+      <w:r>
+        <w:t>6</w:t>
+      </w:r>
+      <w:r>
+        <w:t xml:space="preserve">  40   25   16</w:t>
       </w:r>
     </w:p>
     <w:p>
       <w:pPr>
         <w:pStyle w:val="HTMLPreformatted"/>
       </w:pPr>
-      <w:proofErr w:type="gramStart"/>
-      <w:r>
-        <w:t>7  60</w:t>
-      </w:r>
-      <w:proofErr w:type="gramEnd"/>
-      <w:r>
-        <w:t xml:space="preserve">   21   13</w:t>
+      <w:r>
+        <w:t>7  60   21   13</w:t>
       </w:r>
     </w:p>
     <w:p>
       <w:pPr>
         <w:pStyle w:val="HTMLPreformatted"/>
       </w:pPr>
-      <w:proofErr w:type="gramStart"/>
-      <w:r>
-        <w:t>8  80</w:t>
-      </w:r>
-      <w:proofErr w:type="gramEnd"/>
-      <w:r>
-        <w:t xml:space="preserve">   19   12</w:t>
+      <w:r>
+        <w:t>8  80   19   12</w:t>
       </w:r>
     </w:p>
     <w:p>
@@ -7936,25 +6974,7 @@
         <w:pStyle w:val="HTMLPreformatted"/>
       </w:pPr>
       <w:r>
-        <w:t xml:space="preserve">&gt; </w:t>
-      </w:r>
-      <w:proofErr w:type="spellStart"/>
-      <w:proofErr w:type="gramStart"/>
-      <w:r>
-        <w:t>coef</w:t>
-      </w:r>
-      <w:proofErr w:type="spellEnd"/>
-      <w:r>
-        <w:t>(</w:t>
-      </w:r>
-      <w:proofErr w:type="spellStart"/>
-      <w:proofErr w:type="gramEnd"/>
-      <w:r>
-        <w:t>glm</w:t>
-      </w:r>
-      <w:proofErr w:type="spellEnd"/>
-      <w:r>
-        <w:t>(lot1 ~ log(u), data = clotting, family = Gamma))</w:t>
+        <w:t>&gt; coef(glm(lot1 ~ log(u), data=clotting, family=Gamma))</w:t>
       </w:r>
     </w:p>
     <w:p>
@@ -7962,15 +6982,7 @@
         <w:pStyle w:val="HTMLPreformatted"/>
       </w:pPr>
       <w:r>
-        <w:t xml:space="preserve">(Intercept)      </w:t>
-      </w:r>
-      <w:proofErr w:type="gramStart"/>
-      <w:r>
-        <w:t>log(</w:t>
-      </w:r>
-      <w:proofErr w:type="gramEnd"/>
-      <w:r>
-        <w:t xml:space="preserve">u) </w:t>
+        <w:t xml:space="preserve">(Intercept)      log(u) </w:t>
       </w:r>
     </w:p>
     <w:p>
@@ -7978,62 +6990,15 @@
         <w:pStyle w:val="HTMLPreformatted"/>
       </w:pPr>
       <w:r>
-        <w:t>-</w:t>
-      </w:r>
-      <w:proofErr w:type="gramStart"/>
-      <w:r>
-        <w:t>0.01655438  0.01534311</w:t>
-      </w:r>
-      <w:proofErr w:type="gramEnd"/>
-      <w:r>
-        <w:t xml:space="preserve"> </w:t>
-      </w:r>
-    </w:p>
-    <w:p>
-      <w:pPr>
-        <w:rPr>
-          <w:rFonts w:eastAsia="Times New Roman"/>
-        </w:rPr>
-      </w:pPr>
-      <w:r>
-        <w:rPr>
-          <w:rFonts w:eastAsia="Times New Roman"/>
-        </w:rPr>
-        <w:br/>
-      </w:r>
-      <w:r>
-        <w:rPr>
-          <w:rFonts w:eastAsia="Times New Roman"/>
-        </w:rPr>
-        <w:t xml:space="preserve">An alternative approach which should not mangle line breaks is provided by the </w:t>
-      </w:r>
-      <w:r>
-        <w:rPr>
-          <w:rStyle w:val="HTMLCode"/>
-        </w:rPr>
-        <w:t>script</w:t>
-      </w:r>
-      <w:r>
-        <w:rPr>
-          <w:rFonts w:eastAsia="Times New Roman"/>
-        </w:rPr>
-        <w:t xml:space="preserve"> function written by Ross </w:t>
-      </w:r>
-      <w:proofErr w:type="spellStart"/>
-      <w:r>
-        <w:rPr>
-          <w:rFonts w:eastAsia="Times New Roman"/>
-        </w:rPr>
-        <w:t>Ihaka</w:t>
-      </w:r>
-      <w:proofErr w:type="spellEnd"/>
+        <w:t xml:space="preserve">-0.01655438  0.01534311 </w:t>
+      </w:r>
     </w:p>
     <w:p>
       <w:pPr>
         <w:pStyle w:val="HTMLPreformatted"/>
       </w:pPr>
       <w:r>
-        <w:t xml:space="preserve">Script started on Thu Nov 15 16:36:46 2012 </w:t>
+        <w:t>&gt; q()</w:t>
       </w:r>
     </w:p>
     <w:p>
@@ -8041,305 +7006,7 @@
         <w:pStyle w:val="HTMLPreformatted"/>
       </w:pPr>
       <w:r>
-        <w:t>&gt; clotting &lt;-</w:t>
-      </w:r>
-    </w:p>
-    <w:p>
-      <w:pPr>
-        <w:pStyle w:val="HTMLPreformatted"/>
-      </w:pPr>
-      <w:r>
-        <w:t xml:space="preserve">&gt;     </w:t>
-      </w:r>
-      <w:proofErr w:type="spellStart"/>
-      <w:proofErr w:type="gramStart"/>
-      <w:r>
-        <w:t>data.frame</w:t>
-      </w:r>
-      <w:proofErr w:type="spellEnd"/>
-      <w:r>
-        <w:t>(</w:t>
-      </w:r>
-      <w:proofErr w:type="gramEnd"/>
-    </w:p>
-    <w:p>
-      <w:pPr>
-        <w:pStyle w:val="HTMLPreformatted"/>
-      </w:pPr>
-      <w:r>
-        <w:t xml:space="preserve">&gt;                u = </w:t>
-      </w:r>
-      <w:proofErr w:type="gramStart"/>
-      <w:r>
-        <w:t>c(</w:t>
-      </w:r>
-      <w:proofErr w:type="gramEnd"/>
-      <w:r>
-        <w:t>5,10,15,20,30,40,60,80,100),</w:t>
-      </w:r>
-    </w:p>
-    <w:p>
-      <w:pPr>
-        <w:pStyle w:val="HTMLPreformatted"/>
-      </w:pPr>
-      <w:r>
-        <w:t xml:space="preserve">&gt;         </w:t>
-      </w:r>
-      <w:r>
-        <w:t xml:space="preserve">       lot1 = </w:t>
-      </w:r>
-      <w:proofErr w:type="gramStart"/>
-      <w:r>
-        <w:t>c(</w:t>
-      </w:r>
-      <w:proofErr w:type="gramEnd"/>
-      <w:r>
-        <w:t>118,58,42,35,27,25,21,19,18),</w:t>
-      </w:r>
-    </w:p>
-    <w:p>
-      <w:pPr>
-        <w:pStyle w:val="HTMLPreformatted"/>
-      </w:pPr>
-      <w:r>
-        <w:t xml:space="preserve">&gt;                lot2 = </w:t>
-      </w:r>
-      <w:proofErr w:type="gramStart"/>
-      <w:r>
-        <w:t>c(</w:t>
-      </w:r>
-      <w:proofErr w:type="gramEnd"/>
-      <w:r>
-        <w:t>69,35,26,21,18,16,13,12,12)</w:t>
-      </w:r>
-    </w:p>
-    <w:p>
-      <w:pPr>
-        <w:pStyle w:val="HTMLPreformatted"/>
-      </w:pPr>
-      <w:r>
-        <w:t>&gt;                )</w:t>
-      </w:r>
-    </w:p>
-    <w:p>
-      <w:pPr>
-        <w:pStyle w:val="HTMLPreformatted"/>
-      </w:pPr>
-      <w:r>
-        <w:t>&gt; clotting</w:t>
-      </w:r>
-    </w:p>
-    <w:p>
-      <w:pPr>
-        <w:pStyle w:val="HTMLPreformatted"/>
-      </w:pPr>
-      <w:r>
-        <w:t xml:space="preserve">    </w:t>
-      </w:r>
-      <w:proofErr w:type="gramStart"/>
-      <w:r>
-        <w:t>u</w:t>
-      </w:r>
-      <w:proofErr w:type="gramEnd"/>
-      <w:r>
-        <w:t xml:space="preserve"> lot1 lot2</w:t>
-      </w:r>
-    </w:p>
-    <w:p>
-      <w:pPr>
-        <w:pStyle w:val="HTMLPreformatted"/>
-      </w:pPr>
-      <w:r>
-        <w:t xml:space="preserve">1   </w:t>
-      </w:r>
-      <w:proofErr w:type="gramStart"/>
-      <w:r>
-        <w:t>5  118</w:t>
-      </w:r>
-      <w:proofErr w:type="gramEnd"/>
-      <w:r>
-        <w:t xml:space="preserve">   69</w:t>
-      </w:r>
-    </w:p>
-    <w:p>
-      <w:pPr>
-        <w:pStyle w:val="HTMLPreformatted"/>
-      </w:pPr>
-      <w:proofErr w:type="gramStart"/>
-      <w:r>
-        <w:t>2  10</w:t>
-      </w:r>
-      <w:proofErr w:type="gramEnd"/>
-      <w:r>
-        <w:t xml:space="preserve">   58   35</w:t>
-      </w:r>
-    </w:p>
-    <w:p>
-      <w:pPr>
-        <w:pStyle w:val="HTMLPreformatted"/>
-      </w:pPr>
-      <w:proofErr w:type="gramStart"/>
-      <w:r>
-        <w:t>3  15</w:t>
-      </w:r>
-      <w:proofErr w:type="gramEnd"/>
-      <w:r>
-        <w:t xml:space="preserve">   42   26</w:t>
-      </w:r>
-    </w:p>
-    <w:p>
-      <w:pPr>
-        <w:pStyle w:val="HTMLPreformatted"/>
-      </w:pPr>
-      <w:proofErr w:type="gramStart"/>
-      <w:r>
-        <w:t>4  20</w:t>
-      </w:r>
-      <w:proofErr w:type="gramEnd"/>
-      <w:r>
-        <w:t xml:space="preserve">   35   21</w:t>
-      </w:r>
-    </w:p>
-    <w:p>
-      <w:pPr>
-        <w:pStyle w:val="HTMLPreformatted"/>
-      </w:pPr>
-      <w:proofErr w:type="gramStart"/>
-      <w:r>
-        <w:t>5  30</w:t>
-      </w:r>
-      <w:proofErr w:type="gramEnd"/>
-      <w:r>
-        <w:t xml:space="preserve">   27   18</w:t>
-      </w:r>
-    </w:p>
-    <w:p>
-      <w:pPr>
-        <w:pStyle w:val="HTMLPreformatted"/>
-      </w:pPr>
-      <w:proofErr w:type="gramStart"/>
-      <w:r>
-        <w:t>6  40</w:t>
-      </w:r>
-      <w:proofErr w:type="gramEnd"/>
-      <w:r>
-        <w:t xml:space="preserve">   25   16</w:t>
-      </w:r>
-    </w:p>
-    <w:p>
-      <w:pPr>
-        <w:pStyle w:val="HTMLPreformatted"/>
-      </w:pPr>
-      <w:proofErr w:type="gramStart"/>
-      <w:r>
-        <w:t>7  60</w:t>
-      </w:r>
-      <w:proofErr w:type="gramEnd"/>
-      <w:r>
-        <w:t xml:space="preserve">   21   1</w:t>
-      </w:r>
-      <w:r>
-        <w:t>3</w:t>
-      </w:r>
-    </w:p>
-    <w:p>
-      <w:pPr>
-        <w:pStyle w:val="HTMLPreformatted"/>
-      </w:pPr>
-      <w:proofErr w:type="gramStart"/>
-      <w:r>
-        <w:t>8  80</w:t>
-      </w:r>
-      <w:proofErr w:type="gramEnd"/>
-      <w:r>
-        <w:t xml:space="preserve">   19   12</w:t>
-      </w:r>
-    </w:p>
-    <w:p>
-      <w:pPr>
-        <w:pStyle w:val="HTMLPreformatted"/>
-      </w:pPr>
-      <w:r>
-        <w:t>9 100   18   12</w:t>
-      </w:r>
-    </w:p>
-    <w:p>
-      <w:pPr>
-        <w:pStyle w:val="HTMLPreformatted"/>
-      </w:pPr>
-      <w:r>
-        <w:t xml:space="preserve">&gt; </w:t>
-      </w:r>
-      <w:proofErr w:type="spellStart"/>
-      <w:proofErr w:type="gramStart"/>
-      <w:r>
-        <w:t>coef</w:t>
-      </w:r>
-      <w:proofErr w:type="spellEnd"/>
-      <w:r>
-        <w:t>(</w:t>
-      </w:r>
-      <w:proofErr w:type="spellStart"/>
-      <w:proofErr w:type="gramEnd"/>
-      <w:r>
-        <w:t>glm</w:t>
-      </w:r>
-      <w:proofErr w:type="spellEnd"/>
-      <w:r>
-        <w:t>(lot1 ~ log(u), data=clotting, family=Gamma))</w:t>
-      </w:r>
-    </w:p>
-    <w:p>
-      <w:pPr>
-        <w:pStyle w:val="HTMLPreformatted"/>
-      </w:pPr>
-      <w:r>
-        <w:t xml:space="preserve">(Intercept)      </w:t>
-      </w:r>
-      <w:proofErr w:type="gramStart"/>
-      <w:r>
-        <w:t>log(</w:t>
-      </w:r>
-      <w:proofErr w:type="gramEnd"/>
-      <w:r>
-        <w:t xml:space="preserve">u) </w:t>
-      </w:r>
-    </w:p>
-    <w:p>
-      <w:pPr>
-        <w:pStyle w:val="HTMLPreformatted"/>
-      </w:pPr>
-      <w:r>
-        <w:t>-</w:t>
-      </w:r>
-      <w:proofErr w:type="gramStart"/>
-      <w:r>
-        <w:t>0.01655438  0.01534311</w:t>
-      </w:r>
-      <w:proofErr w:type="gramEnd"/>
-      <w:r>
-        <w:t xml:space="preserve"> </w:t>
-      </w:r>
-    </w:p>
-    <w:p>
-      <w:pPr>
-        <w:pStyle w:val="HTMLPreformatted"/>
-      </w:pPr>
-      <w:r>
-        <w:t xml:space="preserve">&gt; </w:t>
-      </w:r>
-      <w:proofErr w:type="gramStart"/>
-      <w:r>
-        <w:t>q()</w:t>
-      </w:r>
-      <w:proofErr w:type="gramEnd"/>
-    </w:p>
-    <w:p>
-      <w:pPr>
-        <w:pStyle w:val="HTMLPreformatted"/>
-      </w:pPr>
-      <w:r>
-        <w:t xml:space="preserve">Script done on Thu Nov 15 16:36:46 2012 </w:t>
+        <w:t xml:space="preserve">Script done on Wed Jan 15 12:08:34 2014 </w:t>
       </w:r>
     </w:p>
     <w:p>
@@ -8355,25 +7022,23 @@
         <w:br/>
         <w:t xml:space="preserve">The new function </w:t>
       </w:r>
-      <w:proofErr w:type="spellStart"/>
       <w:r>
         <w:rPr>
           <w:rStyle w:val="HTMLCode"/>
         </w:rPr>
         <w:t>hwriteScript</w:t>
       </w:r>
-      <w:proofErr w:type="spellEnd"/>
-      <w:r>
-        <w:rPr>
-          <w:rFonts w:eastAsia="Times New Roman"/>
-        </w:rPr>
-        <w:t xml:space="preserve"> </w:t>
-      </w:r>
-      <w:r>
-        <w:rPr>
-          <w:rFonts w:eastAsia="Times New Roman"/>
-        </w:rPr>
-        <w:t xml:space="preserve">can be used to drop off lines at the beginning and end of the file created by </w:t>
+      <w:r>
+        <w:rPr>
+          <w:rFonts w:eastAsia="Times New Roman"/>
+        </w:rPr>
+        <w:t xml:space="preserve"> can be us</w:t>
+      </w:r>
+      <w:r>
+        <w:rPr>
+          <w:rFonts w:eastAsia="Times New Roman"/>
+        </w:rPr>
+        <w:t xml:space="preserve">ed to drop off lines at the beginning and end of the file created by </w:t>
       </w:r>
       <w:r>
         <w:rPr>
@@ -8401,33 +7066,15 @@
         <w:pStyle w:val="HTMLPreformatted"/>
       </w:pPr>
       <w:r>
-        <w:t xml:space="preserve">&gt;     </w:t>
-      </w:r>
-      <w:proofErr w:type="spellStart"/>
-      <w:proofErr w:type="gramStart"/>
-      <w:r>
-        <w:t>data.frame</w:t>
-      </w:r>
-      <w:proofErr w:type="spellEnd"/>
-      <w:r>
-        <w:t>(</w:t>
-      </w:r>
-      <w:proofErr w:type="gramEnd"/>
+        <w:t>&gt;     data.frame(</w:t>
+      </w:r>
     </w:p>
     <w:p>
       <w:pPr>
         <w:pStyle w:val="HTMLPreformatted"/>
       </w:pPr>
       <w:r>
-        <w:t xml:space="preserve">&gt;                u = </w:t>
-      </w:r>
-      <w:proofErr w:type="gramStart"/>
-      <w:r>
-        <w:t>c(</w:t>
-      </w:r>
-      <w:proofErr w:type="gramEnd"/>
-      <w:r>
-        <w:t>5,10,15,20,30,40,60,80,100),</w:t>
+        <w:t>&gt;                u = c(5,10,15,20,30,40,60,80,100),</w:t>
       </w:r>
     </w:p>
     <w:p>
@@ -8435,15 +7082,7 @@
         <w:pStyle w:val="HTMLPreformatted"/>
       </w:pPr>
       <w:r>
-        <w:t xml:space="preserve">&gt;                lot1 = </w:t>
-      </w:r>
-      <w:proofErr w:type="gramStart"/>
-      <w:r>
-        <w:t>c(</w:t>
-      </w:r>
-      <w:proofErr w:type="gramEnd"/>
-      <w:r>
-        <w:t>118,58,42,35,27,25,21,19,18),</w:t>
+        <w:t>&gt;                lot1 = c(118,58,42,35,27,25,21,19,18),</w:t>
       </w:r>
     </w:p>
     <w:p>
@@ -8451,18 +7090,10 @@
         <w:pStyle w:val="HTMLPreformatted"/>
       </w:pPr>
       <w:r>
-        <w:t xml:space="preserve">&gt;                lot2 = </w:t>
-      </w:r>
-      <w:proofErr w:type="gramStart"/>
-      <w:r>
-        <w:t>c(</w:t>
-      </w:r>
-      <w:proofErr w:type="gramEnd"/>
-      <w:r>
-        <w:t>69,</w:t>
-      </w:r>
-      <w:r>
-        <w:t>35,26,21,18,16,13,12,12)</w:t>
+        <w:t>&gt;                lot2 = c(69,35,26,21,</w:t>
+      </w:r>
+      <w:r>
+        <w:t>18,16,13,12,12)</w:t>
       </w:r>
     </w:p>
     <w:p>
@@ -8486,15 +7117,7 @@
         <w:pStyle w:val="HTMLPreformatted"/>
       </w:pPr>
       <w:r>
-        <w:t xml:space="preserve">    </w:t>
-      </w:r>
-      <w:proofErr w:type="gramStart"/>
-      <w:r>
-        <w:t>u</w:t>
-      </w:r>
-      <w:proofErr w:type="gramEnd"/>
-      <w:r>
-        <w:t xml:space="preserve"> lot1 lot2</w:t>
+        <w:t xml:space="preserve">    u lot1 lot2</w:t>
       </w:r>
     </w:p>
     <w:p>
@@ -8502,106 +7125,63 @@
         <w:pStyle w:val="HTMLPreformatted"/>
       </w:pPr>
       <w:r>
-        <w:t xml:space="preserve">1   </w:t>
-      </w:r>
-      <w:proofErr w:type="gramStart"/>
-      <w:r>
-        <w:t>5  118</w:t>
-      </w:r>
-      <w:proofErr w:type="gramEnd"/>
-      <w:r>
-        <w:t xml:space="preserve">   69</w:t>
+        <w:t>1   5  118   69</w:t>
       </w:r>
     </w:p>
     <w:p>
       <w:pPr>
         <w:pStyle w:val="HTMLPreformatted"/>
       </w:pPr>
-      <w:proofErr w:type="gramStart"/>
-      <w:r>
-        <w:t>2  10</w:t>
-      </w:r>
-      <w:proofErr w:type="gramEnd"/>
-      <w:r>
-        <w:t xml:space="preserve">   58   35</w:t>
+      <w:r>
+        <w:t>2  10   58   35</w:t>
       </w:r>
     </w:p>
     <w:p>
       <w:pPr>
         <w:pStyle w:val="HTMLPreformatted"/>
       </w:pPr>
-      <w:proofErr w:type="gramStart"/>
-      <w:r>
-        <w:t>3  15</w:t>
-      </w:r>
-      <w:proofErr w:type="gramEnd"/>
-      <w:r>
-        <w:t xml:space="preserve">   42   26</w:t>
+      <w:r>
+        <w:t>3  15   42   26</w:t>
       </w:r>
     </w:p>
     <w:p>
       <w:pPr>
         <w:pStyle w:val="HTMLPreformatted"/>
       </w:pPr>
-      <w:proofErr w:type="gramStart"/>
-      <w:r>
-        <w:t>4  20</w:t>
-      </w:r>
-      <w:proofErr w:type="gramEnd"/>
-      <w:r>
-        <w:t xml:space="preserve">   35   21</w:t>
+      <w:r>
+        <w:t>4  20   35   21</w:t>
       </w:r>
     </w:p>
     <w:p>
       <w:pPr>
         <w:pStyle w:val="HTMLPreformatted"/>
       </w:pPr>
-      <w:proofErr w:type="gramStart"/>
-      <w:r>
-        <w:t>5  30</w:t>
-      </w:r>
-      <w:proofErr w:type="gramEnd"/>
-      <w:r>
-        <w:t xml:space="preserve">   27   18</w:t>
+      <w:r>
+        <w:t>5  30   27   18</w:t>
       </w:r>
     </w:p>
     <w:p>
       <w:pPr>
         <w:pStyle w:val="HTMLPreformatted"/>
       </w:pPr>
-      <w:proofErr w:type="gramStart"/>
-      <w:r>
-        <w:t>6  40</w:t>
-      </w:r>
-      <w:proofErr w:type="gramEnd"/>
-      <w:r>
-        <w:t xml:space="preserve">   25   16</w:t>
+      <w:r>
+        <w:t>6  40   25   16</w:t>
       </w:r>
     </w:p>
     <w:p>
       <w:pPr>
         <w:pStyle w:val="HTMLPreformatted"/>
       </w:pPr>
-      <w:proofErr w:type="gramStart"/>
-      <w:r>
-        <w:t>7  60</w:t>
-      </w:r>
-      <w:proofErr w:type="gramEnd"/>
-      <w:r>
-        <w:t xml:space="preserve">   21   13</w:t>
+      <w:r>
+        <w:t>7  60   21   13</w:t>
       </w:r>
     </w:p>
     <w:p>
       <w:pPr>
         <w:pStyle w:val="HTMLPreformatted"/>
       </w:pPr>
-      <w:proofErr w:type="gramStart"/>
-      <w:r>
-        <w:t>8  80</w:t>
-      </w:r>
-      <w:proofErr w:type="gramEnd"/>
-      <w:r>
-        <w:t xml:space="preserve">   19   12</w:t>
+      <w:r>
+        <w:t>8  80   19   12</w:t>
       </w:r>
     </w:p>
     <w:p>
@@ -8617,28 +7197,7 @@
         <w:pStyle w:val="HTMLPreformatted"/>
       </w:pPr>
       <w:r>
-        <w:t xml:space="preserve">&gt; </w:t>
-      </w:r>
-      <w:proofErr w:type="spellStart"/>
-      <w:proofErr w:type="gramStart"/>
-      <w:r>
-        <w:t>coef</w:t>
-      </w:r>
-      <w:proofErr w:type="spellEnd"/>
-      <w:r>
-        <w:t>(</w:t>
-      </w:r>
-      <w:proofErr w:type="spellStart"/>
-      <w:proofErr w:type="gramEnd"/>
-      <w:r>
-        <w:t>glm</w:t>
-      </w:r>
-      <w:proofErr w:type="spellEnd"/>
-      <w:r>
-        <w:t xml:space="preserve">(lot1 ~ log(u), data=clotting, </w:t>
-      </w:r>
-      <w:r>
-        <w:t>family=Gamma))</w:t>
+        <w:t>&gt; coef(glm(lot1 ~ log(u), data=clotting, family=Gamma))</w:t>
       </w:r>
     </w:p>
     <w:p>
@@ -8646,15 +7205,7 @@
         <w:pStyle w:val="HTMLPreformatted"/>
       </w:pPr>
       <w:r>
-        <w:t xml:space="preserve">(Intercept)      </w:t>
-      </w:r>
-      <w:proofErr w:type="gramStart"/>
-      <w:r>
-        <w:t>log(</w:t>
-      </w:r>
-      <w:proofErr w:type="gramEnd"/>
-      <w:r>
-        <w:t xml:space="preserve">u) </w:t>
+        <w:t xml:space="preserve">(Intercept)      log(u) </w:t>
       </w:r>
     </w:p>
     <w:p>
@@ -8662,15 +7213,7 @@
         <w:pStyle w:val="HTMLPreformatted"/>
       </w:pPr>
       <w:r>
-        <w:t>-</w:t>
-      </w:r>
-      <w:proofErr w:type="gramStart"/>
-      <w:r>
-        <w:t>0.01655438  0.01534311</w:t>
-      </w:r>
-      <w:proofErr w:type="gramEnd"/>
-      <w:r>
-        <w:t xml:space="preserve"> </w:t>
+        <w:t xml:space="preserve">-0.01655438  0.01534311 </w:t>
       </w:r>
     </w:p>
     <w:p>
@@ -8704,9 +7247,15 @@
         <w:rPr>
           <w:rFonts w:eastAsia="Times New Roman"/>
         </w:rPr>
-        <w:t xml:space="preserve">Since HTML is being produced, it is easy to create links to other websites. Here is an example of a link to the Statistics Department website: </w:t>
-      </w:r>
-      <w:hyperlink r:id="rId11" w:history="1">
+        <w:t>Since HTML is being produced, it is easy to create links to other websites. Here is an example of a link to the Statistics Department</w:t>
+      </w:r>
+      <w:r>
+        <w:rPr>
+          <w:rFonts w:eastAsia="Times New Roman"/>
+        </w:rPr>
+        <w:t xml:space="preserve"> website: </w:t>
+      </w:r>
+      <w:hyperlink r:id="rId8" w:history="1">
         <w:r>
           <w:rPr>
             <w:rStyle w:val="Hyperlink"/>
@@ -8726,14 +7275,7 @@
           <w:rFonts w:eastAsia="Times New Roman"/>
         </w:rPr>
         <w:br/>
-        <w:t xml:space="preserve">Links may be created within pages using anchors. Destination anchors in HTML documents may be specified either by </w:t>
-      </w:r>
-      <w:proofErr w:type="gramStart"/>
-      <w:r>
-        <w:rPr>
-          <w:rFonts w:eastAsia="Times New Roman"/>
-        </w:rPr>
-        <w:t xml:space="preserve">the </w:t>
+        <w:t xml:space="preserve">Links may be created within pages using anchors. Destination anchors in HTML documents may be specified either by the </w:t>
       </w:r>
       <w:r>
         <w:rPr>
@@ -8741,7 +7283,6 @@
         </w:rPr>
         <w:t>a</w:t>
       </w:r>
-      <w:proofErr w:type="gramEnd"/>
       <w:r>
         <w:rPr>
           <w:rFonts w:eastAsia="Times New Roman"/>
@@ -8758,13 +7299,13 @@
         <w:rPr>
           <w:rFonts w:eastAsia="Times New Roman"/>
         </w:rPr>
-        <w:t>attribute), or by any other element (naming with th</w:t>
-      </w:r>
-      <w:r>
-        <w:rPr>
-          <w:rFonts w:eastAsia="Times New Roman"/>
-        </w:rPr>
-        <w:t xml:space="preserve">e </w:t>
+        <w:t>attribute)</w:t>
+      </w:r>
+      <w:r>
+        <w:rPr>
+          <w:rFonts w:eastAsia="Times New Roman"/>
+        </w:rPr>
+        <w:t xml:space="preserve">, or by any other element (naming with the </w:t>
       </w:r>
       <w:r>
         <w:rPr>
@@ -8776,14 +7317,7 @@
         <w:rPr>
           <w:rFonts w:eastAsia="Times New Roman"/>
         </w:rPr>
-        <w:t xml:space="preserve"> attribute). Here is a link to the first section created using </w:t>
-      </w:r>
-      <w:proofErr w:type="gramStart"/>
-      <w:r>
-        <w:rPr>
-          <w:rFonts w:eastAsia="Times New Roman"/>
-        </w:rPr>
-        <w:t xml:space="preserve">the </w:t>
+        <w:t xml:space="preserve"> attribute). Here is a link to the first section created using the </w:t>
       </w:r>
       <w:r>
         <w:rPr>
@@ -8791,7 +7325,6 @@
         </w:rPr>
         <w:t>a</w:t>
       </w:r>
-      <w:proofErr w:type="gramEnd"/>
       <w:r>
         <w:rPr>
           <w:rFonts w:eastAsia="Times New Roman"/>
@@ -8838,14 +7371,7 @@
             <w:rStyle w:val="Hyperlink"/>
             <w:rFonts w:eastAsia="Times New Roman"/>
           </w:rPr>
-          <w:t>Rendering Mathemati</w:t>
-        </w:r>
-        <w:r>
-          <w:rPr>
-            <w:rStyle w:val="Hyperlink"/>
-            <w:rFonts w:eastAsia="Times New Roman"/>
-          </w:rPr>
-          <w:t>cs.</w:t>
+          <w:t>Rendering Mathematics.</w:t>
         </w:r>
       </w:hyperlink>
       <w:r>
@@ -8874,14 +7400,12 @@
         <w:br/>
         <w:t xml:space="preserve">The numbered equation entered previously can be cross-referenced using the link argument to </w:t>
       </w:r>
-      <w:proofErr w:type="spellStart"/>
       <w:r>
         <w:rPr>
           <w:rFonts w:ascii="Courier New" w:eastAsia="Times New Roman" w:hAnsi="Courier New" w:cs="Courier New"/>
         </w:rPr>
         <w:t>hwrite</w:t>
       </w:r>
-      <w:proofErr w:type="spellEnd"/>
       <w:r>
         <w:rPr>
           <w:rFonts w:eastAsia="Times New Roman"/>
@@ -8908,122 +7432,13 @@
           <w:rFonts w:eastAsia="Times New Roman"/>
         </w:rPr>
         <w:br/>
-        <w:t xml:space="preserve">We can also retrieve the number of a </w:t>
-      </w:r>
-      <w:proofErr w:type="spellStart"/>
-      <w:r>
-        <w:rPr>
-          <w:rFonts w:eastAsia="Times New Roman"/>
-        </w:rPr>
-        <w:t>labeled</w:t>
-      </w:r>
-      <w:proofErr w:type="spellEnd"/>
-      <w:r>
-        <w:rPr>
-          <w:rFonts w:eastAsia="Times New Roman"/>
-        </w:rPr>
-        <w:t xml:space="preserve"> equation. For example the numbered equation was the first equation and had the labe</w:t>
-      </w:r>
-      <w:r>
-        <w:rPr>
-          <w:rFonts w:eastAsia="Times New Roman"/>
-        </w:rPr>
-        <w:t>l "equation1" which in full is "eq</w:t>
-      </w:r>
-      <w:proofErr w:type="gramStart"/>
-      <w:r>
-        <w:rPr>
-          <w:rFonts w:eastAsia="Times New Roman"/>
-        </w:rPr>
-        <w:t>:equation1</w:t>
-      </w:r>
-      <w:proofErr w:type="gramEnd"/>
-      <w:r>
-        <w:rPr>
-          <w:rFonts w:eastAsia="Times New Roman"/>
-        </w:rPr>
-        <w:t xml:space="preserve">". We can retrieve the number using </w:t>
-      </w:r>
-      <w:proofErr w:type="gramStart"/>
-      <w:r>
-        <w:rPr>
-          <w:rStyle w:val="HTMLCode"/>
-        </w:rPr>
-        <w:t>which(</w:t>
-      </w:r>
-      <w:proofErr w:type="spellStart"/>
-      <w:proofErr w:type="gramEnd"/>
-      <w:r>
-        <w:rPr>
-          <w:rStyle w:val="HTMLCode"/>
-        </w:rPr>
-        <w:t>hwriterEquationList</w:t>
-      </w:r>
-      <w:proofErr w:type="spellEnd"/>
-      <w:r>
-        <w:rPr>
-          <w:rStyle w:val="HTMLCode"/>
-        </w:rPr>
-        <w:t xml:space="preserve"> == "eq:equation1")</w:t>
-      </w:r>
-      <w:r>
-        <w:rPr>
-          <w:rFonts w:eastAsia="Times New Roman"/>
-        </w:rPr>
-        <w:t xml:space="preserve"> which produces 1 or more easily using the convenience function </w:t>
-      </w:r>
-      <w:proofErr w:type="spellStart"/>
-      <w:r>
-        <w:rPr>
-          <w:rStyle w:val="HTMLCode"/>
-        </w:rPr>
-        <w:t>eqRef</w:t>
-      </w:r>
-      <w:proofErr w:type="spellEnd"/>
-      <w:r>
-        <w:rPr>
-          <w:rFonts w:eastAsia="Times New Roman"/>
-        </w:rPr>
-        <w:t xml:space="preserve">, using simply </w:t>
-      </w:r>
-      <w:proofErr w:type="spellStart"/>
-      <w:r>
-        <w:rPr>
-          <w:rStyle w:val="HTMLCode"/>
-        </w:rPr>
-        <w:t>eqRef</w:t>
-      </w:r>
-      <w:proofErr w:type="spellEnd"/>
-      <w:r>
-        <w:rPr>
-          <w:rStyle w:val="HTMLCode"/>
-        </w:rPr>
-        <w:t>("equation1")</w:t>
-      </w:r>
-      <w:r>
-        <w:rPr>
-          <w:rFonts w:eastAsia="Times New Roman"/>
-        </w:rPr>
-        <w:t>.</w:t>
       </w:r>
       <w:r>
         <w:rPr>
           <w:rFonts w:eastAsia="Times New Roman"/>
         </w:rPr>
         <w:br/>
-      </w:r>
-      <w:r>
-        <w:rPr>
-          <w:rFonts w:eastAsia="Times New Roman"/>
-        </w:rPr>
-        <w:br/>
-        <w:t>The graph in SVG format inc</w:t>
-      </w:r>
-      <w:r>
-        <w:rPr>
-          <w:rFonts w:eastAsia="Times New Roman"/>
-        </w:rPr>
-        <w:t xml:space="preserve">luded previously can also be cross-referenced since it was assigned an identifier using the </w:t>
+        <w:t xml:space="preserve">The graph in SVG format included previously can also be cross-referenced since it was assigned an identifier using the </w:t>
       </w:r>
       <w:r>
         <w:rPr>
@@ -9035,7 +7450,13 @@
         <w:rPr>
           <w:rFonts w:eastAsia="Times New Roman"/>
         </w:rPr>
-        <w:t xml:space="preserve"> attribute. Here is a link to that graph: </w:t>
+        <w:t xml:space="preserve"> attri</w:t>
+      </w:r>
+      <w:r>
+        <w:rPr>
+          <w:rFonts w:eastAsia="Times New Roman"/>
+        </w:rPr>
+        <w:t xml:space="preserve">bute. Here is a link to that graph: </w:t>
       </w:r>
       <w:hyperlink w:anchor="catsSVG" w:history="1">
         <w:r>
@@ -9076,10 +7497,9 @@
           <w:sz w:val="15"/>
           <w:szCs w:val="15"/>
         </w:rPr>
-        <w:t xml:space="preserve">(Page generated on Thu Nov 15 16:36:46 2012 by </w:t>
-      </w:r>
-      <w:hyperlink r:id="rId12" w:history="1">
-        <w:proofErr w:type="spellStart"/>
+        <w:t xml:space="preserve">(Page generated on Wed Jan 15 12:08:39 2014 by </w:t>
+      </w:r>
+      <w:hyperlink r:id="rId9" w:history="1">
         <w:r>
           <w:rPr>
             <w:rStyle w:val="Hyperlink"/>
@@ -9089,7 +7509,6 @@
           </w:rPr>
           <w:t>hwriter</w:t>
         </w:r>
-        <w:proofErr w:type="spellEnd"/>
       </w:hyperlink>
       <w:r>
         <w:rPr>
@@ -9571,7 +7990,7 @@
     <w:uiPriority w:val="99"/>
     <w:semiHidden/>
     <w:unhideWhenUsed/>
-    <w:rsid w:val="00A518D8"/>
+    <w:rsid w:val="00F01248"/>
     <w:rPr>
       <w:rFonts w:ascii="Tahoma" w:hAnsi="Tahoma" w:cs="Tahoma"/>
       <w:sz w:val="16"/>
@@ -9584,7 +8003,7 @@
     <w:link w:val="BalloonText"/>
     <w:uiPriority w:val="99"/>
     <w:semiHidden/>
-    <w:rsid w:val="00A518D8"/>
+    <w:rsid w:val="00F01248"/>
     <w:rPr>
       <w:rFonts w:ascii="Tahoma" w:eastAsiaTheme="minorEastAsia" w:hAnsi="Tahoma" w:cs="Tahoma"/>
       <w:sz w:val="16"/>
@@ -10055,7 +8474,7 @@
     <w:uiPriority w:val="99"/>
     <w:semiHidden/>
     <w:unhideWhenUsed/>
-    <w:rsid w:val="00A518D8"/>
+    <w:rsid w:val="00F01248"/>
     <w:rPr>
       <w:rFonts w:ascii="Tahoma" w:hAnsi="Tahoma" w:cs="Tahoma"/>
       <w:sz w:val="16"/>
@@ -10068,7 +8487,7 @@
     <w:link w:val="BalloonText"/>
     <w:uiPriority w:val="99"/>
     <w:semiHidden/>
-    <w:rsid w:val="00A518D8"/>
+    <w:rsid w:val="00F01248"/>
     <w:rPr>
       <w:rFonts w:ascii="Tahoma" w:eastAsiaTheme="minorEastAsia" w:hAnsi="Tahoma" w:cs="Tahoma"/>
       <w:sz w:val="16"/>

</xml_diff>